<commit_message>
updated dataset and scripts
</commit_message>
<xml_diff>
--- a/R-Reproducible-Scientific-Article.docx
+++ b/R-Reproducible-Scientific-Article.docx
@@ -937,6 +937,20 @@
         </m:f>
       </m:oMath>
     </w:p>
+    <w:p>
+      <w:pPr>
+        <w:pStyle w:val="Textkrper"/>
+      </w:pPr>
+      <w:r>
+        <w:t xml:space="preserve">Landsurface temperature was download from</w:t>
+      </w:r>
+      <w:r>
+        <w:br/>
+      </w:r>
+      <w:r>
+        <w:t xml:space="preserve">1. MOD11A2.006 Terra Land Surface Temperature and Emissivity 8-Day Global 1km</w:t>
+      </w:r>
+    </w:p>
     <w:bookmarkStart w:id="30" w:name="data-analysis"/>
     <w:p>
       <w:pPr>
@@ -979,19 +993,19 @@
           <w:iCs/>
           <w:i/>
         </w:rPr>
-        <w:t xml:space="preserve">ggplot2</w:t>
-      </w:r>
-      <w:r>
-        <w:t xml:space="preserve"> </w:t>
-      </w:r>
-      <w:r>
-        <w:t xml:space="preserve">[Version 3.3.5;</w:t>
-      </w:r>
-      <w:r>
-        <w:t xml:space="preserve"> </w:t>
-      </w:r>
-      <w:r>
-        <w:t xml:space="preserve">Wickham (2016)</w:t>
+        <w:t xml:space="preserve">dplyr</w:t>
+      </w:r>
+      <w:r>
+        <w:t xml:space="preserve"> </w:t>
+      </w:r>
+      <w:r>
+        <w:t xml:space="preserve">[Version 1.0.7;</w:t>
+      </w:r>
+      <w:r>
+        <w:t xml:space="preserve"> </w:t>
+      </w:r>
+      <w:r>
+        <w:t xml:space="preserve">Wickham, François, Henry, and Müller (2021)</w:t>
       </w:r>
       <w:r>
         <w:t xml:space="preserve">],</w:t>
@@ -1004,19 +1018,19 @@
           <w:iCs/>
           <w:i/>
         </w:rPr>
-        <w:t xml:space="preserve">gridExtra</w:t>
-      </w:r>
-      <w:r>
-        <w:t xml:space="preserve"> </w:t>
-      </w:r>
-      <w:r>
-        <w:t xml:space="preserve">[Version 2.3;</w:t>
-      </w:r>
-      <w:r>
-        <w:t xml:space="preserve"> </w:t>
-      </w:r>
-      <w:r>
-        <w:t xml:space="preserve">Auguie (2017)</w:t>
+        <w:t xml:space="preserve">forcats</w:t>
+      </w:r>
+      <w:r>
+        <w:t xml:space="preserve"> </w:t>
+      </w:r>
+      <w:r>
+        <w:t xml:space="preserve">[Version 0.5.1;</w:t>
+      </w:r>
+      <w:r>
+        <w:t xml:space="preserve"> </w:t>
+      </w:r>
+      <w:r>
+        <w:t xml:space="preserve">Wickham (2021a)</w:t>
       </w:r>
       <w:r>
         <w:t xml:space="preserve">],</w:t>
@@ -1029,19 +1043,19 @@
           <w:iCs/>
           <w:i/>
         </w:rPr>
-        <w:t xml:space="preserve">lattice</w:t>
-      </w:r>
-      <w:r>
-        <w:t xml:space="preserve"> </w:t>
-      </w:r>
-      <w:r>
-        <w:t xml:space="preserve">[Version 0.20.45;</w:t>
-      </w:r>
-      <w:r>
-        <w:t xml:space="preserve"> </w:t>
-      </w:r>
-      <w:r>
-        <w:t xml:space="preserve">Sarkar (2008)</w:t>
+        <w:t xml:space="preserve">ggplot2</w:t>
+      </w:r>
+      <w:r>
+        <w:t xml:space="preserve"> </w:t>
+      </w:r>
+      <w:r>
+        <w:t xml:space="preserve">[Version 3.3.5;</w:t>
+      </w:r>
+      <w:r>
+        <w:t xml:space="preserve"> </w:t>
+      </w:r>
+      <w:r>
+        <w:t xml:space="preserve">Wickham (2016)</w:t>
       </w:r>
       <w:r>
         <w:t xml:space="preserve">],</w:t>
@@ -1054,19 +1068,19 @@
           <w:iCs/>
           <w:i/>
         </w:rPr>
-        <w:t xml:space="preserve">papaja</w:t>
-      </w:r>
-      <w:r>
-        <w:t xml:space="preserve"> </w:t>
-      </w:r>
-      <w:r>
-        <w:t xml:space="preserve">[Version 0.1.0.9997;</w:t>
-      </w:r>
-      <w:r>
-        <w:t xml:space="preserve"> </w:t>
-      </w:r>
-      <w:r>
-        <w:t xml:space="preserve">Aust and Barth (2020)</w:t>
+        <w:t xml:space="preserve">gridExtra</w:t>
+      </w:r>
+      <w:r>
+        <w:t xml:space="preserve"> </w:t>
+      </w:r>
+      <w:r>
+        <w:t xml:space="preserve">[Version 2.3;</w:t>
+      </w:r>
+      <w:r>
+        <w:t xml:space="preserve"> </w:t>
+      </w:r>
+      <w:r>
+        <w:t xml:space="preserve">Auguie (2017)</w:t>
       </w:r>
       <w:r>
         <w:t xml:space="preserve">],</w:t>
@@ -1079,28 +1093,19 @@
           <w:iCs/>
           <w:i/>
         </w:rPr>
-        <w:t xml:space="preserve">raster</w:t>
-      </w:r>
-      <w:r>
-        <w:t xml:space="preserve"> </w:t>
-      </w:r>
-      <w:r>
-        <w:t xml:space="preserve">[Version 3.5.2;</w:t>
-      </w:r>
-      <w:r>
-        <w:t xml:space="preserve"> </w:t>
-      </w:r>
-      <w:r>
-        <w:t xml:space="preserve">Hijmans (2021)</w:t>
-      </w:r>
-      <w:r>
-        <w:t xml:space="preserve">;</w:t>
-      </w:r>
-      <w:r>
-        <w:t xml:space="preserve"> </w:t>
-      </w:r>
-      <w:r>
-        <w:t xml:space="preserve">Perpiñán and Hijmans (2021)</w:t>
+        <w:t xml:space="preserve">lattice</w:t>
+      </w:r>
+      <w:r>
+        <w:t xml:space="preserve"> </w:t>
+      </w:r>
+      <w:r>
+        <w:t xml:space="preserve">[Version 0.20.45;</w:t>
+      </w:r>
+      <w:r>
+        <w:t xml:space="preserve"> </w:t>
+      </w:r>
+      <w:r>
+        <w:t xml:space="preserve">Sarkar (2008)</w:t>
       </w:r>
       <w:r>
         <w:t xml:space="preserve">],</w:t>
@@ -1113,19 +1118,19 @@
           <w:iCs/>
           <w:i/>
         </w:rPr>
-        <w:t xml:space="preserve">rasterVis</w:t>
-      </w:r>
-      <w:r>
-        <w:t xml:space="preserve"> </w:t>
-      </w:r>
-      <w:r>
-        <w:t xml:space="preserve">[Version 0.51.0;</w:t>
-      </w:r>
-      <w:r>
-        <w:t xml:space="preserve"> </w:t>
-      </w:r>
-      <w:r>
-        <w:t xml:space="preserve">Perpiñán and Hijmans (2021)</w:t>
+        <w:t xml:space="preserve">papaja</w:t>
+      </w:r>
+      <w:r>
+        <w:t xml:space="preserve"> </w:t>
+      </w:r>
+      <w:r>
+        <w:t xml:space="preserve">[Version 0.1.0.9997;</w:t>
+      </w:r>
+      <w:r>
+        <w:t xml:space="preserve"> </w:t>
+      </w:r>
+      <w:r>
+        <w:t xml:space="preserve">Aust and Barth (2020)</w:t>
       </w:r>
       <w:r>
         <w:t xml:space="preserve">],</w:t>
@@ -1138,19 +1143,19 @@
           <w:iCs/>
           <w:i/>
         </w:rPr>
-        <w:t xml:space="preserve">rgdal</w:t>
-      </w:r>
-      <w:r>
-        <w:t xml:space="preserve"> </w:t>
-      </w:r>
-      <w:r>
-        <w:t xml:space="preserve">[Version 1.5.27;</w:t>
-      </w:r>
-      <w:r>
-        <w:t xml:space="preserve"> </w:t>
-      </w:r>
-      <w:r>
-        <w:t xml:space="preserve">Bivand, Keitt, and Rowlingson (2021)</w:t>
+        <w:t xml:space="preserve">purrr</w:t>
+      </w:r>
+      <w:r>
+        <w:t xml:space="preserve"> </w:t>
+      </w:r>
+      <w:r>
+        <w:t xml:space="preserve">[Version 0.3.4;</w:t>
+      </w:r>
+      <w:r>
+        <w:t xml:space="preserve"> </w:t>
+      </w:r>
+      <w:r>
+        <w:t xml:space="preserve">Henry and Wickham (2020)</w:t>
       </w:r>
       <w:r>
         <w:t xml:space="preserve">],</w:t>
@@ -1163,22 +1168,31 @@
           <w:iCs/>
           <w:i/>
         </w:rPr>
-        <w:t xml:space="preserve">RStoolbox</w:t>
-      </w:r>
-      <w:r>
-        <w:t xml:space="preserve"> </w:t>
-      </w:r>
-      <w:r>
-        <w:t xml:space="preserve">[Version 0.2.6;</w:t>
-      </w:r>
-      <w:r>
-        <w:t xml:space="preserve"> </w:t>
-      </w:r>
-      <w:r>
-        <w:t xml:space="preserve">Leutner, Horning, and Schwalb-Willmann (2019)</w:t>
-      </w:r>
-      <w:r>
-        <w:t xml:space="preserve">], and</w:t>
+        <w:t xml:space="preserve">raster</w:t>
+      </w:r>
+      <w:r>
+        <w:t xml:space="preserve"> </w:t>
+      </w:r>
+      <w:r>
+        <w:t xml:space="preserve">[Version 3.5.2;</w:t>
+      </w:r>
+      <w:r>
+        <w:t xml:space="preserve"> </w:t>
+      </w:r>
+      <w:r>
+        <w:t xml:space="preserve">Hijmans (2021)</w:t>
+      </w:r>
+      <w:r>
+        <w:t xml:space="preserve">;</w:t>
+      </w:r>
+      <w:r>
+        <w:t xml:space="preserve"> </w:t>
+      </w:r>
+      <w:r>
+        <w:t xml:space="preserve">Perpiñán and Hijmans (2021)</w:t>
+      </w:r>
+      <w:r>
+        <w:t xml:space="preserve">],</w:t>
       </w:r>
       <w:r>
         <w:t xml:space="preserve"> </w:t>
@@ -1188,6 +1202,106 @@
           <w:iCs/>
           <w:i/>
         </w:rPr>
+        <w:t xml:space="preserve">rasterVis</w:t>
+      </w:r>
+      <w:r>
+        <w:t xml:space="preserve"> </w:t>
+      </w:r>
+      <w:r>
+        <w:t xml:space="preserve">[Version 0.51.0;</w:t>
+      </w:r>
+      <w:r>
+        <w:t xml:space="preserve"> </w:t>
+      </w:r>
+      <w:r>
+        <w:t xml:space="preserve">Perpiñán and Hijmans (2021)</w:t>
+      </w:r>
+      <w:r>
+        <w:t xml:space="preserve">],</w:t>
+      </w:r>
+      <w:r>
+        <w:t xml:space="preserve"> </w:t>
+      </w:r>
+      <w:r>
+        <w:rPr>
+          <w:iCs/>
+          <w:i/>
+        </w:rPr>
+        <w:t xml:space="preserve">readr</w:t>
+      </w:r>
+      <w:r>
+        <w:t xml:space="preserve"> </w:t>
+      </w:r>
+      <w:r>
+        <w:t xml:space="preserve">[Version 2.0.2;</w:t>
+      </w:r>
+      <w:r>
+        <w:t xml:space="preserve"> </w:t>
+      </w:r>
+      <w:r>
+        <w:t xml:space="preserve">Wickham and Hester (2021)</w:t>
+      </w:r>
+      <w:r>
+        <w:t xml:space="preserve">],</w:t>
+      </w:r>
+      <w:r>
+        <w:t xml:space="preserve"> </w:t>
+      </w:r>
+      <w:r>
+        <w:rPr>
+          <w:iCs/>
+          <w:i/>
+        </w:rPr>
+        <w:t xml:space="preserve">rgdal</w:t>
+      </w:r>
+      <w:r>
+        <w:t xml:space="preserve"> </w:t>
+      </w:r>
+      <w:r>
+        <w:t xml:space="preserve">[Version 1.5.27;</w:t>
+      </w:r>
+      <w:r>
+        <w:t xml:space="preserve"> </w:t>
+      </w:r>
+      <w:r>
+        <w:t xml:space="preserve">Bivand, Keitt, and Rowlingson (2021)</w:t>
+      </w:r>
+      <w:r>
+        <w:t xml:space="preserve">],</w:t>
+      </w:r>
+      <w:r>
+        <w:t xml:space="preserve"> </w:t>
+      </w:r>
+      <w:r>
+        <w:rPr>
+          <w:iCs/>
+          <w:i/>
+        </w:rPr>
+        <w:t xml:space="preserve">RStoolbox</w:t>
+      </w:r>
+      <w:r>
+        <w:t xml:space="preserve"> </w:t>
+      </w:r>
+      <w:r>
+        <w:t xml:space="preserve">[Version 0.2.6;</w:t>
+      </w:r>
+      <w:r>
+        <w:t xml:space="preserve"> </w:t>
+      </w:r>
+      <w:r>
+        <w:t xml:space="preserve">Leutner, Horning, and Schwalb-Willmann (2019)</w:t>
+      </w:r>
+      <w:r>
+        <w:t xml:space="preserve">],</w:t>
+      </w:r>
+      <w:r>
+        <w:t xml:space="preserve"> </w:t>
+      </w:r>
+      <w:r>
+        <w:rPr>
+          <w:iCs/>
+          <w:i/>
+        </w:rPr>
         <w:t xml:space="preserve">sp</w:t>
       </w:r>
       <w:r>
@@ -1201,6 +1315,106 @@
       </w:r>
       <w:r>
         <w:t xml:space="preserve">Pebesma and Bivand (2005)</w:t>
+      </w:r>
+      <w:r>
+        <w:t xml:space="preserve">],</w:t>
+      </w:r>
+      <w:r>
+        <w:t xml:space="preserve"> </w:t>
+      </w:r>
+      <w:r>
+        <w:rPr>
+          <w:iCs/>
+          <w:i/>
+        </w:rPr>
+        <w:t xml:space="preserve">stringr</w:t>
+      </w:r>
+      <w:r>
+        <w:t xml:space="preserve"> </w:t>
+      </w:r>
+      <w:r>
+        <w:t xml:space="preserve">[Version 1.4.0;</w:t>
+      </w:r>
+      <w:r>
+        <w:t xml:space="preserve"> </w:t>
+      </w:r>
+      <w:r>
+        <w:t xml:space="preserve">Wickham (2019)</w:t>
+      </w:r>
+      <w:r>
+        <w:t xml:space="preserve">],</w:t>
+      </w:r>
+      <w:r>
+        <w:t xml:space="preserve"> </w:t>
+      </w:r>
+      <w:r>
+        <w:rPr>
+          <w:iCs/>
+          <w:i/>
+        </w:rPr>
+        <w:t xml:space="preserve">tibble</w:t>
+      </w:r>
+      <w:r>
+        <w:t xml:space="preserve"> </w:t>
+      </w:r>
+      <w:r>
+        <w:t xml:space="preserve">[Version 3.1.5;</w:t>
+      </w:r>
+      <w:r>
+        <w:t xml:space="preserve"> </w:t>
+      </w:r>
+      <w:r>
+        <w:t xml:space="preserve">Müller and Wickham (2021)</w:t>
+      </w:r>
+      <w:r>
+        <w:t xml:space="preserve">],</w:t>
+      </w:r>
+      <w:r>
+        <w:t xml:space="preserve"> </w:t>
+      </w:r>
+      <w:r>
+        <w:rPr>
+          <w:iCs/>
+          <w:i/>
+        </w:rPr>
+        <w:t xml:space="preserve">tidyr</w:t>
+      </w:r>
+      <w:r>
+        <w:t xml:space="preserve"> </w:t>
+      </w:r>
+      <w:r>
+        <w:t xml:space="preserve">[Version 1.1.4;</w:t>
+      </w:r>
+      <w:r>
+        <w:t xml:space="preserve"> </w:t>
+      </w:r>
+      <w:r>
+        <w:t xml:space="preserve">Wickham (2021b)</w:t>
+      </w:r>
+      <w:r>
+        <w:t xml:space="preserve">], and</w:t>
+      </w:r>
+      <w:r>
+        <w:t xml:space="preserve"> </w:t>
+      </w:r>
+      <w:r>
+        <w:rPr>
+          <w:iCs/>
+          <w:i/>
+        </w:rPr>
+        <w:t xml:space="preserve">tidyverse</w:t>
+      </w:r>
+      <w:r>
+        <w:t xml:space="preserve"> </w:t>
+      </w:r>
+      <w:r>
+        <w:t xml:space="preserve">[Version 1.3.1;</w:t>
+      </w:r>
+      <w:r>
+        <w:t xml:space="preserve"> </w:t>
+      </w:r>
+      <w:r>
+        <w:t xml:space="preserve">Wickham et al. (2019)</w:t>
       </w:r>
       <w:r>
         <w:t xml:space="preserve">] for all our analyses.</w:t>
@@ -1366,6 +1580,193 @@
         <w:t xml:space="preserve">Results</w:t>
       </w:r>
     </w:p>
+    <w:p>
+      <w:pPr>
+        <w:pStyle w:val="FirstParagraph"/>
+      </w:pPr>
+      <w:r>
+        <w:t xml:space="preserve">Table 1:</w:t>
+      </w:r>
+    </w:p>
+    <w:p>
+      <w:pPr>
+        <w:pStyle w:val="TableCaption"/>
+      </w:pPr>
+      <w:r>
+        <w:rPr>
+          <w:iCs/>
+          <w:i/>
+        </w:rPr>
+        <w:t xml:space="preserve">Descriptive statistics of Land surface temperature</w:t>
+      </w:r>
+    </w:p>
+    <w:tbl>
+      <w:tblPr>
+        <w:tblStyle w:val="Table"/>
+        <w:tblW w:type="auto" w:w="0"/>
+        <w:tblLook w:firstRow="1" w:lastRow="0" w:firstColumn="0" w:lastColumn="0" w:noHBand="0" w:noVBand="0" w:val="0020"/>
+      </w:tblPr>
+      <w:tblGrid>
+        <w:gridCol w:w="1584"/>
+        <w:gridCol w:w="1584"/>
+        <w:gridCol w:w="1584"/>
+        <w:gridCol w:w="1584"/>
+        <w:gridCol w:w="1584"/>
+      </w:tblGrid>
+      <w:tr>
+        <w:trPr>
+          <w:tblHeader w:val="true"/>
+        </w:trPr>
+        <w:tc>
+          <w:tcPr/>
+          <w:p>
+            <w:pPr>
+              <w:pStyle w:val="Compact"/>
+              <w:jc w:val="left"/>
+            </w:pPr>
+            <w:r>
+              <w:t xml:space="preserve">Mean</w:t>
+            </w:r>
+          </w:p>
+        </w:tc>
+        <w:tc>
+          <w:tcPr/>
+          <w:p>
+            <w:pPr>
+              <w:pStyle w:val="Compact"/>
+              <w:jc w:val="left"/>
+            </w:pPr>
+            <w:r>
+              <w:t xml:space="preserve">Median</w:t>
+            </w:r>
+          </w:p>
+        </w:tc>
+        <w:tc>
+          <w:tcPr/>
+          <w:p>
+            <w:pPr>
+              <w:pStyle w:val="Compact"/>
+              <w:jc w:val="left"/>
+            </w:pPr>
+            <w:r>
+              <w:t xml:space="preserve">Max</w:t>
+            </w:r>
+          </w:p>
+        </w:tc>
+        <w:tc>
+          <w:tcPr/>
+          <w:p>
+            <w:pPr>
+              <w:pStyle w:val="Compact"/>
+              <w:jc w:val="left"/>
+            </w:pPr>
+            <w:r>
+              <w:t xml:space="preserve">Min</w:t>
+            </w:r>
+          </w:p>
+        </w:tc>
+        <w:tc>
+          <w:tcPr/>
+          <w:p>
+            <w:pPr>
+              <w:pStyle w:val="Compact"/>
+              <w:jc w:val="left"/>
+            </w:pPr>
+            <w:r>
+              <w:t xml:space="preserve">SD</w:t>
+            </w:r>
+          </w:p>
+        </w:tc>
+      </w:tr>
+      <w:tr>
+        <w:tc>
+          <w:tcPr/>
+          <w:p>
+            <w:pPr>
+              <w:pStyle w:val="Compact"/>
+              <w:jc w:val="left"/>
+            </w:pPr>
+            <w:r>
+              <w:t xml:space="preserve">21.03</w:t>
+            </w:r>
+          </w:p>
+        </w:tc>
+        <w:tc>
+          <w:tcPr/>
+          <w:p>
+            <w:pPr>
+              <w:pStyle w:val="Compact"/>
+              <w:jc w:val="left"/>
+            </w:pPr>
+            <w:r>
+              <w:t xml:space="preserve">23.43</w:t>
+            </w:r>
+          </w:p>
+        </w:tc>
+        <w:tc>
+          <w:tcPr/>
+          <w:p>
+            <w:pPr>
+              <w:pStyle w:val="Compact"/>
+              <w:jc w:val="left"/>
+            </w:pPr>
+            <w:r>
+              <w:t xml:space="preserve">35.53</w:t>
+            </w:r>
+          </w:p>
+        </w:tc>
+        <w:tc>
+          <w:tcPr/>
+          <w:p>
+            <w:pPr>
+              <w:pStyle w:val="Compact"/>
+              <w:jc w:val="left"/>
+            </w:pPr>
+            <w:r>
+              <w:t xml:space="preserve">-0.53</w:t>
+            </w:r>
+          </w:p>
+        </w:tc>
+        <w:tc>
+          <w:tcPr/>
+          <w:p>
+            <w:pPr>
+              <w:pStyle w:val="Compact"/>
+              <w:jc w:val="left"/>
+            </w:pPr>
+            <w:r>
+              <w:t xml:space="preserve">7.70</w:t>
+            </w:r>
+          </w:p>
+        </w:tc>
+      </w:tr>
+    </w:tbl>
+    <w:p>
+      <w:pPr>
+        <w:pStyle w:val="Compact"/>
+      </w:pPr>
+      <w:r>
+        <w:rPr>
+          <w:iCs/>
+          <w:i/>
+        </w:rPr>
+        <w:t xml:space="preserve">Note.</w:t>
+      </w:r>
+      <w:r>
+        <w:t xml:space="preserve"> </w:t>
+      </w:r>
+      <w:r>
+        <w:t xml:space="preserve">MOD11A2.006 Terra Land Surface Temperature and Emissivity 8-Day Global 1km</w:t>
+      </w:r>
+    </w:p>
+    <w:p>
+      <w:pPr>
+        <w:pStyle w:val="Textkrper"/>
+      </w:pPr>
+      <w:r>
+        <w:t xml:space="preserve"> </w:t>
+      </w:r>
+    </w:p>
     <w:bookmarkEnd w:id="38"/>
     <w:bookmarkStart w:id="39" w:name="discussion"/>
     <w:p>
@@ -1410,7 +1811,7 @@
       </w:r>
     </w:p>
     <w:bookmarkEnd w:id="40"/>
-    <w:bookmarkStart w:id="66" w:name="references"/>
+    <w:bookmarkStart w:id="82" w:name="references"/>
     <w:p>
       <w:pPr>
         <w:pStyle w:val="berschrift1"/>
@@ -1428,7 +1829,7 @@
         <w:t xml:space="preserve">References</w:t>
       </w:r>
     </w:p>
-    <w:bookmarkStart w:id="65" w:name="refs"/>
+    <w:bookmarkStart w:id="81" w:name="refs"/>
     <w:bookmarkStart w:id="42" w:name="ref-R-gridExtra"/>
     <w:p>
       <w:pPr>
@@ -1630,13 +2031,13 @@
       </w:r>
     </w:p>
     <w:bookmarkEnd w:id="47"/>
-    <w:bookmarkStart w:id="49" w:name="ref-R-raster"/>
+    <w:bookmarkStart w:id="49" w:name="ref-R-purrr"/>
     <w:p>
       <w:pPr>
         <w:pStyle w:val="Literaturverzeichnis"/>
       </w:pPr>
       <w:r>
-        <w:t xml:space="preserve">Hijmans, R. J. (2021).</w:t>
+        <w:t xml:space="preserve">Henry, L., &amp; Wickham, H. (2020).</w:t>
       </w:r>
       <w:r>
         <w:t xml:space="preserve"> </w:t>
@@ -1646,6 +2047,40 @@
           <w:iCs/>
           <w:i/>
         </w:rPr>
+        <w:t xml:space="preserve">Purrr: Functional programming tools</w:t>
+      </w:r>
+      <w:r>
+        <w:t xml:space="preserve">. Retrieved from</w:t>
+      </w:r>
+      <w:r>
+        <w:t xml:space="preserve"> </w:t>
+      </w:r>
+      <w:hyperlink r:id="rId48">
+        <w:r>
+          <w:rPr>
+            <w:rStyle w:val="Hyperlink"/>
+          </w:rPr>
+          <w:t xml:space="preserve">https://CRAN.R-project.org/package=purrr</w:t>
+        </w:r>
+      </w:hyperlink>
+    </w:p>
+    <w:bookmarkEnd w:id="49"/>
+    <w:bookmarkStart w:id="51" w:name="ref-R-raster"/>
+    <w:p>
+      <w:pPr>
+        <w:pStyle w:val="Literaturverzeichnis"/>
+      </w:pPr>
+      <w:r>
+        <w:t xml:space="preserve">Hijmans, R. J. (2021).</w:t>
+      </w:r>
+      <w:r>
+        <w:t xml:space="preserve"> </w:t>
+      </w:r>
+      <w:r>
+        <w:rPr>
+          <w:iCs/>
+          <w:i/>
+        </w:rPr>
         <w:t xml:space="preserve">Raster: Geographic data analysis and modeling</w:t>
       </w:r>
       <w:r>
@@ -1654,7 +2089,7 @@
       <w:r>
         <w:t xml:space="preserve"> </w:t>
       </w:r>
-      <w:hyperlink r:id="rId48">
+      <w:hyperlink r:id="rId50">
         <w:r>
           <w:rPr>
             <w:rStyle w:val="Hyperlink"/>
@@ -1663,8 +2098,8 @@
         </w:r>
       </w:hyperlink>
     </w:p>
-    <w:bookmarkEnd w:id="49"/>
-    <w:bookmarkStart w:id="50" w:name="ref-im2008hyperspectral"/>
+    <w:bookmarkEnd w:id="51"/>
+    <w:bookmarkStart w:id="52" w:name="ref-im2008hyperspectral"/>
     <w:p>
       <w:pPr>
         <w:pStyle w:val="Literaturverzeichnis"/>
@@ -1699,8 +2134,8 @@
         <w:t xml:space="preserve">(6), 1943–1961.</w:t>
       </w:r>
     </w:p>
-    <w:bookmarkEnd w:id="50"/>
-    <w:bookmarkStart w:id="52" w:name="ref-R-RStoolbox"/>
+    <w:bookmarkEnd w:id="52"/>
+    <w:bookmarkStart w:id="54" w:name="ref-R-RStoolbox"/>
     <w:p>
       <w:pPr>
         <w:pStyle w:val="Literaturverzeichnis"/>
@@ -1724,7 +2159,7 @@
       <w:r>
         <w:t xml:space="preserve"> </w:t>
       </w:r>
-      <w:hyperlink r:id="rId51">
+      <w:hyperlink r:id="rId53">
         <w:r>
           <w:rPr>
             <w:rStyle w:val="Hyperlink"/>
@@ -1733,8 +2168,8 @@
         </w:r>
       </w:hyperlink>
     </w:p>
-    <w:bookmarkEnd w:id="52"/>
-    <w:bookmarkStart w:id="54" w:name="ref-Mukhopadhyay2018"/>
+    <w:bookmarkEnd w:id="54"/>
+    <w:bookmarkStart w:id="56" w:name="ref-Mukhopadhyay2018"/>
     <w:p>
       <w:pPr>
         <w:pStyle w:val="Literaturverzeichnis"/>
@@ -1767,7 +2202,7 @@
       <w:r>
         <w:t xml:space="preserve"> </w:t>
       </w:r>
-      <w:hyperlink r:id="rId53">
+      <w:hyperlink r:id="rId55">
         <w:r>
           <w:rPr>
             <w:rStyle w:val="Hyperlink"/>
@@ -1776,23 +2211,14 @@
         </w:r>
       </w:hyperlink>
     </w:p>
-    <w:bookmarkEnd w:id="54"/>
-    <w:bookmarkStart w:id="56" w:name="ref-R-sp"/>
+    <w:bookmarkEnd w:id="56"/>
+    <w:bookmarkStart w:id="58" w:name="ref-R-tibble"/>
     <w:p>
       <w:pPr>
         <w:pStyle w:val="Literaturverzeichnis"/>
       </w:pPr>
       <w:r>
-        <w:t xml:space="preserve">Pebesma, E. J., &amp; Bivand, R. S. (2005). Classes and methods for spatial data in</w:t>
-      </w:r>
-      <w:r>
-        <w:t xml:space="preserve"> </w:t>
-      </w:r>
-      <w:r>
-        <w:t xml:space="preserve">R</w:t>
-      </w:r>
-      <w:r>
-        <w:t xml:space="preserve">.</w:t>
+        <w:t xml:space="preserve">Müller, K., &amp; Wickham, H. (2021).</w:t>
       </w:r>
       <w:r>
         <w:t xml:space="preserve"> </w:t>
@@ -1802,10 +2228,40 @@
           <w:iCs/>
           <w:i/>
         </w:rPr>
-        <w:t xml:space="preserve">R News</w:t>
-      </w:r>
-      <w:r>
-        <w:t xml:space="preserve">,</w:t>
+        <w:t xml:space="preserve">Tibble: Simple data frames</w:t>
+      </w:r>
+      <w:r>
+        <w:t xml:space="preserve">. Retrieved from</w:t>
+      </w:r>
+      <w:r>
+        <w:t xml:space="preserve"> </w:t>
+      </w:r>
+      <w:hyperlink r:id="rId57">
+        <w:r>
+          <w:rPr>
+            <w:rStyle w:val="Hyperlink"/>
+          </w:rPr>
+          <w:t xml:space="preserve">https://CRAN.R-project.org/package=tibble</w:t>
+        </w:r>
+      </w:hyperlink>
+    </w:p>
+    <w:bookmarkEnd w:id="58"/>
+    <w:bookmarkStart w:id="60" w:name="ref-R-sp"/>
+    <w:p>
+      <w:pPr>
+        <w:pStyle w:val="Literaturverzeichnis"/>
+      </w:pPr>
+      <w:r>
+        <w:t xml:space="preserve">Pebesma, E. J., &amp; Bivand, R. S. (2005). Classes and methods for spatial data in</w:t>
+      </w:r>
+      <w:r>
+        <w:t xml:space="preserve"> </w:t>
+      </w:r>
+      <w:r>
+        <w:t xml:space="preserve">R</w:t>
+      </w:r>
+      <w:r>
+        <w:t xml:space="preserve">.</w:t>
       </w:r>
       <w:r>
         <w:t xml:space="preserve"> </w:t>
@@ -1815,6 +2271,19 @@
           <w:iCs/>
           <w:i/>
         </w:rPr>
+        <w:t xml:space="preserve">R News</w:t>
+      </w:r>
+      <w:r>
+        <w:t xml:space="preserve">,</w:t>
+      </w:r>
+      <w:r>
+        <w:t xml:space="preserve"> </w:t>
+      </w:r>
+      <w:r>
+        <w:rPr>
+          <w:iCs/>
+          <w:i/>
+        </w:rPr>
         <w:t xml:space="preserve">5</w:t>
       </w:r>
       <w:r>
@@ -1823,7 +2292,7 @@
       <w:r>
         <w:t xml:space="preserve"> </w:t>
       </w:r>
-      <w:hyperlink r:id="rId55">
+      <w:hyperlink r:id="rId59">
         <w:r>
           <w:rPr>
             <w:rStyle w:val="Hyperlink"/>
@@ -1832,8 +2301,8 @@
         </w:r>
       </w:hyperlink>
     </w:p>
-    <w:bookmarkEnd w:id="56"/>
-    <w:bookmarkStart w:id="58" w:name="ref-R-rasterVis"/>
+    <w:bookmarkEnd w:id="60"/>
+    <w:bookmarkStart w:id="62" w:name="ref-R-rasterVis"/>
     <w:p>
       <w:pPr>
         <w:pStyle w:val="Literaturverzeichnis"/>
@@ -1857,7 +2326,7 @@
       <w:r>
         <w:t xml:space="preserve"> </w:t>
       </w:r>
-      <w:hyperlink r:id="rId57">
+      <w:hyperlink r:id="rId61">
         <w:r>
           <w:rPr>
             <w:rStyle w:val="Hyperlink"/>
@@ -1866,8 +2335,8 @@
         </w:r>
       </w:hyperlink>
     </w:p>
-    <w:bookmarkEnd w:id="58"/>
-    <w:bookmarkStart w:id="60" w:name="ref-R-base"/>
+    <w:bookmarkEnd w:id="62"/>
+    <w:bookmarkStart w:id="64" w:name="ref-R-base"/>
     <w:p>
       <w:pPr>
         <w:pStyle w:val="Literaturverzeichnis"/>
@@ -1891,7 +2360,7 @@
       <w:r>
         <w:t xml:space="preserve"> </w:t>
       </w:r>
-      <w:hyperlink r:id="rId59">
+      <w:hyperlink r:id="rId63">
         <w:r>
           <w:rPr>
             <w:rStyle w:val="Hyperlink"/>
@@ -1900,8 +2369,8 @@
         </w:r>
       </w:hyperlink>
     </w:p>
-    <w:bookmarkEnd w:id="60"/>
-    <w:bookmarkStart w:id="62" w:name="ref-R-lattice"/>
+    <w:bookmarkEnd w:id="64"/>
+    <w:bookmarkStart w:id="66" w:name="ref-R-lattice"/>
     <w:p>
       <w:pPr>
         <w:pStyle w:val="Literaturverzeichnis"/>
@@ -1925,7 +2394,7 @@
       <w:r>
         <w:t xml:space="preserve"> </w:t>
       </w:r>
-      <w:hyperlink r:id="rId61">
+      <w:hyperlink r:id="rId65">
         <w:r>
           <w:rPr>
             <w:rStyle w:val="Hyperlink"/>
@@ -1934,8 +2403,8 @@
         </w:r>
       </w:hyperlink>
     </w:p>
-    <w:bookmarkEnd w:id="62"/>
-    <w:bookmarkStart w:id="64" w:name="ref-R-ggplot2"/>
+    <w:bookmarkEnd w:id="66"/>
+    <w:bookmarkStart w:id="68" w:name="ref-R-ggplot2"/>
     <w:p>
       <w:pPr>
         <w:pStyle w:val="Literaturverzeichnis"/>
@@ -1959,7 +2428,7 @@
       <w:r>
         <w:t xml:space="preserve"> </w:t>
       </w:r>
-      <w:hyperlink r:id="rId63">
+      <w:hyperlink r:id="rId67">
         <w:r>
           <w:rPr>
             <w:rStyle w:val="Hyperlink"/>
@@ -1968,9 +2437,235 @@
         </w:r>
       </w:hyperlink>
     </w:p>
-    <w:bookmarkEnd w:id="64"/>
-    <w:bookmarkEnd w:id="65"/>
-    <w:bookmarkEnd w:id="66"/>
+    <w:bookmarkEnd w:id="68"/>
+    <w:bookmarkStart w:id="70" w:name="ref-R-stringr"/>
+    <w:p>
+      <w:pPr>
+        <w:pStyle w:val="Literaturverzeichnis"/>
+      </w:pPr>
+      <w:r>
+        <w:t xml:space="preserve">Wickham, H. (2019).</w:t>
+      </w:r>
+      <w:r>
+        <w:t xml:space="preserve"> </w:t>
+      </w:r>
+      <w:r>
+        <w:rPr>
+          <w:iCs/>
+          <w:i/>
+        </w:rPr>
+        <w:t xml:space="preserve">Stringr: Simple, consistent wrappers for common string operations</w:t>
+      </w:r>
+      <w:r>
+        <w:t xml:space="preserve">. Retrieved from</w:t>
+      </w:r>
+      <w:r>
+        <w:t xml:space="preserve"> </w:t>
+      </w:r>
+      <w:hyperlink r:id="rId69">
+        <w:r>
+          <w:rPr>
+            <w:rStyle w:val="Hyperlink"/>
+          </w:rPr>
+          <w:t xml:space="preserve">https://CRAN.R-project.org/package=stringr</w:t>
+        </w:r>
+      </w:hyperlink>
+    </w:p>
+    <w:bookmarkEnd w:id="70"/>
+    <w:bookmarkStart w:id="72" w:name="ref-R-forcats"/>
+    <w:p>
+      <w:pPr>
+        <w:pStyle w:val="Literaturverzeichnis"/>
+      </w:pPr>
+      <w:r>
+        <w:t xml:space="preserve">Wickham, H. (2021a).</w:t>
+      </w:r>
+      <w:r>
+        <w:t xml:space="preserve"> </w:t>
+      </w:r>
+      <w:r>
+        <w:rPr>
+          <w:iCs/>
+          <w:i/>
+        </w:rPr>
+        <w:t xml:space="preserve">Forcats: Tools for working with categorical variables (factors)</w:t>
+      </w:r>
+      <w:r>
+        <w:t xml:space="preserve">. Retrieved from</w:t>
+      </w:r>
+      <w:r>
+        <w:t xml:space="preserve"> </w:t>
+      </w:r>
+      <w:hyperlink r:id="rId71">
+        <w:r>
+          <w:rPr>
+            <w:rStyle w:val="Hyperlink"/>
+          </w:rPr>
+          <w:t xml:space="preserve">https://CRAN.R-project.org/package=forcats</w:t>
+        </w:r>
+      </w:hyperlink>
+    </w:p>
+    <w:bookmarkEnd w:id="72"/>
+    <w:bookmarkStart w:id="74" w:name="ref-R-tidyr"/>
+    <w:p>
+      <w:pPr>
+        <w:pStyle w:val="Literaturverzeichnis"/>
+      </w:pPr>
+      <w:r>
+        <w:t xml:space="preserve">Wickham, H. (2021b).</w:t>
+      </w:r>
+      <w:r>
+        <w:t xml:space="preserve"> </w:t>
+      </w:r>
+      <w:r>
+        <w:rPr>
+          <w:iCs/>
+          <w:i/>
+        </w:rPr>
+        <w:t xml:space="preserve">Tidyr: Tidy messy data</w:t>
+      </w:r>
+      <w:r>
+        <w:t xml:space="preserve">. Retrieved from</w:t>
+      </w:r>
+      <w:r>
+        <w:t xml:space="preserve"> </w:t>
+      </w:r>
+      <w:hyperlink r:id="rId73">
+        <w:r>
+          <w:rPr>
+            <w:rStyle w:val="Hyperlink"/>
+          </w:rPr>
+          <w:t xml:space="preserve">https://CRAN.R-project.org/package=tidyr</w:t>
+        </w:r>
+      </w:hyperlink>
+    </w:p>
+    <w:bookmarkEnd w:id="74"/>
+    <w:bookmarkStart w:id="76" w:name="ref-R-tidyverse"/>
+    <w:p>
+      <w:pPr>
+        <w:pStyle w:val="Literaturverzeichnis"/>
+      </w:pPr>
+      <w:r>
+        <w:t xml:space="preserve">Wickham, H., Averick, M., Bryan, J., Chang, W., McGowan, L. D., François, R., … Yutani, H. (2019). Welcome to the</w:t>
+      </w:r>
+      <w:r>
+        <w:t xml:space="preserve"> </w:t>
+      </w:r>
+      <w:r>
+        <w:t xml:space="preserve">tidyverse</w:t>
+      </w:r>
+      <w:r>
+        <w:t xml:space="preserve">.</w:t>
+      </w:r>
+      <w:r>
+        <w:t xml:space="preserve"> </w:t>
+      </w:r>
+      <w:r>
+        <w:rPr>
+          <w:iCs/>
+          <w:i/>
+        </w:rPr>
+        <w:t xml:space="preserve">Journal of Open Source Software</w:t>
+      </w:r>
+      <w:r>
+        <w:t xml:space="preserve">,</w:t>
+      </w:r>
+      <w:r>
+        <w:t xml:space="preserve"> </w:t>
+      </w:r>
+      <w:r>
+        <w:rPr>
+          <w:iCs/>
+          <w:i/>
+        </w:rPr>
+        <w:t xml:space="preserve">4</w:t>
+      </w:r>
+      <w:r>
+        <w:t xml:space="preserve">(43), 1686.</w:t>
+      </w:r>
+      <w:r>
+        <w:t xml:space="preserve"> </w:t>
+      </w:r>
+      <w:hyperlink r:id="rId75">
+        <w:r>
+          <w:rPr>
+            <w:rStyle w:val="Hyperlink"/>
+          </w:rPr>
+          <w:t xml:space="preserve">https://doi.org/10.21105/joss.01686</w:t>
+        </w:r>
+      </w:hyperlink>
+    </w:p>
+    <w:bookmarkEnd w:id="76"/>
+    <w:bookmarkStart w:id="78" w:name="ref-R-dplyr"/>
+    <w:p>
+      <w:pPr>
+        <w:pStyle w:val="Literaturverzeichnis"/>
+      </w:pPr>
+      <w:r>
+        <w:t xml:space="preserve">Wickham, H., François, R., Henry, L., &amp; Müller, K. (2021).</w:t>
+      </w:r>
+      <w:r>
+        <w:t xml:space="preserve"> </w:t>
+      </w:r>
+      <w:r>
+        <w:rPr>
+          <w:iCs/>
+          <w:i/>
+        </w:rPr>
+        <w:t xml:space="preserve">Dplyr: A grammar of data manipulation</w:t>
+      </w:r>
+      <w:r>
+        <w:t xml:space="preserve">. Retrieved from</w:t>
+      </w:r>
+      <w:r>
+        <w:t xml:space="preserve"> </w:t>
+      </w:r>
+      <w:hyperlink r:id="rId77">
+        <w:r>
+          <w:rPr>
+            <w:rStyle w:val="Hyperlink"/>
+          </w:rPr>
+          <w:t xml:space="preserve">https://CRAN.R-project.org/package=dplyr</w:t>
+        </w:r>
+      </w:hyperlink>
+    </w:p>
+    <w:bookmarkEnd w:id="78"/>
+    <w:bookmarkStart w:id="80" w:name="ref-R-readr"/>
+    <w:p>
+      <w:pPr>
+        <w:pStyle w:val="Literaturverzeichnis"/>
+      </w:pPr>
+      <w:r>
+        <w:t xml:space="preserve">Wickham, H., &amp; Hester, J. (2021).</w:t>
+      </w:r>
+      <w:r>
+        <w:t xml:space="preserve"> </w:t>
+      </w:r>
+      <w:r>
+        <w:rPr>
+          <w:iCs/>
+          <w:i/>
+        </w:rPr>
+        <w:t xml:space="preserve">Readr: Read rectangular text data</w:t>
+      </w:r>
+      <w:r>
+        <w:t xml:space="preserve">. Retrieved from</w:t>
+      </w:r>
+      <w:r>
+        <w:t xml:space="preserve"> </w:t>
+      </w:r>
+      <w:hyperlink r:id="rId79">
+        <w:r>
+          <w:rPr>
+            <w:rStyle w:val="Hyperlink"/>
+          </w:rPr>
+          <w:t xml:space="preserve">https://CRAN.R-project.org/package=readr</w:t>
+        </w:r>
+      </w:hyperlink>
+    </w:p>
+    <w:bookmarkEnd w:id="80"/>
+    <w:bookmarkEnd w:id="81"/>
+    <w:bookmarkEnd w:id="82"/>
     <w:sectPr>
       <w:headerReference r:id="rId10" w:type="even"/>
       <w:headerReference r:id="rId9" w:type="default"/>

</xml_diff>

<commit_message>
data. table and figure captip updated.
</commit_message>
<xml_diff>
--- a/R-Reproducible-Scientific-Article.docx
+++ b/R-Reproducible-Scientific-Article.docx
@@ -1118,6 +1118,31 @@
           <w:iCs/>
           <w:i/>
         </w:rPr>
+        <w:t xml:space="preserve">lubridate</w:t>
+      </w:r>
+      <w:r>
+        <w:t xml:space="preserve"> </w:t>
+      </w:r>
+      <w:r>
+        <w:t xml:space="preserve">[Version 1.8.0;</w:t>
+      </w:r>
+      <w:r>
+        <w:t xml:space="preserve"> </w:t>
+      </w:r>
+      <w:r>
+        <w:t xml:space="preserve">Grolemund and Wickham (2011)</w:t>
+      </w:r>
+      <w:r>
+        <w:t xml:space="preserve">],</w:t>
+      </w:r>
+      <w:r>
+        <w:t xml:space="preserve"> </w:t>
+      </w:r>
+      <w:r>
+        <w:rPr>
+          <w:iCs/>
+          <w:i/>
+        </w:rPr>
         <w:t xml:space="preserve">papaja</w:t>
       </w:r>
       <w:r>
@@ -1562,7 +1587,7 @@
     </w:p>
     <w:bookmarkEnd w:id="36"/>
     <w:bookmarkEnd w:id="37"/>
-    <w:bookmarkStart w:id="38" w:name="results"/>
+    <w:bookmarkStart w:id="39" w:name="results"/>
     <w:p>
       <w:pPr>
         <w:pStyle w:val="berschrift1"/>
@@ -1607,11 +1632,12 @@
         <w:tblLook w:firstRow="1" w:lastRow="0" w:firstColumn="0" w:lastColumn="0" w:noHBand="0" w:noVBand="0" w:val="0020"/>
       </w:tblPr>
       <w:tblGrid>
-        <w:gridCol w:w="1584"/>
-        <w:gridCol w:w="1584"/>
-        <w:gridCol w:w="1584"/>
-        <w:gridCol w:w="1584"/>
-        <w:gridCol w:w="1584"/>
+        <w:gridCol w:w="1320"/>
+        <w:gridCol w:w="1320"/>
+        <w:gridCol w:w="1320"/>
+        <w:gridCol w:w="1320"/>
+        <w:gridCol w:w="1320"/>
+        <w:gridCol w:w="1320"/>
       </w:tblGrid>
       <w:tr>
         <w:trPr>
@@ -1625,6 +1651,18 @@
               <w:jc w:val="left"/>
             </w:pPr>
             <w:r>
+              <w:t xml:space="preserve">Month</w:t>
+            </w:r>
+          </w:p>
+        </w:tc>
+        <w:tc>
+          <w:tcPr/>
+          <w:p>
+            <w:pPr>
+              <w:pStyle w:val="Compact"/>
+              <w:jc w:val="left"/>
+            </w:pPr>
+            <w:r>
               <w:t xml:space="preserve">Mean</w:t>
             </w:r>
           </w:p>
@@ -1687,19 +1725,549 @@
               <w:jc w:val="left"/>
             </w:pPr>
             <w:r>
-              <w:t xml:space="preserve">21.03</w:t>
-            </w:r>
-          </w:p>
-        </w:tc>
-        <w:tc>
-          <w:tcPr/>
-          <w:p>
-            <w:pPr>
-              <w:pStyle w:val="Compact"/>
-              <w:jc w:val="left"/>
-            </w:pPr>
-            <w:r>
-              <w:t xml:space="preserve">23.43</w:t>
+              <w:t xml:space="preserve">Jan</w:t>
+            </w:r>
+          </w:p>
+        </w:tc>
+        <w:tc>
+          <w:tcPr/>
+          <w:p>
+            <w:pPr>
+              <w:pStyle w:val="Compact"/>
+              <w:jc w:val="left"/>
+            </w:pPr>
+            <w:r>
+              <w:t xml:space="preserve">9.16</w:t>
+            </w:r>
+          </w:p>
+        </w:tc>
+        <w:tc>
+          <w:tcPr/>
+          <w:p>
+            <w:pPr>
+              <w:pStyle w:val="Compact"/>
+              <w:jc w:val="left"/>
+            </w:pPr>
+            <w:r>
+              <w:t xml:space="preserve">9.33</w:t>
+            </w:r>
+          </w:p>
+        </w:tc>
+        <w:tc>
+          <w:tcPr/>
+          <w:p>
+            <w:pPr>
+              <w:pStyle w:val="Compact"/>
+              <w:jc w:val="left"/>
+            </w:pPr>
+            <w:r>
+              <w:t xml:space="preserve">16.84</w:t>
+            </w:r>
+          </w:p>
+        </w:tc>
+        <w:tc>
+          <w:tcPr/>
+          <w:p>
+            <w:pPr>
+              <w:pStyle w:val="Compact"/>
+              <w:jc w:val="left"/>
+            </w:pPr>
+            <w:r>
+              <w:t xml:space="preserve">-0.53</w:t>
+            </w:r>
+          </w:p>
+        </w:tc>
+        <w:tc>
+          <w:tcPr/>
+          <w:p>
+            <w:pPr>
+              <w:pStyle w:val="Compact"/>
+              <w:jc w:val="left"/>
+            </w:pPr>
+            <w:r>
+              <w:t xml:space="preserve">3.93</w:t>
+            </w:r>
+          </w:p>
+        </w:tc>
+      </w:tr>
+      <w:tr>
+        <w:tc>
+          <w:tcPr/>
+          <w:p>
+            <w:pPr>
+              <w:pStyle w:val="Compact"/>
+              <w:jc w:val="left"/>
+            </w:pPr>
+            <w:r>
+              <w:t xml:space="preserve">Feb</w:t>
+            </w:r>
+          </w:p>
+        </w:tc>
+        <w:tc>
+          <w:tcPr/>
+          <w:p>
+            <w:pPr>
+              <w:pStyle w:val="Compact"/>
+              <w:jc w:val="left"/>
+            </w:pPr>
+            <w:r>
+              <w:t xml:space="preserve">12.53</w:t>
+            </w:r>
+          </w:p>
+        </w:tc>
+        <w:tc>
+          <w:tcPr/>
+          <w:p>
+            <w:pPr>
+              <w:pStyle w:val="Compact"/>
+              <w:jc w:val="left"/>
+            </w:pPr>
+            <w:r>
+              <w:t xml:space="preserve">12.80</w:t>
+            </w:r>
+          </w:p>
+        </w:tc>
+        <w:tc>
+          <w:tcPr/>
+          <w:p>
+            <w:pPr>
+              <w:pStyle w:val="Compact"/>
+              <w:jc w:val="left"/>
+            </w:pPr>
+            <w:r>
+              <w:t xml:space="preserve">21.43</w:t>
+            </w:r>
+          </w:p>
+        </w:tc>
+        <w:tc>
+          <w:tcPr/>
+          <w:p>
+            <w:pPr>
+              <w:pStyle w:val="Compact"/>
+              <w:jc w:val="left"/>
+            </w:pPr>
+            <w:r>
+              <w:t xml:space="preserve">2.11</w:t>
+            </w:r>
+          </w:p>
+        </w:tc>
+        <w:tc>
+          <w:tcPr/>
+          <w:p>
+            <w:pPr>
+              <w:pStyle w:val="Compact"/>
+              <w:jc w:val="left"/>
+            </w:pPr>
+            <w:r>
+              <w:t xml:space="preserve">3.62</w:t>
+            </w:r>
+          </w:p>
+        </w:tc>
+      </w:tr>
+      <w:tr>
+        <w:tc>
+          <w:tcPr/>
+          <w:p>
+            <w:pPr>
+              <w:pStyle w:val="Compact"/>
+              <w:jc w:val="left"/>
+            </w:pPr>
+            <w:r>
+              <w:t xml:space="preserve">Mar</w:t>
+            </w:r>
+          </w:p>
+        </w:tc>
+        <w:tc>
+          <w:tcPr/>
+          <w:p>
+            <w:pPr>
+              <w:pStyle w:val="Compact"/>
+              <w:jc w:val="left"/>
+            </w:pPr>
+            <w:r>
+              <w:t xml:space="preserve">20.44</w:t>
+            </w:r>
+          </w:p>
+        </w:tc>
+        <w:tc>
+          <w:tcPr/>
+          <w:p>
+            <w:pPr>
+              <w:pStyle w:val="Compact"/>
+              <w:jc w:val="left"/>
+            </w:pPr>
+            <w:r>
+              <w:t xml:space="preserve">20.71</w:t>
+            </w:r>
+          </w:p>
+        </w:tc>
+        <w:tc>
+          <w:tcPr/>
+          <w:p>
+            <w:pPr>
+              <w:pStyle w:val="Compact"/>
+              <w:jc w:val="left"/>
+            </w:pPr>
+            <w:r>
+              <w:t xml:space="preserve">26.63</w:t>
+            </w:r>
+          </w:p>
+        </w:tc>
+        <w:tc>
+          <w:tcPr/>
+          <w:p>
+            <w:pPr>
+              <w:pStyle w:val="Compact"/>
+              <w:jc w:val="left"/>
+            </w:pPr>
+            <w:r>
+              <w:t xml:space="preserve">9.03</w:t>
+            </w:r>
+          </w:p>
+        </w:tc>
+        <w:tc>
+          <w:tcPr/>
+          <w:p>
+            <w:pPr>
+              <w:pStyle w:val="Compact"/>
+              <w:jc w:val="left"/>
+            </w:pPr>
+            <w:r>
+              <w:t xml:space="preserve">3.16</w:t>
+            </w:r>
+          </w:p>
+        </w:tc>
+      </w:tr>
+      <w:tr>
+        <w:tc>
+          <w:tcPr/>
+          <w:p>
+            <w:pPr>
+              <w:pStyle w:val="Compact"/>
+              <w:jc w:val="left"/>
+            </w:pPr>
+            <w:r>
+              <w:t xml:space="preserve">Apr</w:t>
+            </w:r>
+          </w:p>
+        </w:tc>
+        <w:tc>
+          <w:tcPr/>
+          <w:p>
+            <w:pPr>
+              <w:pStyle w:val="Compact"/>
+              <w:jc w:val="left"/>
+            </w:pPr>
+            <w:r>
+              <w:t xml:space="preserve">23.78</w:t>
+            </w:r>
+          </w:p>
+        </w:tc>
+        <w:tc>
+          <w:tcPr/>
+          <w:p>
+            <w:pPr>
+              <w:pStyle w:val="Compact"/>
+              <w:jc w:val="left"/>
+            </w:pPr>
+            <w:r>
+              <w:t xml:space="preserve">24.12</w:t>
+            </w:r>
+          </w:p>
+        </w:tc>
+        <w:tc>
+          <w:tcPr/>
+          <w:p>
+            <w:pPr>
+              <w:pStyle w:val="Compact"/>
+              <w:jc w:val="left"/>
+            </w:pPr>
+            <w:r>
+              <w:t xml:space="preserve">28.37</w:t>
+            </w:r>
+          </w:p>
+        </w:tc>
+        <w:tc>
+          <w:tcPr/>
+          <w:p>
+            <w:pPr>
+              <w:pStyle w:val="Compact"/>
+              <w:jc w:val="left"/>
+            </w:pPr>
+            <w:r>
+              <w:t xml:space="preserve">17.00</w:t>
+            </w:r>
+          </w:p>
+        </w:tc>
+        <w:tc>
+          <w:tcPr/>
+          <w:p>
+            <w:pPr>
+              <w:pStyle w:val="Compact"/>
+              <w:jc w:val="left"/>
+            </w:pPr>
+            <w:r>
+              <w:t xml:space="preserve">2.35</w:t>
+            </w:r>
+          </w:p>
+        </w:tc>
+      </w:tr>
+      <w:tr>
+        <w:tc>
+          <w:tcPr/>
+          <w:p>
+            <w:pPr>
+              <w:pStyle w:val="Compact"/>
+              <w:jc w:val="left"/>
+            </w:pPr>
+            <w:r>
+              <w:t xml:space="preserve">May</w:t>
+            </w:r>
+          </w:p>
+        </w:tc>
+        <w:tc>
+          <w:tcPr/>
+          <w:p>
+            <w:pPr>
+              <w:pStyle w:val="Compact"/>
+              <w:jc w:val="left"/>
+            </w:pPr>
+            <w:r>
+              <w:t xml:space="preserve">26.22</w:t>
+            </w:r>
+          </w:p>
+        </w:tc>
+        <w:tc>
+          <w:tcPr/>
+          <w:p>
+            <w:pPr>
+              <w:pStyle w:val="Compact"/>
+              <w:jc w:val="left"/>
+            </w:pPr>
+            <w:r>
+              <w:t xml:space="preserve">26.46</w:t>
+            </w:r>
+          </w:p>
+        </w:tc>
+        <w:tc>
+          <w:tcPr/>
+          <w:p>
+            <w:pPr>
+              <w:pStyle w:val="Compact"/>
+              <w:jc w:val="left"/>
+            </w:pPr>
+            <w:r>
+              <w:t xml:space="preserve">30.28</w:t>
+            </w:r>
+          </w:p>
+        </w:tc>
+        <w:tc>
+          <w:tcPr/>
+          <w:p>
+            <w:pPr>
+              <w:pStyle w:val="Compact"/>
+              <w:jc w:val="left"/>
+            </w:pPr>
+            <w:r>
+              <w:t xml:space="preserve">19.12</w:t>
+            </w:r>
+          </w:p>
+        </w:tc>
+        <w:tc>
+          <w:tcPr/>
+          <w:p>
+            <w:pPr>
+              <w:pStyle w:val="Compact"/>
+              <w:jc w:val="left"/>
+            </w:pPr>
+            <w:r>
+              <w:t xml:space="preserve">2.25</w:t>
+            </w:r>
+          </w:p>
+        </w:tc>
+      </w:tr>
+      <w:tr>
+        <w:tc>
+          <w:tcPr/>
+          <w:p>
+            <w:pPr>
+              <w:pStyle w:val="Compact"/>
+              <w:jc w:val="left"/>
+            </w:pPr>
+            <w:r>
+              <w:t xml:space="preserve">Jun</w:t>
+            </w:r>
+          </w:p>
+        </w:tc>
+        <w:tc>
+          <w:tcPr/>
+          <w:p>
+            <w:pPr>
+              <w:pStyle w:val="Compact"/>
+              <w:jc w:val="left"/>
+            </w:pPr>
+            <w:r>
+              <w:t xml:space="preserve">28.41</w:t>
+            </w:r>
+          </w:p>
+        </w:tc>
+        <w:tc>
+          <w:tcPr/>
+          <w:p>
+            <w:pPr>
+              <w:pStyle w:val="Compact"/>
+              <w:jc w:val="left"/>
+            </w:pPr>
+            <w:r>
+              <w:t xml:space="preserve">28.05</w:t>
+            </w:r>
+          </w:p>
+        </w:tc>
+        <w:tc>
+          <w:tcPr/>
+          <w:p>
+            <w:pPr>
+              <w:pStyle w:val="Compact"/>
+              <w:jc w:val="left"/>
+            </w:pPr>
+            <w:r>
+              <w:t xml:space="preserve">33.77</w:t>
+            </w:r>
+          </w:p>
+        </w:tc>
+        <w:tc>
+          <w:tcPr/>
+          <w:p>
+            <w:pPr>
+              <w:pStyle w:val="Compact"/>
+              <w:jc w:val="left"/>
+            </w:pPr>
+            <w:r>
+              <w:t xml:space="preserve">19.92</w:t>
+            </w:r>
+          </w:p>
+        </w:tc>
+        <w:tc>
+          <w:tcPr/>
+          <w:p>
+            <w:pPr>
+              <w:pStyle w:val="Compact"/>
+              <w:jc w:val="left"/>
+            </w:pPr>
+            <w:r>
+              <w:t xml:space="preserve">2.29</w:t>
+            </w:r>
+          </w:p>
+        </w:tc>
+      </w:tr>
+      <w:tr>
+        <w:tc>
+          <w:tcPr/>
+          <w:p>
+            <w:pPr>
+              <w:pStyle w:val="Compact"/>
+              <w:jc w:val="left"/>
+            </w:pPr>
+            <w:r>
+              <w:t xml:space="preserve">Jul</w:t>
+            </w:r>
+          </w:p>
+        </w:tc>
+        <w:tc>
+          <w:tcPr/>
+          <w:p>
+            <w:pPr>
+              <w:pStyle w:val="Compact"/>
+              <w:jc w:val="left"/>
+            </w:pPr>
+            <w:r>
+              <w:t xml:space="preserve">28.55</w:t>
+            </w:r>
+          </w:p>
+        </w:tc>
+        <w:tc>
+          <w:tcPr/>
+          <w:p>
+            <w:pPr>
+              <w:pStyle w:val="Compact"/>
+              <w:jc w:val="left"/>
+            </w:pPr>
+            <w:r>
+              <w:t xml:space="preserve">28.67</w:t>
+            </w:r>
+          </w:p>
+        </w:tc>
+        <w:tc>
+          <w:tcPr/>
+          <w:p>
+            <w:pPr>
+              <w:pStyle w:val="Compact"/>
+              <w:jc w:val="left"/>
+            </w:pPr>
+            <w:r>
+              <w:t xml:space="preserve">32.88</w:t>
+            </w:r>
+          </w:p>
+        </w:tc>
+        <w:tc>
+          <w:tcPr/>
+          <w:p>
+            <w:pPr>
+              <w:pStyle w:val="Compact"/>
+              <w:jc w:val="left"/>
+            </w:pPr>
+            <w:r>
+              <w:t xml:space="preserve">22.65</w:t>
+            </w:r>
+          </w:p>
+        </w:tc>
+        <w:tc>
+          <w:tcPr/>
+          <w:p>
+            <w:pPr>
+              <w:pStyle w:val="Compact"/>
+              <w:jc w:val="left"/>
+            </w:pPr>
+            <w:r>
+              <w:t xml:space="preserve">2.10</w:t>
+            </w:r>
+          </w:p>
+        </w:tc>
+      </w:tr>
+      <w:tr>
+        <w:tc>
+          <w:tcPr/>
+          <w:p>
+            <w:pPr>
+              <w:pStyle w:val="Compact"/>
+              <w:jc w:val="left"/>
+            </w:pPr>
+            <w:r>
+              <w:t xml:space="preserve">Aug</w:t>
+            </w:r>
+          </w:p>
+        </w:tc>
+        <w:tc>
+          <w:tcPr/>
+          <w:p>
+            <w:pPr>
+              <w:pStyle w:val="Compact"/>
+              <w:jc w:val="left"/>
+            </w:pPr>
+            <w:r>
+              <w:t xml:space="preserve">28.47</w:t>
+            </w:r>
+          </w:p>
+        </w:tc>
+        <w:tc>
+          <w:tcPr/>
+          <w:p>
+            <w:pPr>
+              <w:pStyle w:val="Compact"/>
+              <w:jc w:val="left"/>
+            </w:pPr>
+            <w:r>
+              <w:t xml:space="preserve">28.43</w:t>
             </w:r>
           </w:p>
         </w:tc>
@@ -1723,19 +2291,315 @@
               <w:jc w:val="left"/>
             </w:pPr>
             <w:r>
-              <w:t xml:space="preserve">-0.53</w:t>
-            </w:r>
-          </w:p>
-        </w:tc>
-        <w:tc>
-          <w:tcPr/>
-          <w:p>
-            <w:pPr>
-              <w:pStyle w:val="Compact"/>
-              <w:jc w:val="left"/>
-            </w:pPr>
-            <w:r>
-              <w:t xml:space="preserve">7.70</w:t>
+              <w:t xml:space="preserve">23.89</w:t>
+            </w:r>
+          </w:p>
+        </w:tc>
+        <w:tc>
+          <w:tcPr/>
+          <w:p>
+            <w:pPr>
+              <w:pStyle w:val="Compact"/>
+              <w:jc w:val="left"/>
+            </w:pPr>
+            <w:r>
+              <w:t xml:space="preserve">2.31</w:t>
+            </w:r>
+          </w:p>
+        </w:tc>
+      </w:tr>
+      <w:tr>
+        <w:tc>
+          <w:tcPr/>
+          <w:p>
+            <w:pPr>
+              <w:pStyle w:val="Compact"/>
+              <w:jc w:val="left"/>
+            </w:pPr>
+            <w:r>
+              <w:t xml:space="preserve">Sep</w:t>
+            </w:r>
+          </w:p>
+        </w:tc>
+        <w:tc>
+          <w:tcPr/>
+          <w:p>
+            <w:pPr>
+              <w:pStyle w:val="Compact"/>
+              <w:jc w:val="left"/>
+            </w:pPr>
+            <w:r>
+              <w:t xml:space="preserve">26.67</w:t>
+            </w:r>
+          </w:p>
+        </w:tc>
+        <w:tc>
+          <w:tcPr/>
+          <w:p>
+            <w:pPr>
+              <w:pStyle w:val="Compact"/>
+              <w:jc w:val="left"/>
+            </w:pPr>
+            <w:r>
+              <w:t xml:space="preserve">26.55</w:t>
+            </w:r>
+          </w:p>
+        </w:tc>
+        <w:tc>
+          <w:tcPr/>
+          <w:p>
+            <w:pPr>
+              <w:pStyle w:val="Compact"/>
+              <w:jc w:val="left"/>
+            </w:pPr>
+            <w:r>
+              <w:t xml:space="preserve">32.36</w:t>
+            </w:r>
+          </w:p>
+        </w:tc>
+        <w:tc>
+          <w:tcPr/>
+          <w:p>
+            <w:pPr>
+              <w:pStyle w:val="Compact"/>
+              <w:jc w:val="left"/>
+            </w:pPr>
+            <w:r>
+              <w:t xml:space="preserve">20.52</w:t>
+            </w:r>
+          </w:p>
+        </w:tc>
+        <w:tc>
+          <w:tcPr/>
+          <w:p>
+            <w:pPr>
+              <w:pStyle w:val="Compact"/>
+              <w:jc w:val="left"/>
+            </w:pPr>
+            <w:r>
+              <w:t xml:space="preserve">2.38</w:t>
+            </w:r>
+          </w:p>
+        </w:tc>
+      </w:tr>
+      <w:tr>
+        <w:tc>
+          <w:tcPr/>
+          <w:p>
+            <w:pPr>
+              <w:pStyle w:val="Compact"/>
+              <w:jc w:val="left"/>
+            </w:pPr>
+            <w:r>
+              <w:t xml:space="preserve">Oct</w:t>
+            </w:r>
+          </w:p>
+        </w:tc>
+        <w:tc>
+          <w:tcPr/>
+          <w:p>
+            <w:pPr>
+              <w:pStyle w:val="Compact"/>
+              <w:jc w:val="left"/>
+            </w:pPr>
+            <w:r>
+              <w:t xml:space="preserve">22.28</w:t>
+            </w:r>
+          </w:p>
+        </w:tc>
+        <w:tc>
+          <w:tcPr/>
+          <w:p>
+            <w:pPr>
+              <w:pStyle w:val="Compact"/>
+              <w:jc w:val="left"/>
+            </w:pPr>
+            <w:r>
+              <w:t xml:space="preserve">22.09</w:t>
+            </w:r>
+          </w:p>
+        </w:tc>
+        <w:tc>
+          <w:tcPr/>
+          <w:p>
+            <w:pPr>
+              <w:pStyle w:val="Compact"/>
+              <w:jc w:val="left"/>
+            </w:pPr>
+            <w:r>
+              <w:t xml:space="preserve">28.62</w:t>
+            </w:r>
+          </w:p>
+        </w:tc>
+        <w:tc>
+          <w:tcPr/>
+          <w:p>
+            <w:pPr>
+              <w:pStyle w:val="Compact"/>
+              <w:jc w:val="left"/>
+            </w:pPr>
+            <w:r>
+              <w:t xml:space="preserve">14.85</w:t>
+            </w:r>
+          </w:p>
+        </w:tc>
+        <w:tc>
+          <w:tcPr/>
+          <w:p>
+            <w:pPr>
+              <w:pStyle w:val="Compact"/>
+              <w:jc w:val="left"/>
+            </w:pPr>
+            <w:r>
+              <w:t xml:space="preserve">3.45</w:t>
+            </w:r>
+          </w:p>
+        </w:tc>
+      </w:tr>
+      <w:tr>
+        <w:tc>
+          <w:tcPr/>
+          <w:p>
+            <w:pPr>
+              <w:pStyle w:val="Compact"/>
+              <w:jc w:val="left"/>
+            </w:pPr>
+            <w:r>
+              <w:t xml:space="preserve">Nov</w:t>
+            </w:r>
+          </w:p>
+        </w:tc>
+        <w:tc>
+          <w:tcPr/>
+          <w:p>
+            <w:pPr>
+              <w:pStyle w:val="Compact"/>
+              <w:jc w:val="left"/>
+            </w:pPr>
+            <w:r>
+              <w:t xml:space="preserve">16.07</w:t>
+            </w:r>
+          </w:p>
+        </w:tc>
+        <w:tc>
+          <w:tcPr/>
+          <w:p>
+            <w:pPr>
+              <w:pStyle w:val="Compact"/>
+              <w:jc w:val="left"/>
+            </w:pPr>
+            <w:r>
+              <w:t xml:space="preserve">15.84</w:t>
+            </w:r>
+          </w:p>
+        </w:tc>
+        <w:tc>
+          <w:tcPr/>
+          <w:p>
+            <w:pPr>
+              <w:pStyle w:val="Compact"/>
+              <w:jc w:val="left"/>
+            </w:pPr>
+            <w:r>
+              <w:t xml:space="preserve">24.29</w:t>
+            </w:r>
+          </w:p>
+        </w:tc>
+        <w:tc>
+          <w:tcPr/>
+          <w:p>
+            <w:pPr>
+              <w:pStyle w:val="Compact"/>
+              <w:jc w:val="left"/>
+            </w:pPr>
+            <w:r>
+              <w:t xml:space="preserve">6.70</w:t>
+            </w:r>
+          </w:p>
+        </w:tc>
+        <w:tc>
+          <w:tcPr/>
+          <w:p>
+            <w:pPr>
+              <w:pStyle w:val="Compact"/>
+              <w:jc w:val="left"/>
+            </w:pPr>
+            <w:r>
+              <w:t xml:space="preserve">3.48</w:t>
+            </w:r>
+          </w:p>
+        </w:tc>
+      </w:tr>
+      <w:tr>
+        <w:tc>
+          <w:tcPr/>
+          <w:p>
+            <w:pPr>
+              <w:pStyle w:val="Compact"/>
+              <w:jc w:val="left"/>
+            </w:pPr>
+            <w:r>
+              <w:t xml:space="preserve">Dec</w:t>
+            </w:r>
+          </w:p>
+        </w:tc>
+        <w:tc>
+          <w:tcPr/>
+          <w:p>
+            <w:pPr>
+              <w:pStyle w:val="Compact"/>
+              <w:jc w:val="left"/>
+            </w:pPr>
+            <w:r>
+              <w:t xml:space="preserve">10.23</w:t>
+            </w:r>
+          </w:p>
+        </w:tc>
+        <w:tc>
+          <w:tcPr/>
+          <w:p>
+            <w:pPr>
+              <w:pStyle w:val="Compact"/>
+              <w:jc w:val="left"/>
+            </w:pPr>
+            <w:r>
+              <w:t xml:space="preserve">10.20</w:t>
+            </w:r>
+          </w:p>
+        </w:tc>
+        <w:tc>
+          <w:tcPr/>
+          <w:p>
+            <w:pPr>
+              <w:pStyle w:val="Compact"/>
+              <w:jc w:val="left"/>
+            </w:pPr>
+            <w:r>
+              <w:t xml:space="preserve">19.67</w:t>
+            </w:r>
+          </w:p>
+        </w:tc>
+        <w:tc>
+          <w:tcPr/>
+          <w:p>
+            <w:pPr>
+              <w:pStyle w:val="Compact"/>
+              <w:jc w:val="left"/>
+            </w:pPr>
+            <w:r>
+              <w:t xml:space="preserve">-0.34</w:t>
+            </w:r>
+          </w:p>
+        </w:tc>
+        <w:tc>
+          <w:tcPr/>
+          <w:p>
+            <w:pPr>
+              <w:pStyle w:val="Compact"/>
+              <w:jc w:val="left"/>
+            </w:pPr>
+            <w:r>
+              <w:t xml:space="preserve">3.87</w:t>
             </w:r>
           </w:p>
         </w:tc>
@@ -1767,85 +2631,1156 @@
         <w:t xml:space="preserve"> </w:t>
       </w:r>
     </w:p>
-    <w:bookmarkEnd w:id="38"/>
-    <w:bookmarkStart w:id="39" w:name="discussion"/>
-    <w:p>
-      <w:pPr>
-        <w:pStyle w:val="berschrift1"/>
-      </w:pPr>
-      <w:r>
-        <w:rPr>
-          <w:rStyle w:val="SectionNumber"/>
-        </w:rPr>
-        <w:t xml:space="preserve">5</w:t>
-      </w:r>
-      <w:r>
-        <w:tab/>
-      </w:r>
-      <w:r>
-        <w:t xml:space="preserve">Discussion</w:t>
-      </w:r>
-    </w:p>
-    <w:bookmarkEnd w:id="39"/>
-    <w:bookmarkStart w:id="40" w:name="conclusion"/>
-    <w:p>
-      <w:pPr>
-        <w:pStyle w:val="berschrift1"/>
-      </w:pPr>
-      <w:r>
-        <w:rPr>
-          <w:rStyle w:val="SectionNumber"/>
-        </w:rPr>
-        <w:t xml:space="preserve">6</w:t>
-      </w:r>
-      <w:r>
-        <w:tab/>
-      </w:r>
-      <w:r>
-        <w:t xml:space="preserve">Conclusion</w:t>
-      </w:r>
-    </w:p>
-    <w:p>
-      <w:r>
-        <w:br w:type="page"/>
-      </w:r>
-    </w:p>
-    <w:bookmarkEnd w:id="40"/>
-    <w:bookmarkStart w:id="82" w:name="references"/>
-    <w:p>
-      <w:pPr>
-        <w:pStyle w:val="berschrift1"/>
-      </w:pPr>
-      <w:r>
-        <w:rPr>
-          <w:rStyle w:val="SectionNumber"/>
-        </w:rPr>
-        <w:t xml:space="preserve">7</w:t>
-      </w:r>
-      <w:r>
-        <w:tab/>
-      </w:r>
-      <w:r>
-        <w:t xml:space="preserve">References</w:t>
-      </w:r>
-    </w:p>
-    <w:bookmarkStart w:id="81" w:name="refs"/>
-    <w:bookmarkStart w:id="42" w:name="ref-R-gridExtra"/>
-    <w:p>
-      <w:pPr>
-        <w:pStyle w:val="Literaturverzeichnis"/>
-      </w:pPr>
-      <w:r>
-        <w:t xml:space="preserve">Auguie, B. (2017).</w:t>
-      </w:r>
-      <w:r>
-        <w:t xml:space="preserve"> </w:t>
-      </w:r>
+    <w:p>
+      <w:pPr>
+        <w:pStyle w:val="Textkrper"/>
+      </w:pPr>
+      <w:r>
+        <w:t xml:space="preserve">Table 2:</w:t>
+      </w:r>
+    </w:p>
+    <w:p>
+      <w:pPr>
+        <w:pStyle w:val="TableCaption"/>
+      </w:pPr>
       <w:r>
         <w:rPr>
           <w:iCs/>
           <w:i/>
         </w:rPr>
+        <w:t xml:space="preserve">Descriptive statistics of Precipitation (mm/hr)</w:t>
+      </w:r>
+    </w:p>
+    <w:tbl>
+      <w:tblPr>
+        <w:tblStyle w:val="Table"/>
+        <w:tblW w:type="auto" w:w="0"/>
+        <w:tblLook w:firstRow="1" w:lastRow="0" w:firstColumn="0" w:lastColumn="0" w:noHBand="0" w:noVBand="0" w:val="0020"/>
+      </w:tblPr>
+      <w:tblGrid>
+        <w:gridCol w:w="1320"/>
+        <w:gridCol w:w="1320"/>
+        <w:gridCol w:w="1320"/>
+        <w:gridCol w:w="1320"/>
+        <w:gridCol w:w="1320"/>
+        <w:gridCol w:w="1320"/>
+      </w:tblGrid>
+      <w:tr>
+        <w:trPr>
+          <w:tblHeader w:val="true"/>
+        </w:trPr>
+        <w:tc>
+          <w:tcPr/>
+          <w:p>
+            <w:pPr>
+              <w:pStyle w:val="Compact"/>
+              <w:jc w:val="left"/>
+            </w:pPr>
+            <w:r>
+              <w:t xml:space="preserve">Month</w:t>
+            </w:r>
+          </w:p>
+        </w:tc>
+        <w:tc>
+          <w:tcPr/>
+          <w:p>
+            <w:pPr>
+              <w:pStyle w:val="Compact"/>
+              <w:jc w:val="left"/>
+            </w:pPr>
+            <w:r>
+              <w:t xml:space="preserve">Mean</w:t>
+            </w:r>
+          </w:p>
+        </w:tc>
+        <w:tc>
+          <w:tcPr/>
+          <w:p>
+            <w:pPr>
+              <w:pStyle w:val="Compact"/>
+              <w:jc w:val="left"/>
+            </w:pPr>
+            <w:r>
+              <w:t xml:space="preserve">Median</w:t>
+            </w:r>
+          </w:p>
+        </w:tc>
+        <w:tc>
+          <w:tcPr/>
+          <w:p>
+            <w:pPr>
+              <w:pStyle w:val="Compact"/>
+              <w:jc w:val="left"/>
+            </w:pPr>
+            <w:r>
+              <w:t xml:space="preserve">Max</w:t>
+            </w:r>
+          </w:p>
+        </w:tc>
+        <w:tc>
+          <w:tcPr/>
+          <w:p>
+            <w:pPr>
+              <w:pStyle w:val="Compact"/>
+              <w:jc w:val="left"/>
+            </w:pPr>
+            <w:r>
+              <w:t xml:space="preserve">Min</w:t>
+            </w:r>
+          </w:p>
+        </w:tc>
+        <w:tc>
+          <w:tcPr/>
+          <w:p>
+            <w:pPr>
+              <w:pStyle w:val="Compact"/>
+              <w:jc w:val="left"/>
+            </w:pPr>
+            <w:r>
+              <w:t xml:space="preserve">SD</w:t>
+            </w:r>
+          </w:p>
+        </w:tc>
+      </w:tr>
+      <w:tr>
+        <w:tc>
+          <w:tcPr/>
+          <w:p>
+            <w:pPr>
+              <w:pStyle w:val="Compact"/>
+              <w:jc w:val="left"/>
+            </w:pPr>
+            <w:r>
+              <w:t xml:space="preserve">Jan</w:t>
+            </w:r>
+          </w:p>
+        </w:tc>
+        <w:tc>
+          <w:tcPr/>
+          <w:p>
+            <w:pPr>
+              <w:pStyle w:val="Compact"/>
+              <w:jc w:val="left"/>
+            </w:pPr>
+            <w:r>
+              <w:t xml:space="preserve">0.19</w:t>
+            </w:r>
+          </w:p>
+        </w:tc>
+        <w:tc>
+          <w:tcPr/>
+          <w:p>
+            <w:pPr>
+              <w:pStyle w:val="Compact"/>
+              <w:jc w:val="left"/>
+            </w:pPr>
+            <w:r>
+              <w:t xml:space="preserve">0.19</w:t>
+            </w:r>
+          </w:p>
+        </w:tc>
+        <w:tc>
+          <w:tcPr/>
+          <w:p>
+            <w:pPr>
+              <w:pStyle w:val="Compact"/>
+              <w:jc w:val="left"/>
+            </w:pPr>
+            <w:r>
+              <w:t xml:space="preserve">0.39</w:t>
+            </w:r>
+          </w:p>
+        </w:tc>
+        <w:tc>
+          <w:tcPr/>
+          <w:p>
+            <w:pPr>
+              <w:pStyle w:val="Compact"/>
+              <w:jc w:val="left"/>
+            </w:pPr>
+            <w:r>
+              <w:t xml:space="preserve">0.08</w:t>
+            </w:r>
+          </w:p>
+        </w:tc>
+        <w:tc>
+          <w:tcPr/>
+          <w:p>
+            <w:pPr>
+              <w:pStyle w:val="Compact"/>
+              <w:jc w:val="left"/>
+            </w:pPr>
+            <w:r>
+              <w:t xml:space="preserve">0.07</w:t>
+            </w:r>
+          </w:p>
+        </w:tc>
+      </w:tr>
+      <w:tr>
+        <w:tc>
+          <w:tcPr/>
+          <w:p>
+            <w:pPr>
+              <w:pStyle w:val="Compact"/>
+              <w:jc w:val="left"/>
+            </w:pPr>
+            <w:r>
+              <w:t xml:space="preserve">Feb</w:t>
+            </w:r>
+          </w:p>
+        </w:tc>
+        <w:tc>
+          <w:tcPr/>
+          <w:p>
+            <w:pPr>
+              <w:pStyle w:val="Compact"/>
+              <w:jc w:val="left"/>
+            </w:pPr>
+            <w:r>
+              <w:t xml:space="preserve">0.22</w:t>
+            </w:r>
+          </w:p>
+        </w:tc>
+        <w:tc>
+          <w:tcPr/>
+          <w:p>
+            <w:pPr>
+              <w:pStyle w:val="Compact"/>
+              <w:jc w:val="left"/>
+            </w:pPr>
+            <w:r>
+              <w:t xml:space="preserve">0.21</w:t>
+            </w:r>
+          </w:p>
+        </w:tc>
+        <w:tc>
+          <w:tcPr/>
+          <w:p>
+            <w:pPr>
+              <w:pStyle w:val="Compact"/>
+              <w:jc w:val="left"/>
+            </w:pPr>
+            <w:r>
+              <w:t xml:space="preserve">0.42</w:t>
+            </w:r>
+          </w:p>
+        </w:tc>
+        <w:tc>
+          <w:tcPr/>
+          <w:p>
+            <w:pPr>
+              <w:pStyle w:val="Compact"/>
+              <w:jc w:val="left"/>
+            </w:pPr>
+            <w:r>
+              <w:t xml:space="preserve">0.07</w:t>
+            </w:r>
+          </w:p>
+        </w:tc>
+        <w:tc>
+          <w:tcPr/>
+          <w:p>
+            <w:pPr>
+              <w:pStyle w:val="Compact"/>
+              <w:jc w:val="left"/>
+            </w:pPr>
+            <w:r>
+              <w:t xml:space="preserve">0.11</w:t>
+            </w:r>
+          </w:p>
+        </w:tc>
+      </w:tr>
+      <w:tr>
+        <w:tc>
+          <w:tcPr/>
+          <w:p>
+            <w:pPr>
+              <w:pStyle w:val="Compact"/>
+              <w:jc w:val="left"/>
+            </w:pPr>
+            <w:r>
+              <w:t xml:space="preserve">Mar</w:t>
+            </w:r>
+          </w:p>
+        </w:tc>
+        <w:tc>
+          <w:tcPr/>
+          <w:p>
+            <w:pPr>
+              <w:pStyle w:val="Compact"/>
+              <w:jc w:val="left"/>
+            </w:pPr>
+            <w:r>
+              <w:t xml:space="preserve">0.19</w:t>
+            </w:r>
+          </w:p>
+        </w:tc>
+        <w:tc>
+          <w:tcPr/>
+          <w:p>
+            <w:pPr>
+              <w:pStyle w:val="Compact"/>
+              <w:jc w:val="left"/>
+            </w:pPr>
+            <w:r>
+              <w:t xml:space="preserve">0.18</w:t>
+            </w:r>
+          </w:p>
+        </w:tc>
+        <w:tc>
+          <w:tcPr/>
+          <w:p>
+            <w:pPr>
+              <w:pStyle w:val="Compact"/>
+              <w:jc w:val="left"/>
+            </w:pPr>
+            <w:r>
+              <w:t xml:space="preserve">0.41</w:t>
+            </w:r>
+          </w:p>
+        </w:tc>
+        <w:tc>
+          <w:tcPr/>
+          <w:p>
+            <w:pPr>
+              <w:pStyle w:val="Compact"/>
+              <w:jc w:val="left"/>
+            </w:pPr>
+            <w:r>
+              <w:t xml:space="preserve">0.03</w:t>
+            </w:r>
+          </w:p>
+        </w:tc>
+        <w:tc>
+          <w:tcPr/>
+          <w:p>
+            <w:pPr>
+              <w:pStyle w:val="Compact"/>
+              <w:jc w:val="left"/>
+            </w:pPr>
+            <w:r>
+              <w:t xml:space="preserve">0.07</w:t>
+            </w:r>
+          </w:p>
+        </w:tc>
+      </w:tr>
+      <w:tr>
+        <w:tc>
+          <w:tcPr/>
+          <w:p>
+            <w:pPr>
+              <w:pStyle w:val="Compact"/>
+              <w:jc w:val="left"/>
+            </w:pPr>
+            <w:r>
+              <w:t xml:space="preserve">Apr</w:t>
+            </w:r>
+          </w:p>
+        </w:tc>
+        <w:tc>
+          <w:tcPr/>
+          <w:p>
+            <w:pPr>
+              <w:pStyle w:val="Compact"/>
+              <w:jc w:val="left"/>
+            </w:pPr>
+            <w:r>
+              <w:t xml:space="preserve">0.21</w:t>
+            </w:r>
+          </w:p>
+        </w:tc>
+        <w:tc>
+          <w:tcPr/>
+          <w:p>
+            <w:pPr>
+              <w:pStyle w:val="Compact"/>
+              <w:jc w:val="left"/>
+            </w:pPr>
+            <w:r>
+              <w:t xml:space="preserve">0.20</w:t>
+            </w:r>
+          </w:p>
+        </w:tc>
+        <w:tc>
+          <w:tcPr/>
+          <w:p>
+            <w:pPr>
+              <w:pStyle w:val="Compact"/>
+              <w:jc w:val="left"/>
+            </w:pPr>
+            <w:r>
+              <w:t xml:space="preserve">0.40</w:t>
+            </w:r>
+          </w:p>
+        </w:tc>
+        <w:tc>
+          <w:tcPr/>
+          <w:p>
+            <w:pPr>
+              <w:pStyle w:val="Compact"/>
+              <w:jc w:val="left"/>
+            </w:pPr>
+            <w:r>
+              <w:t xml:space="preserve">0.09</w:t>
+            </w:r>
+          </w:p>
+        </w:tc>
+        <w:tc>
+          <w:tcPr/>
+          <w:p>
+            <w:pPr>
+              <w:pStyle w:val="Compact"/>
+              <w:jc w:val="left"/>
+            </w:pPr>
+            <w:r>
+              <w:t xml:space="preserve">0.09</w:t>
+            </w:r>
+          </w:p>
+        </w:tc>
+      </w:tr>
+      <w:tr>
+        <w:tc>
+          <w:tcPr/>
+          <w:p>
+            <w:pPr>
+              <w:pStyle w:val="Compact"/>
+              <w:jc w:val="left"/>
+            </w:pPr>
+            <w:r>
+              <w:t xml:space="preserve">May</w:t>
+            </w:r>
+          </w:p>
+        </w:tc>
+        <w:tc>
+          <w:tcPr/>
+          <w:p>
+            <w:pPr>
+              <w:pStyle w:val="Compact"/>
+              <w:jc w:val="left"/>
+            </w:pPr>
+            <w:r>
+              <w:t xml:space="preserve">0.15</w:t>
+            </w:r>
+          </w:p>
+        </w:tc>
+        <w:tc>
+          <w:tcPr/>
+          <w:p>
+            <w:pPr>
+              <w:pStyle w:val="Compact"/>
+              <w:jc w:val="left"/>
+            </w:pPr>
+            <w:r>
+              <w:t xml:space="preserve">0.13</w:t>
+            </w:r>
+          </w:p>
+        </w:tc>
+        <w:tc>
+          <w:tcPr/>
+          <w:p>
+            <w:pPr>
+              <w:pStyle w:val="Compact"/>
+              <w:jc w:val="left"/>
+            </w:pPr>
+            <w:r>
+              <w:t xml:space="preserve">0.32</w:t>
+            </w:r>
+          </w:p>
+        </w:tc>
+        <w:tc>
+          <w:tcPr/>
+          <w:p>
+            <w:pPr>
+              <w:pStyle w:val="Compact"/>
+              <w:jc w:val="left"/>
+            </w:pPr>
+            <w:r>
+              <w:t xml:space="preserve">0.05</w:t>
+            </w:r>
+          </w:p>
+        </w:tc>
+        <w:tc>
+          <w:tcPr/>
+          <w:p>
+            <w:pPr>
+              <w:pStyle w:val="Compact"/>
+              <w:jc w:val="left"/>
+            </w:pPr>
+            <w:r>
+              <w:t xml:space="preserve">0.07</w:t>
+            </w:r>
+          </w:p>
+        </w:tc>
+      </w:tr>
+      <w:tr>
+        <w:tc>
+          <w:tcPr/>
+          <w:p>
+            <w:pPr>
+              <w:pStyle w:val="Compact"/>
+              <w:jc w:val="left"/>
+            </w:pPr>
+            <w:r>
+              <w:t xml:space="preserve">Jun</w:t>
+            </w:r>
+          </w:p>
+        </w:tc>
+        <w:tc>
+          <w:tcPr/>
+          <w:p>
+            <w:pPr>
+              <w:pStyle w:val="Compact"/>
+              <w:jc w:val="left"/>
+            </w:pPr>
+            <w:r>
+              <w:t xml:space="preserve">0.16</w:t>
+            </w:r>
+          </w:p>
+        </w:tc>
+        <w:tc>
+          <w:tcPr/>
+          <w:p>
+            <w:pPr>
+              <w:pStyle w:val="Compact"/>
+              <w:jc w:val="left"/>
+            </w:pPr>
+            <w:r>
+              <w:t xml:space="preserve">0.14</w:t>
+            </w:r>
+          </w:p>
+        </w:tc>
+        <w:tc>
+          <w:tcPr/>
+          <w:p>
+            <w:pPr>
+              <w:pStyle w:val="Compact"/>
+              <w:jc w:val="left"/>
+            </w:pPr>
+            <w:r>
+              <w:t xml:space="preserve">0.36</w:t>
+            </w:r>
+          </w:p>
+        </w:tc>
+        <w:tc>
+          <w:tcPr/>
+          <w:p>
+            <w:pPr>
+              <w:pStyle w:val="Compact"/>
+              <w:jc w:val="left"/>
+            </w:pPr>
+            <w:r>
+              <w:t xml:space="preserve">0.04</w:t>
+            </w:r>
+          </w:p>
+        </w:tc>
+        <w:tc>
+          <w:tcPr/>
+          <w:p>
+            <w:pPr>
+              <w:pStyle w:val="Compact"/>
+              <w:jc w:val="left"/>
+            </w:pPr>
+            <w:r>
+              <w:t xml:space="preserve">0.09</w:t>
+            </w:r>
+          </w:p>
+        </w:tc>
+      </w:tr>
+      <w:tr>
+        <w:tc>
+          <w:tcPr/>
+          <w:p>
+            <w:pPr>
+              <w:pStyle w:val="Compact"/>
+              <w:jc w:val="left"/>
+            </w:pPr>
+            <w:r>
+              <w:t xml:space="preserve">Jul</w:t>
+            </w:r>
+          </w:p>
+        </w:tc>
+        <w:tc>
+          <w:tcPr/>
+          <w:p>
+            <w:pPr>
+              <w:pStyle w:val="Compact"/>
+              <w:jc w:val="left"/>
+            </w:pPr>
+            <w:r>
+              <w:t xml:space="preserve">0.17</w:t>
+            </w:r>
+          </w:p>
+        </w:tc>
+        <w:tc>
+          <w:tcPr/>
+          <w:p>
+            <w:pPr>
+              <w:pStyle w:val="Compact"/>
+              <w:jc w:val="left"/>
+            </w:pPr>
+            <w:r>
+              <w:t xml:space="preserve">0.15</w:t>
+            </w:r>
+          </w:p>
+        </w:tc>
+        <w:tc>
+          <w:tcPr/>
+          <w:p>
+            <w:pPr>
+              <w:pStyle w:val="Compact"/>
+              <w:jc w:val="left"/>
+            </w:pPr>
+            <w:r>
+              <w:t xml:space="preserve">0.31</w:t>
+            </w:r>
+          </w:p>
+        </w:tc>
+        <w:tc>
+          <w:tcPr/>
+          <w:p>
+            <w:pPr>
+              <w:pStyle w:val="Compact"/>
+              <w:jc w:val="left"/>
+            </w:pPr>
+            <w:r>
+              <w:t xml:space="preserve">0.04</w:t>
+            </w:r>
+          </w:p>
+        </w:tc>
+        <w:tc>
+          <w:tcPr/>
+          <w:p>
+            <w:pPr>
+              <w:pStyle w:val="Compact"/>
+              <w:jc w:val="left"/>
+            </w:pPr>
+            <w:r>
+              <w:t xml:space="preserve">0.07</w:t>
+            </w:r>
+          </w:p>
+        </w:tc>
+      </w:tr>
+      <w:tr>
+        <w:tc>
+          <w:tcPr/>
+          <w:p>
+            <w:pPr>
+              <w:pStyle w:val="Compact"/>
+              <w:jc w:val="left"/>
+            </w:pPr>
+            <w:r>
+              <w:t xml:space="preserve">Aug</w:t>
+            </w:r>
+          </w:p>
+        </w:tc>
+        <w:tc>
+          <w:tcPr/>
+          <w:p>
+            <w:pPr>
+              <w:pStyle w:val="Compact"/>
+              <w:jc w:val="left"/>
+            </w:pPr>
+            <w:r>
+              <w:t xml:space="preserve">0.15</w:t>
+            </w:r>
+          </w:p>
+        </w:tc>
+        <w:tc>
+          <w:tcPr/>
+          <w:p>
+            <w:pPr>
+              <w:pStyle w:val="Compact"/>
+              <w:jc w:val="left"/>
+            </w:pPr>
+            <w:r>
+              <w:t xml:space="preserve">0.13</w:t>
+            </w:r>
+          </w:p>
+        </w:tc>
+        <w:tc>
+          <w:tcPr/>
+          <w:p>
+            <w:pPr>
+              <w:pStyle w:val="Compact"/>
+              <w:jc w:val="left"/>
+            </w:pPr>
+            <w:r>
+              <w:t xml:space="preserve">0.28</w:t>
+            </w:r>
+          </w:p>
+        </w:tc>
+        <w:tc>
+          <w:tcPr/>
+          <w:p>
+            <w:pPr>
+              <w:pStyle w:val="Compact"/>
+              <w:jc w:val="left"/>
+            </w:pPr>
+            <w:r>
+              <w:t xml:space="preserve">0.05</w:t>
+            </w:r>
+          </w:p>
+        </w:tc>
+        <w:tc>
+          <w:tcPr/>
+          <w:p>
+            <w:pPr>
+              <w:pStyle w:val="Compact"/>
+              <w:jc w:val="left"/>
+            </w:pPr>
+            <w:r>
+              <w:t xml:space="preserve">0.07</w:t>
+            </w:r>
+          </w:p>
+        </w:tc>
+      </w:tr>
+      <w:tr>
+        <w:tc>
+          <w:tcPr/>
+          <w:p>
+            <w:pPr>
+              <w:pStyle w:val="Compact"/>
+              <w:jc w:val="left"/>
+            </w:pPr>
+            <w:r>
+              <w:t xml:space="preserve">Sep</w:t>
+            </w:r>
+          </w:p>
+        </w:tc>
+        <w:tc>
+          <w:tcPr/>
+          <w:p>
+            <w:pPr>
+              <w:pStyle w:val="Compact"/>
+              <w:jc w:val="left"/>
+            </w:pPr>
+            <w:r>
+              <w:t xml:space="preserve">0.13</w:t>
+            </w:r>
+          </w:p>
+        </w:tc>
+        <w:tc>
+          <w:tcPr/>
+          <w:p>
+            <w:pPr>
+              <w:pStyle w:val="Compact"/>
+              <w:jc w:val="left"/>
+            </w:pPr>
+            <w:r>
+              <w:t xml:space="preserve">0.13</w:t>
+            </w:r>
+          </w:p>
+        </w:tc>
+        <w:tc>
+          <w:tcPr/>
+          <w:p>
+            <w:pPr>
+              <w:pStyle w:val="Compact"/>
+              <w:jc w:val="left"/>
+            </w:pPr>
+            <w:r>
+              <w:t xml:space="preserve">0.40</w:t>
+            </w:r>
+          </w:p>
+        </w:tc>
+        <w:tc>
+          <w:tcPr/>
+          <w:p>
+            <w:pPr>
+              <w:pStyle w:val="Compact"/>
+              <w:jc w:val="left"/>
+            </w:pPr>
+            <w:r>
+              <w:t xml:space="preserve">0.00</w:t>
+            </w:r>
+          </w:p>
+        </w:tc>
+        <w:tc>
+          <w:tcPr/>
+          <w:p>
+            <w:pPr>
+              <w:pStyle w:val="Compact"/>
+              <w:jc w:val="left"/>
+            </w:pPr>
+            <w:r>
+              <w:t xml:space="preserve">0.10</w:t>
+            </w:r>
+          </w:p>
+        </w:tc>
+      </w:tr>
+      <w:tr>
+        <w:tc>
+          <w:tcPr/>
+          <w:p>
+            <w:pPr>
+              <w:pStyle w:val="Compact"/>
+              <w:jc w:val="left"/>
+            </w:pPr>
+            <w:r>
+              <w:t xml:space="preserve">Oct</w:t>
+            </w:r>
+          </w:p>
+        </w:tc>
+        <w:tc>
+          <w:tcPr/>
+          <w:p>
+            <w:pPr>
+              <w:pStyle w:val="Compact"/>
+              <w:jc w:val="left"/>
+            </w:pPr>
+            <w:r>
+              <w:t xml:space="preserve">0.12</w:t>
+            </w:r>
+          </w:p>
+        </w:tc>
+        <w:tc>
+          <w:tcPr/>
+          <w:p>
+            <w:pPr>
+              <w:pStyle w:val="Compact"/>
+              <w:jc w:val="left"/>
+            </w:pPr>
+            <w:r>
+              <w:t xml:space="preserve">0.09</w:t>
+            </w:r>
+          </w:p>
+        </w:tc>
+        <w:tc>
+          <w:tcPr/>
+          <w:p>
+            <w:pPr>
+              <w:pStyle w:val="Compact"/>
+              <w:jc w:val="left"/>
+            </w:pPr>
+            <w:r>
+              <w:t xml:space="preserve">0.33</w:t>
+            </w:r>
+          </w:p>
+        </w:tc>
+        <w:tc>
+          <w:tcPr/>
+          <w:p>
+            <w:pPr>
+              <w:pStyle w:val="Compact"/>
+              <w:jc w:val="left"/>
+            </w:pPr>
+            <w:r>
+              <w:t xml:space="preserve">0.00</w:t>
+            </w:r>
+          </w:p>
+        </w:tc>
+        <w:tc>
+          <w:tcPr/>
+          <w:p>
+            <w:pPr>
+              <w:pStyle w:val="Compact"/>
+              <w:jc w:val="left"/>
+            </w:pPr>
+            <w:r>
+              <w:t xml:space="preserve">0.10</w:t>
+            </w:r>
+          </w:p>
+        </w:tc>
+      </w:tr>
+      <w:tr>
+        <w:tc>
+          <w:tcPr/>
+          <w:p>
+            <w:pPr>
+              <w:pStyle w:val="Compact"/>
+              <w:jc w:val="left"/>
+            </w:pPr>
+            <w:r>
+              <w:t xml:space="preserve">Nov</w:t>
+            </w:r>
+          </w:p>
+        </w:tc>
+        <w:tc>
+          <w:tcPr/>
+          <w:p>
+            <w:pPr>
+              <w:pStyle w:val="Compact"/>
+              <w:jc w:val="left"/>
+            </w:pPr>
+            <w:r>
+              <w:t xml:space="preserve">0.16</w:t>
+            </w:r>
+          </w:p>
+        </w:tc>
+        <w:tc>
+          <w:tcPr/>
+          <w:p>
+            <w:pPr>
+              <w:pStyle w:val="Compact"/>
+              <w:jc w:val="left"/>
+            </w:pPr>
+            <w:r>
+              <w:t xml:space="preserve">0.14</w:t>
+            </w:r>
+          </w:p>
+        </w:tc>
+        <w:tc>
+          <w:tcPr/>
+          <w:p>
+            <w:pPr>
+              <w:pStyle w:val="Compact"/>
+              <w:jc w:val="left"/>
+            </w:pPr>
+            <w:r>
+              <w:t xml:space="preserve">0.35</w:t>
+            </w:r>
+          </w:p>
+        </w:tc>
+        <w:tc>
+          <w:tcPr/>
+          <w:p>
+            <w:pPr>
+              <w:pStyle w:val="Compact"/>
+              <w:jc w:val="left"/>
+            </w:pPr>
+            <w:r>
+              <w:t xml:space="preserve">0.04</w:t>
+            </w:r>
+          </w:p>
+        </w:tc>
+        <w:tc>
+          <w:tcPr/>
+          <w:p>
+            <w:pPr>
+              <w:pStyle w:val="Compact"/>
+              <w:jc w:val="left"/>
+            </w:pPr>
+            <w:r>
+              <w:t xml:space="preserve">0.08</w:t>
+            </w:r>
+          </w:p>
+        </w:tc>
+      </w:tr>
+      <w:tr>
+        <w:tc>
+          <w:tcPr/>
+          <w:p>
+            <w:pPr>
+              <w:pStyle w:val="Compact"/>
+              <w:jc w:val="left"/>
+            </w:pPr>
+            <w:r>
+              <w:t xml:space="preserve">Dec</w:t>
+            </w:r>
+          </w:p>
+        </w:tc>
+        <w:tc>
+          <w:tcPr/>
+          <w:p>
+            <w:pPr>
+              <w:pStyle w:val="Compact"/>
+              <w:jc w:val="left"/>
+            </w:pPr>
+            <w:r>
+              <w:t xml:space="preserve">0.20</w:t>
+            </w:r>
+          </w:p>
+        </w:tc>
+        <w:tc>
+          <w:tcPr/>
+          <w:p>
+            <w:pPr>
+              <w:pStyle w:val="Compact"/>
+              <w:jc w:val="left"/>
+            </w:pPr>
+            <w:r>
+              <w:t xml:space="preserve">0.20</w:t>
+            </w:r>
+          </w:p>
+        </w:tc>
+        <w:tc>
+          <w:tcPr/>
+          <w:p>
+            <w:pPr>
+              <w:pStyle w:val="Compact"/>
+              <w:jc w:val="left"/>
+            </w:pPr>
+            <w:r>
+              <w:t xml:space="preserve">0.41</w:t>
+            </w:r>
+          </w:p>
+        </w:tc>
+        <w:tc>
+          <w:tcPr/>
+          <w:p>
+            <w:pPr>
+              <w:pStyle w:val="Compact"/>
+              <w:jc w:val="left"/>
+            </w:pPr>
+            <w:r>
+              <w:t xml:space="preserve">0.07</w:t>
+            </w:r>
+          </w:p>
+        </w:tc>
+        <w:tc>
+          <w:tcPr/>
+          <w:p>
+            <w:pPr>
+              <w:pStyle w:val="Compact"/>
+              <w:jc w:val="left"/>
+            </w:pPr>
+            <w:r>
+              <w:t xml:space="preserve">0.08</w:t>
+            </w:r>
+          </w:p>
+        </w:tc>
+      </w:tr>
+    </w:tbl>
+    <w:p>
+      <w:pPr>
+        <w:pStyle w:val="Compact"/>
+      </w:pPr>
+      <w:r>
+        <w:rPr>
+          <w:iCs/>
+          <w:i/>
+        </w:rPr>
+        <w:t xml:space="preserve">Note.</w:t>
+      </w:r>
+      <w:r>
+        <w:t xml:space="preserve"> </w:t>
+      </w:r>
+      <w:r>
+        <w:t xml:space="preserve">GPM: Monthly Global Precipitation Measurement (GPM) v6</w:t>
+      </w:r>
+    </w:p>
+    <w:p>
+      <w:pPr>
+        <w:pStyle w:val="Textkrper"/>
+      </w:pPr>
+      <w:r>
+        <w:t xml:space="preserve"> </w:t>
+      </w:r>
+      <w:r>
+        <w:t xml:space="preserve"> </w:t>
+      </w:r>
+      <w:r>
+        <w:drawing>
+          <wp:inline>
+            <wp:extent cx="4587290" cy="3669832"/>
+            <wp:effectExtent b="0" l="0" r="0" t="0"/>
+            <wp:docPr descr="Figure 1.   (ref:my-figure-caption)" title="" id="1" name="Picture"/>
+            <a:graphic>
+              <a:graphicData uri="http://schemas.openxmlformats.org/drawingml/2006/picture">
+                <pic:pic>
+                  <pic:nvPicPr>
+                    <pic:cNvPr descr="R-Reproducible-Scientific-Article_files/figure-docx/my-figure-1.png" id="0" name="Picture"/>
+                    <pic:cNvPicPr>
+                      <a:picLocks noChangeArrowheads="1" noChangeAspect="1"/>
+                    </pic:cNvPicPr>
+                  </pic:nvPicPr>
+                  <pic:blipFill>
+                    <a:blip r:embed="rId38"/>
+                    <a:stretch>
+                      <a:fillRect/>
+                    </a:stretch>
+                  </pic:blipFill>
+                  <pic:spPr bwMode="auto">
+                    <a:xfrm>
+                      <a:off x="0" y="0"/>
+                      <a:ext cx="4587290" cy="3669832"/>
+                    </a:xfrm>
+                    <a:prstGeom prst="rect">
+                      <a:avLst/>
+                    </a:prstGeom>
+                    <a:noFill/>
+                    <a:ln w="9525">
+                      <a:noFill/>
+                      <a:headEnd/>
+                      <a:tailEnd/>
+                    </a:ln>
+                  </pic:spPr>
+                </pic:pic>
+              </a:graphicData>
+            </a:graphic>
+          </wp:inline>
+        </w:drawing>
+      </w:r>
+    </w:p>
+    <w:bookmarkEnd w:id="39"/>
+    <w:bookmarkStart w:id="40" w:name="discussion"/>
+    <w:p>
+      <w:pPr>
+        <w:pStyle w:val="berschrift1"/>
+      </w:pPr>
+      <w:r>
+        <w:rPr>
+          <w:rStyle w:val="SectionNumber"/>
+        </w:rPr>
+        <w:t xml:space="preserve">5</w:t>
+      </w:r>
+      <w:r>
+        <w:tab/>
+      </w:r>
+      <w:r>
+        <w:t xml:space="preserve">Discussion</w:t>
+      </w:r>
+    </w:p>
+    <w:bookmarkEnd w:id="40"/>
+    <w:bookmarkStart w:id="41" w:name="conclusion"/>
+    <w:p>
+      <w:pPr>
+        <w:pStyle w:val="berschrift1"/>
+      </w:pPr>
+      <w:r>
+        <w:rPr>
+          <w:rStyle w:val="SectionNumber"/>
+        </w:rPr>
+        <w:t xml:space="preserve">6</w:t>
+      </w:r>
+      <w:r>
+        <w:tab/>
+      </w:r>
+      <w:r>
+        <w:t xml:space="preserve">Conclusion</w:t>
+      </w:r>
+    </w:p>
+    <w:p>
+      <w:r>
+        <w:br w:type="page"/>
+      </w:r>
+    </w:p>
+    <w:bookmarkEnd w:id="41"/>
+    <w:bookmarkStart w:id="85" w:name="references"/>
+    <w:p>
+      <w:pPr>
+        <w:pStyle w:val="berschrift1"/>
+      </w:pPr>
+      <w:r>
+        <w:rPr>
+          <w:rStyle w:val="SectionNumber"/>
+        </w:rPr>
+        <w:t xml:space="preserve">7</w:t>
+      </w:r>
+      <w:r>
+        <w:tab/>
+      </w:r>
+      <w:r>
+        <w:t xml:space="preserve">References</w:t>
+      </w:r>
+    </w:p>
+    <w:bookmarkStart w:id="84" w:name="refs"/>
+    <w:bookmarkStart w:id="43" w:name="ref-R-gridExtra"/>
+    <w:p>
+      <w:pPr>
+        <w:pStyle w:val="Literaturverzeichnis"/>
+      </w:pPr>
+      <w:r>
+        <w:t xml:space="preserve">Auguie, B. (2017).</w:t>
+      </w:r>
+      <w:r>
+        <w:t xml:space="preserve"> </w:t>
+      </w:r>
+      <w:r>
+        <w:rPr>
+          <w:iCs/>
+          <w:i/>
+        </w:rPr>
         <w:t xml:space="preserve">gridExtra: Miscellaneous functions for "grid" graphics</w:t>
       </w:r>
       <w:r>
@@ -1854,7 +3789,7 @@
       <w:r>
         <w:t xml:space="preserve"> </w:t>
       </w:r>
-      <w:hyperlink r:id="rId41">
+      <w:hyperlink r:id="rId42">
         <w:r>
           <w:rPr>
             <w:rStyle w:val="Hyperlink"/>
@@ -1863,8 +3798,8 @@
         </w:r>
       </w:hyperlink>
     </w:p>
-    <w:bookmarkEnd w:id="42"/>
-    <w:bookmarkStart w:id="44" w:name="ref-R-papaja"/>
+    <w:bookmarkEnd w:id="43"/>
+    <w:bookmarkStart w:id="45" w:name="ref-R-papaja"/>
     <w:p>
       <w:pPr>
         <w:pStyle w:val="Literaturverzeichnis"/>
@@ -1951,7 +3886,7 @@
       <w:r>
         <w:t xml:space="preserve"> </w:t>
       </w:r>
-      <w:hyperlink r:id="rId43">
+      <w:hyperlink r:id="rId44">
         <w:r>
           <w:rPr>
             <w:rStyle w:val="Hyperlink"/>
@@ -1960,8 +3895,8 @@
         </w:r>
       </w:hyperlink>
     </w:p>
-    <w:bookmarkEnd w:id="44"/>
-    <w:bookmarkStart w:id="46" w:name="ref-R-rgdal"/>
+    <w:bookmarkEnd w:id="45"/>
+    <w:bookmarkStart w:id="47" w:name="ref-R-rgdal"/>
     <w:p>
       <w:pPr>
         <w:pStyle w:val="Literaturverzeichnis"/>
@@ -1985,7 +3920,7 @@
       <w:r>
         <w:t xml:space="preserve"> </w:t>
       </w:r>
-      <w:hyperlink r:id="rId45">
+      <w:hyperlink r:id="rId46">
         <w:r>
           <w:rPr>
             <w:rStyle w:val="Hyperlink"/>
@@ -1994,8 +3929,8 @@
         </w:r>
       </w:hyperlink>
     </w:p>
-    <w:bookmarkEnd w:id="46"/>
-    <w:bookmarkStart w:id="47" w:name="ref-gannett1902origin"/>
+    <w:bookmarkEnd w:id="47"/>
+    <w:bookmarkStart w:id="48" w:name="ref-gannett1902origin"/>
     <w:p>
       <w:pPr>
         <w:pStyle w:val="Literaturverzeichnis"/>
@@ -2030,14 +3965,23 @@
         <w:t xml:space="preserve">, 339–349.</w:t>
       </w:r>
     </w:p>
-    <w:bookmarkEnd w:id="47"/>
-    <w:bookmarkStart w:id="49" w:name="ref-R-purrr"/>
+    <w:bookmarkEnd w:id="48"/>
+    <w:bookmarkStart w:id="50" w:name="ref-R-lubridate"/>
     <w:p>
       <w:pPr>
         <w:pStyle w:val="Literaturverzeichnis"/>
       </w:pPr>
       <w:r>
-        <w:t xml:space="preserve">Henry, L., &amp; Wickham, H. (2020).</w:t>
+        <w:t xml:space="preserve">Grolemund, G., &amp; Wickham, H. (2011). Dates and times made easy with</w:t>
+      </w:r>
+      <w:r>
+        <w:t xml:space="preserve"> </w:t>
+      </w:r>
+      <w:r>
+        <w:t xml:space="preserve">lubridate</w:t>
+      </w:r>
+      <w:r>
+        <w:t xml:space="preserve">.</w:t>
       </w:r>
       <w:r>
         <w:t xml:space="preserve"> </w:t>
@@ -2047,6 +3991,53 @@
           <w:iCs/>
           <w:i/>
         </w:rPr>
+        <w:t xml:space="preserve">Journal of Statistical Software</w:t>
+      </w:r>
+      <w:r>
+        <w:t xml:space="preserve">,</w:t>
+      </w:r>
+      <w:r>
+        <w:t xml:space="preserve"> </w:t>
+      </w:r>
+      <w:r>
+        <w:rPr>
+          <w:iCs/>
+          <w:i/>
+        </w:rPr>
+        <w:t xml:space="preserve">40</w:t>
+      </w:r>
+      <w:r>
+        <w:t xml:space="preserve">(3), 1–25. Retrieved from</w:t>
+      </w:r>
+      <w:r>
+        <w:t xml:space="preserve"> </w:t>
+      </w:r>
+      <w:hyperlink r:id="rId49">
+        <w:r>
+          <w:rPr>
+            <w:rStyle w:val="Hyperlink"/>
+          </w:rPr>
+          <w:t xml:space="preserve">https://www.jstatsoft.org/v40/i03/</w:t>
+        </w:r>
+      </w:hyperlink>
+    </w:p>
+    <w:bookmarkEnd w:id="50"/>
+    <w:bookmarkStart w:id="52" w:name="ref-R-purrr"/>
+    <w:p>
+      <w:pPr>
+        <w:pStyle w:val="Literaturverzeichnis"/>
+      </w:pPr>
+      <w:r>
+        <w:t xml:space="preserve">Henry, L., &amp; Wickham, H. (2020).</w:t>
+      </w:r>
+      <w:r>
+        <w:t xml:space="preserve"> </w:t>
+      </w:r>
+      <w:r>
+        <w:rPr>
+          <w:iCs/>
+          <w:i/>
+        </w:rPr>
         <w:t xml:space="preserve">Purrr: Functional programming tools</w:t>
       </w:r>
       <w:r>
@@ -2055,7 +4046,7 @@
       <w:r>
         <w:t xml:space="preserve"> </w:t>
       </w:r>
-      <w:hyperlink r:id="rId48">
+      <w:hyperlink r:id="rId51">
         <w:r>
           <w:rPr>
             <w:rStyle w:val="Hyperlink"/>
@@ -2064,8 +4055,8 @@
         </w:r>
       </w:hyperlink>
     </w:p>
-    <w:bookmarkEnd w:id="49"/>
-    <w:bookmarkStart w:id="51" w:name="ref-R-raster"/>
+    <w:bookmarkEnd w:id="52"/>
+    <w:bookmarkStart w:id="54" w:name="ref-R-raster"/>
     <w:p>
       <w:pPr>
         <w:pStyle w:val="Literaturverzeichnis"/>
@@ -2089,7 +4080,7 @@
       <w:r>
         <w:t xml:space="preserve"> </w:t>
       </w:r>
-      <w:hyperlink r:id="rId50">
+      <w:hyperlink r:id="rId53">
         <w:r>
           <w:rPr>
             <w:rStyle w:val="Hyperlink"/>
@@ -2098,8 +4089,8 @@
         </w:r>
       </w:hyperlink>
     </w:p>
-    <w:bookmarkEnd w:id="51"/>
-    <w:bookmarkStart w:id="52" w:name="ref-im2008hyperspectral"/>
+    <w:bookmarkEnd w:id="54"/>
+    <w:bookmarkStart w:id="55" w:name="ref-im2008hyperspectral"/>
     <w:p>
       <w:pPr>
         <w:pStyle w:val="Literaturverzeichnis"/>
@@ -2134,8 +4125,8 @@
         <w:t xml:space="preserve">(6), 1943–1961.</w:t>
       </w:r>
     </w:p>
-    <w:bookmarkEnd w:id="52"/>
-    <w:bookmarkStart w:id="54" w:name="ref-R-RStoolbox"/>
+    <w:bookmarkEnd w:id="55"/>
+    <w:bookmarkStart w:id="57" w:name="ref-R-RStoolbox"/>
     <w:p>
       <w:pPr>
         <w:pStyle w:val="Literaturverzeichnis"/>
@@ -2159,7 +4150,7 @@
       <w:r>
         <w:t xml:space="preserve"> </w:t>
       </w:r>
-      <w:hyperlink r:id="rId53">
+      <w:hyperlink r:id="rId56">
         <w:r>
           <w:rPr>
             <w:rStyle w:val="Hyperlink"/>
@@ -2168,8 +4159,8 @@
         </w:r>
       </w:hyperlink>
     </w:p>
-    <w:bookmarkEnd w:id="54"/>
-    <w:bookmarkStart w:id="56" w:name="ref-Mukhopadhyay2018"/>
+    <w:bookmarkEnd w:id="57"/>
+    <w:bookmarkStart w:id="59" w:name="ref-Mukhopadhyay2018"/>
     <w:p>
       <w:pPr>
         <w:pStyle w:val="Literaturverzeichnis"/>
@@ -2202,7 +4193,7 @@
       <w:r>
         <w:t xml:space="preserve"> </w:t>
       </w:r>
-      <w:hyperlink r:id="rId55">
+      <w:hyperlink r:id="rId58">
         <w:r>
           <w:rPr>
             <w:rStyle w:val="Hyperlink"/>
@@ -2211,8 +4202,8 @@
         </w:r>
       </w:hyperlink>
     </w:p>
-    <w:bookmarkEnd w:id="56"/>
-    <w:bookmarkStart w:id="58" w:name="ref-R-tibble"/>
+    <w:bookmarkEnd w:id="59"/>
+    <w:bookmarkStart w:id="61" w:name="ref-R-tibble"/>
     <w:p>
       <w:pPr>
         <w:pStyle w:val="Literaturverzeichnis"/>
@@ -2236,7 +4227,7 @@
       <w:r>
         <w:t xml:space="preserve"> </w:t>
       </w:r>
-      <w:hyperlink r:id="rId57">
+      <w:hyperlink r:id="rId60">
         <w:r>
           <w:rPr>
             <w:rStyle w:val="Hyperlink"/>
@@ -2245,8 +4236,8 @@
         </w:r>
       </w:hyperlink>
     </w:p>
-    <w:bookmarkEnd w:id="58"/>
-    <w:bookmarkStart w:id="60" w:name="ref-R-sp"/>
+    <w:bookmarkEnd w:id="61"/>
+    <w:bookmarkStart w:id="63" w:name="ref-R-sp"/>
     <w:p>
       <w:pPr>
         <w:pStyle w:val="Literaturverzeichnis"/>
@@ -2292,7 +4283,7 @@
       <w:r>
         <w:t xml:space="preserve"> </w:t>
       </w:r>
-      <w:hyperlink r:id="rId59">
+      <w:hyperlink r:id="rId62">
         <w:r>
           <w:rPr>
             <w:rStyle w:val="Hyperlink"/>
@@ -2301,8 +4292,8 @@
         </w:r>
       </w:hyperlink>
     </w:p>
-    <w:bookmarkEnd w:id="60"/>
-    <w:bookmarkStart w:id="62" w:name="ref-R-rasterVis"/>
+    <w:bookmarkEnd w:id="63"/>
+    <w:bookmarkStart w:id="65" w:name="ref-R-rasterVis"/>
     <w:p>
       <w:pPr>
         <w:pStyle w:val="Literaturverzeichnis"/>
@@ -2326,7 +4317,7 @@
       <w:r>
         <w:t xml:space="preserve"> </w:t>
       </w:r>
-      <w:hyperlink r:id="rId61">
+      <w:hyperlink r:id="rId64">
         <w:r>
           <w:rPr>
             <w:rStyle w:val="Hyperlink"/>
@@ -2335,8 +4326,8 @@
         </w:r>
       </w:hyperlink>
     </w:p>
-    <w:bookmarkEnd w:id="62"/>
-    <w:bookmarkStart w:id="64" w:name="ref-R-base"/>
+    <w:bookmarkEnd w:id="65"/>
+    <w:bookmarkStart w:id="67" w:name="ref-R-base"/>
     <w:p>
       <w:pPr>
         <w:pStyle w:val="Literaturverzeichnis"/>
@@ -2360,7 +4351,7 @@
       <w:r>
         <w:t xml:space="preserve"> </w:t>
       </w:r>
-      <w:hyperlink r:id="rId63">
+      <w:hyperlink r:id="rId66">
         <w:r>
           <w:rPr>
             <w:rStyle w:val="Hyperlink"/>
@@ -2369,8 +4360,8 @@
         </w:r>
       </w:hyperlink>
     </w:p>
-    <w:bookmarkEnd w:id="64"/>
-    <w:bookmarkStart w:id="66" w:name="ref-R-lattice"/>
+    <w:bookmarkEnd w:id="67"/>
+    <w:bookmarkStart w:id="69" w:name="ref-R-lattice"/>
     <w:p>
       <w:pPr>
         <w:pStyle w:val="Literaturverzeichnis"/>
@@ -2394,7 +4385,7 @@
       <w:r>
         <w:t xml:space="preserve"> </w:t>
       </w:r>
-      <w:hyperlink r:id="rId65">
+      <w:hyperlink r:id="rId68">
         <w:r>
           <w:rPr>
             <w:rStyle w:val="Hyperlink"/>
@@ -2403,8 +4394,8 @@
         </w:r>
       </w:hyperlink>
     </w:p>
-    <w:bookmarkEnd w:id="66"/>
-    <w:bookmarkStart w:id="68" w:name="ref-R-ggplot2"/>
+    <w:bookmarkEnd w:id="69"/>
+    <w:bookmarkStart w:id="71" w:name="ref-R-ggplot2"/>
     <w:p>
       <w:pPr>
         <w:pStyle w:val="Literaturverzeichnis"/>
@@ -2428,7 +4419,7 @@
       <w:r>
         <w:t xml:space="preserve"> </w:t>
       </w:r>
-      <w:hyperlink r:id="rId67">
+      <w:hyperlink r:id="rId70">
         <w:r>
           <w:rPr>
             <w:rStyle w:val="Hyperlink"/>
@@ -2437,8 +4428,8 @@
         </w:r>
       </w:hyperlink>
     </w:p>
-    <w:bookmarkEnd w:id="68"/>
-    <w:bookmarkStart w:id="70" w:name="ref-R-stringr"/>
+    <w:bookmarkEnd w:id="71"/>
+    <w:bookmarkStart w:id="73" w:name="ref-R-stringr"/>
     <w:p>
       <w:pPr>
         <w:pStyle w:val="Literaturverzeichnis"/>
@@ -2462,7 +4453,7 @@
       <w:r>
         <w:t xml:space="preserve"> </w:t>
       </w:r>
-      <w:hyperlink r:id="rId69">
+      <w:hyperlink r:id="rId72">
         <w:r>
           <w:rPr>
             <w:rStyle w:val="Hyperlink"/>
@@ -2471,8 +4462,8 @@
         </w:r>
       </w:hyperlink>
     </w:p>
-    <w:bookmarkEnd w:id="70"/>
-    <w:bookmarkStart w:id="72" w:name="ref-R-forcats"/>
+    <w:bookmarkEnd w:id="73"/>
+    <w:bookmarkStart w:id="75" w:name="ref-R-forcats"/>
     <w:p>
       <w:pPr>
         <w:pStyle w:val="Literaturverzeichnis"/>
@@ -2496,7 +4487,7 @@
       <w:r>
         <w:t xml:space="preserve"> </w:t>
       </w:r>
-      <w:hyperlink r:id="rId71">
+      <w:hyperlink r:id="rId74">
         <w:r>
           <w:rPr>
             <w:rStyle w:val="Hyperlink"/>
@@ -2505,8 +4496,8 @@
         </w:r>
       </w:hyperlink>
     </w:p>
-    <w:bookmarkEnd w:id="72"/>
-    <w:bookmarkStart w:id="74" w:name="ref-R-tidyr"/>
+    <w:bookmarkEnd w:id="75"/>
+    <w:bookmarkStart w:id="77" w:name="ref-R-tidyr"/>
     <w:p>
       <w:pPr>
         <w:pStyle w:val="Literaturverzeichnis"/>
@@ -2530,7 +4521,7 @@
       <w:r>
         <w:t xml:space="preserve"> </w:t>
       </w:r>
-      <w:hyperlink r:id="rId73">
+      <w:hyperlink r:id="rId76">
         <w:r>
           <w:rPr>
             <w:rStyle w:val="Hyperlink"/>
@@ -2539,8 +4530,8 @@
         </w:r>
       </w:hyperlink>
     </w:p>
-    <w:bookmarkEnd w:id="74"/>
-    <w:bookmarkStart w:id="76" w:name="ref-R-tidyverse"/>
+    <w:bookmarkEnd w:id="77"/>
+    <w:bookmarkStart w:id="79" w:name="ref-R-tidyverse"/>
     <w:p>
       <w:pPr>
         <w:pStyle w:val="Literaturverzeichnis"/>
@@ -2586,7 +4577,7 @@
       <w:r>
         <w:t xml:space="preserve"> </w:t>
       </w:r>
-      <w:hyperlink r:id="rId75">
+      <w:hyperlink r:id="rId78">
         <w:r>
           <w:rPr>
             <w:rStyle w:val="Hyperlink"/>
@@ -2595,8 +4586,8 @@
         </w:r>
       </w:hyperlink>
     </w:p>
-    <w:bookmarkEnd w:id="76"/>
-    <w:bookmarkStart w:id="78" w:name="ref-R-dplyr"/>
+    <w:bookmarkEnd w:id="79"/>
+    <w:bookmarkStart w:id="81" w:name="ref-R-dplyr"/>
     <w:p>
       <w:pPr>
         <w:pStyle w:val="Literaturverzeichnis"/>
@@ -2620,7 +4611,7 @@
       <w:r>
         <w:t xml:space="preserve"> </w:t>
       </w:r>
-      <w:hyperlink r:id="rId77">
+      <w:hyperlink r:id="rId80">
         <w:r>
           <w:rPr>
             <w:rStyle w:val="Hyperlink"/>
@@ -2629,8 +4620,8 @@
         </w:r>
       </w:hyperlink>
     </w:p>
-    <w:bookmarkEnd w:id="78"/>
-    <w:bookmarkStart w:id="80" w:name="ref-R-readr"/>
+    <w:bookmarkEnd w:id="81"/>
+    <w:bookmarkStart w:id="83" w:name="ref-R-readr"/>
     <w:p>
       <w:pPr>
         <w:pStyle w:val="Literaturverzeichnis"/>
@@ -2654,7 +4645,7 @@
       <w:r>
         <w:t xml:space="preserve"> </w:t>
       </w:r>
-      <w:hyperlink r:id="rId79">
+      <w:hyperlink r:id="rId82">
         <w:r>
           <w:rPr>
             <w:rStyle w:val="Hyperlink"/>
@@ -2663,9 +4654,9 @@
         </w:r>
       </w:hyperlink>
     </w:p>
-    <w:bookmarkEnd w:id="80"/>
-    <w:bookmarkEnd w:id="81"/>
-    <w:bookmarkEnd w:id="82"/>
+    <w:bookmarkEnd w:id="83"/>
+    <w:bookmarkEnd w:id="84"/>
+    <w:bookmarkEnd w:id="85"/>
     <w:sectPr>
       <w:headerReference r:id="rId10" w:type="even"/>
       <w:headerReference r:id="rId9" w:type="default"/>

</xml_diff>

<commit_message>
updated figure and writing
</commit_message>
<xml_diff>
--- a/R-Reproducible-Scientific-Article.docx
+++ b/R-Reproducible-Scientific-Article.docx
@@ -239,7 +239,165 @@
         <w:pStyle w:val="Textkrper"/>
       </w:pPr>
       <w:r>
-        <w:t xml:space="preserve">The Landsat satellite imageries have been analyzed for the vegetation monitoring and estimation of land use from 2020 to 2022 along with land surface temperature and precipitation in Oktiheba county, Mississippi.</w:t>
+        <w:t xml:space="preserve">The Landsat satellite imageries have been analyzed for the vegetation monitoring and estimation of land use from 2020 to 2022 along with land surface temperature and precipitation in Oktiheba county, Mississippi.Throughout the year, the average land surface temperature (LST) ranges from 9</w:t>
+      </w:r>
+      <w:r>
+        <w:t xml:space="preserve"> </w:t>
+      </w:r>
+      <m:oMath>
+        <m:sSup>
+          <m:e>
+            <m:r>
+              <m:t>​</m:t>
+            </m:r>
+          </m:e>
+          <m:sup>
+            <m:r>
+              <m:t>0</m:t>
+            </m:r>
+          </m:sup>
+        </m:sSup>
+        <m:r>
+          <m:t>C</m:t>
+        </m:r>
+      </m:oMath>
+      <w:r>
+        <w:t xml:space="preserve"> </w:t>
+      </w:r>
+      <w:r>
+        <w:t xml:space="preserve">to 28</w:t>
+      </w:r>
+      <w:r>
+        <w:t xml:space="preserve"> </w:t>
+      </w:r>
+      <m:oMath>
+        <m:sSup>
+          <m:e>
+            <m:r>
+              <m:t>​</m:t>
+            </m:r>
+          </m:e>
+          <m:sup>
+            <m:r>
+              <m:t>0</m:t>
+            </m:r>
+          </m:sup>
+        </m:sSup>
+        <m:r>
+          <m:t>C</m:t>
+        </m:r>
+      </m:oMath>
+      <w:r>
+        <w:t xml:space="preserve">. January has the coldest LST at 9.16</w:t>
+      </w:r>
+      <w:r>
+        <w:t xml:space="preserve"> </w:t>
+      </w:r>
+      <m:oMath>
+        <m:sSup>
+          <m:e>
+            <m:r>
+              <m:t>​</m:t>
+            </m:r>
+          </m:e>
+          <m:sup>
+            <m:r>
+              <m:t>0</m:t>
+            </m:r>
+          </m:sup>
+        </m:sSup>
+        <m:r>
+          <m:t>C</m:t>
+        </m:r>
+      </m:oMath>
+      <w:r>
+        <w:t xml:space="preserve">, and July has the hottest LST at 28.55</w:t>
+      </w:r>
+      <m:oMath>
+        <m:sSup>
+          <m:e>
+            <m:r>
+              <m:t>​</m:t>
+            </m:r>
+          </m:e>
+          <m:sup>
+            <m:r>
+              <m:t>0</m:t>
+            </m:r>
+          </m:sup>
+        </m:sSup>
+        <m:r>
+          <m:t>C</m:t>
+        </m:r>
+      </m:oMath>
+      <w:r>
+        <w:t xml:space="preserve">. According to data recorded between 2010 and 2022, January and December experienced the lowest LST, ranging from -0.5 to -0.3</w:t>
+      </w:r>
+      <m:oMath>
+        <m:sSup>
+          <m:e>
+            <m:r>
+              <m:t>​</m:t>
+            </m:r>
+          </m:e>
+          <m:sup>
+            <m:r>
+              <m:t>0</m:t>
+            </m:r>
+          </m:sup>
+        </m:sSup>
+        <m:r>
+          <m:t>C</m:t>
+        </m:r>
+      </m:oMath>
+      <w:r>
+        <w:t xml:space="preserve">, whereas August and June experienced higher LST, ranging from 35.5</w:t>
+      </w:r>
+      <w:r>
+        <w:t xml:space="preserve"> </w:t>
+      </w:r>
+      <m:oMath>
+        <m:sSup>
+          <m:e>
+            <m:r>
+              <m:t>​</m:t>
+            </m:r>
+          </m:e>
+          <m:sup>
+            <m:r>
+              <m:t>0</m:t>
+            </m:r>
+          </m:sup>
+        </m:sSup>
+        <m:r>
+          <m:t>C</m:t>
+        </m:r>
+      </m:oMath>
+      <w:r>
+        <w:t xml:space="preserve"> </w:t>
+      </w:r>
+      <w:r>
+        <w:t xml:space="preserve">to 33.77</w:t>
+      </w:r>
+      <m:oMath>
+        <m:sSup>
+          <m:e>
+            <m:r>
+              <m:t>​</m:t>
+            </m:r>
+          </m:e>
+          <m:sup>
+            <m:r>
+              <m:t>0</m:t>
+            </m:r>
+          </m:sup>
+        </m:sSup>
+        <m:r>
+          <m:t>C</m:t>
+        </m:r>
+      </m:oMath>
+      <w:r>
+        <w:t xml:space="preserve">.</w:t>
       </w:r>
     </w:p>
     <w:p>
@@ -275,7 +433,7 @@
         <w:t xml:space="preserve"> </w:t>
       </w:r>
       <w:r>
-        <w:t xml:space="preserve">X</w:t>
+        <w:t xml:space="preserve">1632</w:t>
       </w:r>
     </w:p>
     <w:p>
@@ -342,6 +500,29 @@
       </w:r>
       <w:r>
         <w:t xml:space="preserve">(Jensen, 1986 ; Berlanga-Robles &amp; Ruiz-Luna, 2002)</w:t>
+      </w:r>
+      <w:r>
+        <w:t xml:space="preserve">.</w:t>
+      </w:r>
+    </w:p>
+    <w:p>
+      <w:pPr>
+        <w:pStyle w:val="Textkrper"/>
+      </w:pPr>
+      <w:r>
+        <w:t xml:space="preserve">Land cover changes can occur as a result of both human and climate drivers. For example, the demand for new settlements often results in the permanent loss of natural land, resulting in changes in the weather patterns, temperature, and precipitation</w:t>
+      </w:r>
+      <w:r>
+        <w:t xml:space="preserve"> </w:t>
+      </w:r>
+      <w:r>
+        <w:t xml:space="preserve">(Hale, Gallo, Owen, &amp; Loveland, 2006; Pielke Sr et al., 2007)</w:t>
+      </w:r>
+      <w:r>
+        <w:t xml:space="preserve">. Disturbance events such as wildfire and timber harvest are important factors influencing land cover. From 1985 to 2010, forest disturbances affected an average of approximately 11200 square miles per year in the contiguous United States, according to the North American forest dynamic dataset. The rate of forest disturbance decreased by about one-third between 2006 and 2010</w:t>
+      </w:r>
+      <w:r>
+        <w:t xml:space="preserve">(Reidmiller et al., 2019)</w:t>
       </w:r>
       <w:r>
         <w:t xml:space="preserve">.</w:t>
@@ -1256,7 +1437,7 @@
     <w:bookmarkEnd w:id="30"/>
     <w:bookmarkEnd w:id="31"/>
     <w:bookmarkEnd w:id="32"/>
-    <w:bookmarkStart w:id="38" w:name="results"/>
+    <w:bookmarkStart w:id="40" w:name="results-and-discussions"/>
     <w:p>
       <w:pPr>
         <w:pStyle w:val="berschrift1"/>
@@ -1271,7 +1452,7 @@
         <w:tab/>
       </w:r>
       <w:r>
-        <w:t xml:space="preserve">Results</w:t>
+        <w:t xml:space="preserve">Results and discussions</w:t>
       </w:r>
     </w:p>
     <w:bookmarkStart w:id="33" w:name="mapping"/>
@@ -1290,6 +1471,85 @@
       </w:r>
       <w:r>
         <w:t xml:space="preserve">Mapping</w:t>
+      </w:r>
+    </w:p>
+    <w:p>
+      <w:pPr>
+        <w:pStyle w:val="SourceCode"/>
+      </w:pPr>
+      <w:r>
+        <w:rPr>
+          <w:rStyle w:val="VerbatimChar"/>
+        </w:rPr>
+        <w:t xml:space="preserve">## Warning in .local(x, ...): This function is only useful for Raster* objects with</w:t>
+      </w:r>
+      <w:r>
+        <w:br/>
+      </w:r>
+      <w:r>
+        <w:rPr>
+          <w:rStyle w:val="VerbatimChar"/>
+        </w:rPr>
+        <w:t xml:space="preserve">## a longitude/latitude coordinates</w:t>
+      </w:r>
+    </w:p>
+    <w:p>
+      <w:pPr>
+        <w:pStyle w:val="SourceCode"/>
+      </w:pPr>
+      <w:r>
+        <w:rPr>
+          <w:rStyle w:val="VerbatimChar"/>
+        </w:rPr>
+        <w:t xml:space="preserve">## Warning: Removed 26945 rows containing missing values (geom_raster).</w:t>
+      </w:r>
+      <w:r>
+        <w:br/>
+      </w:r>
+      <w:r>
+        <w:br/>
+      </w:r>
+      <w:r>
+        <w:rPr>
+          <w:rStyle w:val="VerbatimChar"/>
+        </w:rPr>
+        <w:t xml:space="preserve">## Warning: Removed 26945 rows containing missing values (geom_raster).</w:t>
+      </w:r>
+      <w:r>
+        <w:br/>
+      </w:r>
+      <w:r>
+        <w:br/>
+      </w:r>
+      <w:r>
+        <w:rPr>
+          <w:rStyle w:val="VerbatimChar"/>
+        </w:rPr>
+        <w:t xml:space="preserve">## Warning: Removed 26945 rows containing missing values (geom_raster).</w:t>
+      </w:r>
+      <w:r>
+        <w:br/>
+      </w:r>
+      <w:r>
+        <w:br/>
+      </w:r>
+      <w:r>
+        <w:rPr>
+          <w:rStyle w:val="VerbatimChar"/>
+        </w:rPr>
+        <w:t xml:space="preserve">## Warning: Removed 26945 rows containing missing values (geom_raster).</w:t>
+      </w:r>
+      <w:r>
+        <w:br/>
+      </w:r>
+      <w:r>
+        <w:br/>
+      </w:r>
+      <w:r>
+        <w:rPr>
+          <w:rStyle w:val="VerbatimChar"/>
+        </w:rPr>
+        <w:t xml:space="preserve">## Warning: Removed 26945 rows containing missing values (geom_raster).</w:t>
       </w:r>
     </w:p>
     <w:bookmarkEnd w:id="33"/>
@@ -1312,7 +1572,7 @@
       </w:r>
     </w:p>
     <w:bookmarkEnd w:id="34"/>
-    <w:bookmarkStart w:id="36" w:name="precipiation-works"/>
+    <w:bookmarkStart w:id="39" w:name="precipiation-works"/>
     <w:p>
       <w:pPr>
         <w:pStyle w:val="berschrift2"/>
@@ -1506,7 +1766,7 @@
       <w:r>
         <w:drawing>
           <wp:inline>
-            <wp:extent cx="5969000" cy="3979333"/>
+            <wp:extent cx="4581162" cy="3663097"/>
             <wp:effectExtent b="0" l="0" r="0" t="0"/>
             <wp:docPr descr="Figure 1.   Boxplot of Land surface temperature" title="" id="1" name="Picture"/>
             <a:graphic>
@@ -1527,7 +1787,7 @@
                   <pic:spPr bwMode="auto">
                     <a:xfrm>
                       <a:off x="0" y="0"/>
-                      <a:ext cx="5969000" cy="3979333"/>
+                      <a:ext cx="4581162" cy="3663097"/>
                     </a:xfrm>
                     <a:prstGeom prst="rect">
                       <a:avLst/>
@@ -1610,22 +1870,97 @@
     </w:p>
     <w:p>
       <w:pPr>
-        <w:pStyle w:val="Textkrper"/>
-      </w:pPr>
-      <w:r>
-        <w:t xml:space="preserve">Table 1:</w:t>
-      </w:r>
-    </w:p>
-    <w:p>
-      <w:pPr>
-        <w:pStyle w:val="TableCaption"/>
+        <w:pStyle w:val="CaptionedFigure"/>
+      </w:pPr>
+      <w:r>
+        <w:drawing>
+          <wp:inline>
+            <wp:extent cx="4581162" cy="3663097"/>
+            <wp:effectExtent b="0" l="0" r="0" t="0"/>
+            <wp:docPr descr="Figure 2.   Boxplot of Monthly Precipitation (mm/hr)" title="" id="1" name="Picture"/>
+            <a:graphic>
+              <a:graphicData uri="http://schemas.openxmlformats.org/drawingml/2006/picture">
+                <pic:pic>
+                  <pic:nvPicPr>
+                    <pic:cNvPr descr="Figures_or_Maps/pre_month.png" id="0" name="Picture"/>
+                    <pic:cNvPicPr>
+                      <a:picLocks noChangeArrowheads="1" noChangeAspect="1"/>
+                    </pic:cNvPicPr>
+                  </pic:nvPicPr>
+                  <pic:blipFill>
+                    <a:blip r:embed="rId36"/>
+                    <a:stretch>
+                      <a:fillRect/>
+                    </a:stretch>
+                  </pic:blipFill>
+                  <pic:spPr bwMode="auto">
+                    <a:xfrm>
+                      <a:off x="0" y="0"/>
+                      <a:ext cx="4581162" cy="3663097"/>
+                    </a:xfrm>
+                    <a:prstGeom prst="rect">
+                      <a:avLst/>
+                    </a:prstGeom>
+                    <a:noFill/>
+                    <a:ln w="9525">
+                      <a:noFill/>
+                      <a:headEnd/>
+                      <a:tailEnd/>
+                    </a:ln>
+                  </pic:spPr>
+                </pic:pic>
+              </a:graphicData>
+            </a:graphic>
+          </wp:inline>
+        </w:drawing>
+      </w:r>
+    </w:p>
+    <w:p>
+      <w:pPr>
+        <w:pStyle w:val="ImageCaption"/>
       </w:pPr>
       <w:r>
         <w:rPr>
           <w:iCs/>
           <w:i/>
         </w:rPr>
-        <w:t xml:space="preserve">1. Descriptive statistics of Land surface temperature</w:t>
+        <w:t xml:space="preserve">Figure</w:t>
+      </w:r>
+      <w:r>
+        <w:t xml:space="preserve"> </w:t>
+      </w:r>
+      <w:r>
+        <w:rPr>
+          <w:iCs/>
+          <w:i/>
+        </w:rPr>
+        <w:t xml:space="preserve">2.  </w:t>
+      </w:r>
+      <w:r>
+        <w:t xml:space="preserve"> </w:t>
+      </w:r>
+      <w:r>
+        <w:t xml:space="preserve">Boxplot of Monthly Precipitation (mm/hr)</w:t>
+      </w:r>
+    </w:p>
+    <w:p>
+      <w:pPr>
+        <w:pStyle w:val="Textkrper"/>
+      </w:pPr>
+      <w:r>
+        <w:t xml:space="preserve">Table 1:</w:t>
+      </w:r>
+    </w:p>
+    <w:p>
+      <w:pPr>
+        <w:pStyle w:val="TableCaption"/>
+      </w:pPr>
+      <w:r>
+        <w:rPr>
+          <w:iCs/>
+          <w:i/>
+        </w:rPr>
+        <w:t xml:space="preserve">Table 1. Descriptive statistics of Land surface temperature</w:t>
       </w:r>
     </w:p>
     <w:tbl>
@@ -2737,7 +3072,7 @@
           <w:iCs/>
           <w:i/>
         </w:rPr>
-        <w:t xml:space="preserve">2. Descriptive statistics of Precipitation (mm/hr)</w:t>
+        <w:t xml:space="preserve">Table 2. Descriptive statistics of Precipitation (mm/hr)</w:t>
       </w:r>
     </w:p>
     <w:tbl>
@@ -3746,109 +4081,63 @@
         <w:t xml:space="preserve"> </w:t>
       </w:r>
     </w:p>
-    <w:bookmarkEnd w:id="36"/>
-    <w:bookmarkStart w:id="37" w:name="discussion"/>
-    <w:p>
-      <w:pPr>
-        <w:pStyle w:val="berschrift2"/>
-      </w:pPr>
-      <w:r>
-        <w:rPr>
-          <w:rStyle w:val="SectionNumber"/>
-        </w:rPr>
-        <w:t xml:space="preserve">3.4</w:t>
-      </w:r>
-      <w:r>
-        <w:tab/>
-      </w:r>
-      <w:r>
-        <w:t xml:space="preserve">Discussion</w:t>
-      </w:r>
-    </w:p>
-    <w:bookmarkEnd w:id="37"/>
-    <w:bookmarkEnd w:id="38"/>
-    <w:bookmarkStart w:id="39" w:name="conclusion"/>
-    <w:p>
-      <w:pPr>
-        <w:pStyle w:val="berschrift1"/>
-      </w:pPr>
-      <w:r>
-        <w:rPr>
-          <w:rStyle w:val="SectionNumber"/>
-        </w:rPr>
-        <w:t xml:space="preserve">4</w:t>
-      </w:r>
-      <w:r>
-        <w:tab/>
-      </w:r>
-      <w:r>
-        <w:t xml:space="preserve">Conclusion</w:t>
-      </w:r>
-    </w:p>
-    <w:p>
-      <w:r>
-        <w:br w:type="page"/>
-      </w:r>
-    </w:p>
-    <w:bookmarkEnd w:id="39"/>
-    <w:bookmarkStart w:id="40" w:name="used-r-libraries"/>
-    <w:p>
-      <w:pPr>
-        <w:pStyle w:val="berschrift1"/>
-      </w:pPr>
-      <w:r>
-        <w:rPr>
-          <w:rStyle w:val="SectionNumber"/>
-        </w:rPr>
-        <w:t xml:space="preserve">5</w:t>
-      </w:r>
-      <w:r>
-        <w:tab/>
-      </w:r>
-      <w:r>
-        <w:t xml:space="preserve">used R libraries</w:t>
-      </w:r>
-    </w:p>
-    <w:p>
-      <w:pPr>
-        <w:pStyle w:val="FirstParagraph"/>
-      </w:pPr>
-      <w:r>
-        <w:t xml:space="preserve">We used R [Version 4.1.2;</w:t>
-      </w:r>
-      <w:r>
-        <w:t xml:space="preserve"> </w:t>
-      </w:r>
-      <w:r>
-        <w:t xml:space="preserve">R Core Team (2021)</w:t>
-      </w:r>
-      <w:r>
-        <w:t xml:space="preserve">] and the R-packages</w:t>
-      </w:r>
-      <w:r>
-        <w:t xml:space="preserve"> </w:t>
-      </w:r>
+    <w:p>
+      <w:pPr>
+        <w:pStyle w:val="CaptionedFigure"/>
+      </w:pPr>
+      <w:r>
+        <w:drawing>
+          <wp:inline>
+            <wp:extent cx="4581162" cy="3663097"/>
+            <wp:effectExtent b="0" l="0" r="0" t="0"/>
+            <wp:docPr descr="Figure 3.   Normalized Difference Vegetation Index Map of Oktibbeha County" title="" id="1" name="Picture"/>
+            <a:graphic>
+              <a:graphicData uri="http://schemas.openxmlformats.org/drawingml/2006/picture">
+                <pic:pic>
+                  <pic:nvPicPr>
+                    <pic:cNvPr descr="Figures_or_Maps/ndvi_2020_06.png" id="0" name="Picture"/>
+                    <pic:cNvPicPr>
+                      <a:picLocks noChangeArrowheads="1" noChangeAspect="1"/>
+                    </pic:cNvPicPr>
+                  </pic:nvPicPr>
+                  <pic:blipFill>
+                    <a:blip r:embed="rId37"/>
+                    <a:stretch>
+                      <a:fillRect/>
+                    </a:stretch>
+                  </pic:blipFill>
+                  <pic:spPr bwMode="auto">
+                    <a:xfrm>
+                      <a:off x="0" y="0"/>
+                      <a:ext cx="4581162" cy="3663097"/>
+                    </a:xfrm>
+                    <a:prstGeom prst="rect">
+                      <a:avLst/>
+                    </a:prstGeom>
+                    <a:noFill/>
+                    <a:ln w="9525">
+                      <a:noFill/>
+                      <a:headEnd/>
+                      <a:tailEnd/>
+                    </a:ln>
+                  </pic:spPr>
+                </pic:pic>
+              </a:graphicData>
+            </a:graphic>
+          </wp:inline>
+        </w:drawing>
+      </w:r>
+    </w:p>
+    <w:p>
+      <w:pPr>
+        <w:pStyle w:val="ImageCaption"/>
+      </w:pPr>
       <w:r>
         <w:rPr>
           <w:iCs/>
           <w:i/>
         </w:rPr>
-        <w:t xml:space="preserve">dplyr</w:t>
-      </w:r>
-      <w:r>
-        <w:t xml:space="preserve"> </w:t>
-      </w:r>
-      <w:r>
-        <w:t xml:space="preserve">[Version 1.0.7;</w:t>
-      </w:r>
-      <w:r>
-        <w:t xml:space="preserve"> </w:t>
-      </w:r>
-      <w:r>
-        <w:t xml:space="preserve">Wickham, François, Henry, and Müller (2021)</w:t>
-      </w:r>
-      <w:r>
-        <w:t xml:space="preserve">],</w:t>
+        <w:t xml:space="preserve">Figure</w:t>
       </w:r>
       <w:r>
         <w:t xml:space="preserve"> </w:t>
@@ -3858,47 +4147,72 @@
           <w:iCs/>
           <w:i/>
         </w:rPr>
-        <w:t xml:space="preserve">forcats</w:t>
-      </w:r>
-      <w:r>
-        <w:t xml:space="preserve"> </w:t>
-      </w:r>
-      <w:r>
-        <w:t xml:space="preserve">[Version 0.5.1;</w:t>
-      </w:r>
-      <w:r>
-        <w:t xml:space="preserve"> </w:t>
-      </w:r>
-      <w:r>
-        <w:t xml:space="preserve">Wickham (2021a)</w:t>
-      </w:r>
-      <w:r>
-        <w:t xml:space="preserve">],</w:t>
-      </w:r>
-      <w:r>
-        <w:t xml:space="preserve"> </w:t>
-      </w:r>
+        <w:t xml:space="preserve">3.  </w:t>
+      </w:r>
+      <w:r>
+        <w:t xml:space="preserve"> </w:t>
+      </w:r>
+      <w:r>
+        <w:t xml:space="preserve">Normalized Difference Vegetation Index Map of Oktibbeha County</w:t>
+      </w:r>
+    </w:p>
+    <w:p>
+      <w:pPr>
+        <w:pStyle w:val="CaptionedFigure"/>
+      </w:pPr>
+      <w:r>
+        <w:drawing>
+          <wp:inline>
+            <wp:extent cx="4581162" cy="3663097"/>
+            <wp:effectExtent b="0" l="0" r="0" t="0"/>
+            <wp:docPr descr="Figure 4.   Land cover /Land use map of oktibbeha county" title="" id="1" name="Picture"/>
+            <a:graphic>
+              <a:graphicData uri="http://schemas.openxmlformats.org/drawingml/2006/picture">
+                <pic:pic>
+                  <pic:nvPicPr>
+                    <pic:cNvPr descr="Figures_or_Maps/landcover.png" id="0" name="Picture"/>
+                    <pic:cNvPicPr>
+                      <a:picLocks noChangeArrowheads="1" noChangeAspect="1"/>
+                    </pic:cNvPicPr>
+                  </pic:nvPicPr>
+                  <pic:blipFill>
+                    <a:blip r:embed="rId38"/>
+                    <a:stretch>
+                      <a:fillRect/>
+                    </a:stretch>
+                  </pic:blipFill>
+                  <pic:spPr bwMode="auto">
+                    <a:xfrm>
+                      <a:off x="0" y="0"/>
+                      <a:ext cx="4581162" cy="3663097"/>
+                    </a:xfrm>
+                    <a:prstGeom prst="rect">
+                      <a:avLst/>
+                    </a:prstGeom>
+                    <a:noFill/>
+                    <a:ln w="9525">
+                      <a:noFill/>
+                      <a:headEnd/>
+                      <a:tailEnd/>
+                    </a:ln>
+                  </pic:spPr>
+                </pic:pic>
+              </a:graphicData>
+            </a:graphic>
+          </wp:inline>
+        </w:drawing>
+      </w:r>
+    </w:p>
+    <w:p>
+      <w:pPr>
+        <w:pStyle w:val="ImageCaption"/>
+      </w:pPr>
       <w:r>
         <w:rPr>
           <w:iCs/>
           <w:i/>
         </w:rPr>
-        <w:t xml:space="preserve">ggplot2</w:t>
-      </w:r>
-      <w:r>
-        <w:t xml:space="preserve"> </w:t>
-      </w:r>
-      <w:r>
-        <w:t xml:space="preserve">[Version 3.3.5;</w:t>
-      </w:r>
-      <w:r>
-        <w:t xml:space="preserve"> </w:t>
-      </w:r>
-      <w:r>
-        <w:t xml:space="preserve">Wickham (2016)</w:t>
-      </w:r>
-      <w:r>
-        <w:t xml:space="preserve">],</w:t>
+        <w:t xml:space="preserve">Figure</w:t>
       </w:r>
       <w:r>
         <w:t xml:space="preserve"> </w:t>
@@ -3908,22 +4222,240 @@
           <w:iCs/>
           <w:i/>
         </w:rPr>
-        <w:t xml:space="preserve">gridExtra</w:t>
-      </w:r>
-      <w:r>
-        <w:t xml:space="preserve"> </w:t>
-      </w:r>
-      <w:r>
-        <w:t xml:space="preserve">[Version 2.3;</w:t>
-      </w:r>
-      <w:r>
-        <w:t xml:space="preserve"> </w:t>
-      </w:r>
-      <w:r>
-        <w:t xml:space="preserve">Auguie (2017)</w:t>
-      </w:r>
-      <w:r>
-        <w:t xml:space="preserve">],</w:t>
+        <w:t xml:space="preserve">4.  </w:t>
+      </w:r>
+      <w:r>
+        <w:t xml:space="preserve"> </w:t>
+      </w:r>
+      <w:r>
+        <w:t xml:space="preserve">Land cover /Land use map of oktibbeha county</w:t>
+      </w:r>
+    </w:p>
+    <w:bookmarkEnd w:id="39"/>
+    <w:bookmarkEnd w:id="40"/>
+    <w:bookmarkStart w:id="41" w:name="conclusion"/>
+    <w:p>
+      <w:pPr>
+        <w:pStyle w:val="berschrift1"/>
+      </w:pPr>
+      <w:r>
+        <w:rPr>
+          <w:rStyle w:val="SectionNumber"/>
+        </w:rPr>
+        <w:t xml:space="preserve">4</w:t>
+      </w:r>
+      <w:r>
+        <w:tab/>
+      </w:r>
+      <w:r>
+        <w:t xml:space="preserve">Conclusion</w:t>
+      </w:r>
+    </w:p>
+    <w:p>
+      <w:pPr>
+        <w:pStyle w:val="FirstParagraph"/>
+      </w:pPr>
+      <w:r>
+        <w:t xml:space="preserve">The Landsat satellite imageries have been analyzed for the vegetation monitoring and estimation of land use from 2020 to 2022 along with land surface temperature and precipitation in Oktiheba county, Mississippi.Throughout the year, the average land surface temperature (LST) ranges from 9</w:t>
+      </w:r>
+      <w:r>
+        <w:t xml:space="preserve"> </w:t>
+      </w:r>
+      <m:oMath>
+        <m:sSup>
+          <m:e>
+            <m:r>
+              <m:t>​</m:t>
+            </m:r>
+          </m:e>
+          <m:sup>
+            <m:r>
+              <m:t>0</m:t>
+            </m:r>
+          </m:sup>
+        </m:sSup>
+        <m:r>
+          <m:t>C</m:t>
+        </m:r>
+      </m:oMath>
+      <w:r>
+        <w:t xml:space="preserve"> </w:t>
+      </w:r>
+      <w:r>
+        <w:t xml:space="preserve">to 28</w:t>
+      </w:r>
+      <w:r>
+        <w:t xml:space="preserve"> </w:t>
+      </w:r>
+      <m:oMath>
+        <m:sSup>
+          <m:e>
+            <m:r>
+              <m:t>​</m:t>
+            </m:r>
+          </m:e>
+          <m:sup>
+            <m:r>
+              <m:t>0</m:t>
+            </m:r>
+          </m:sup>
+        </m:sSup>
+        <m:r>
+          <m:t>C</m:t>
+        </m:r>
+      </m:oMath>
+      <w:r>
+        <w:t xml:space="preserve">. January has the coldest LST at 9.16</w:t>
+      </w:r>
+      <w:r>
+        <w:t xml:space="preserve"> </w:t>
+      </w:r>
+      <m:oMath>
+        <m:sSup>
+          <m:e>
+            <m:r>
+              <m:t>​</m:t>
+            </m:r>
+          </m:e>
+          <m:sup>
+            <m:r>
+              <m:t>0</m:t>
+            </m:r>
+          </m:sup>
+        </m:sSup>
+        <m:r>
+          <m:t>C</m:t>
+        </m:r>
+      </m:oMath>
+      <w:r>
+        <w:t xml:space="preserve">, and July has the hottest LST at 28.55</w:t>
+      </w:r>
+      <m:oMath>
+        <m:sSup>
+          <m:e>
+            <m:r>
+              <m:t>​</m:t>
+            </m:r>
+          </m:e>
+          <m:sup>
+            <m:r>
+              <m:t>0</m:t>
+            </m:r>
+          </m:sup>
+        </m:sSup>
+        <m:r>
+          <m:t>C</m:t>
+        </m:r>
+      </m:oMath>
+      <w:r>
+        <w:t xml:space="preserve">. According to data recorded between 2010 and 2022, January and December experienced the lowest LST, ranging from -0.5 to -0.3</w:t>
+      </w:r>
+      <m:oMath>
+        <m:sSup>
+          <m:e>
+            <m:r>
+              <m:t>​</m:t>
+            </m:r>
+          </m:e>
+          <m:sup>
+            <m:r>
+              <m:t>0</m:t>
+            </m:r>
+          </m:sup>
+        </m:sSup>
+        <m:r>
+          <m:t>C</m:t>
+        </m:r>
+      </m:oMath>
+      <w:r>
+        <w:t xml:space="preserve">, whereas August and June experienced higher LST, ranging from 35.5</w:t>
+      </w:r>
+      <w:r>
+        <w:t xml:space="preserve"> </w:t>
+      </w:r>
+      <m:oMath>
+        <m:sSup>
+          <m:e>
+            <m:r>
+              <m:t>​</m:t>
+            </m:r>
+          </m:e>
+          <m:sup>
+            <m:r>
+              <m:t>0</m:t>
+            </m:r>
+          </m:sup>
+        </m:sSup>
+        <m:r>
+          <m:t>C</m:t>
+        </m:r>
+      </m:oMath>
+      <w:r>
+        <w:t xml:space="preserve"> </w:t>
+      </w:r>
+      <w:r>
+        <w:t xml:space="preserve">to 33.77</w:t>
+      </w:r>
+      <m:oMath>
+        <m:sSup>
+          <m:e>
+            <m:r>
+              <m:t>​</m:t>
+            </m:r>
+          </m:e>
+          <m:sup>
+            <m:r>
+              <m:t>0</m:t>
+            </m:r>
+          </m:sup>
+        </m:sSup>
+        <m:r>
+          <m:t>C</m:t>
+        </m:r>
+      </m:oMath>
+      <w:r>
+        <w:t xml:space="preserve">.</w:t>
+      </w:r>
+    </w:p>
+    <w:p>
+      <w:r>
+        <w:br w:type="page"/>
+      </w:r>
+    </w:p>
+    <w:bookmarkEnd w:id="41"/>
+    <w:bookmarkStart w:id="42" w:name="used-r-libraries"/>
+    <w:p>
+      <w:pPr>
+        <w:pStyle w:val="berschrift1"/>
+      </w:pPr>
+      <w:r>
+        <w:rPr>
+          <w:rStyle w:val="SectionNumber"/>
+        </w:rPr>
+        <w:t xml:space="preserve">5</w:t>
+      </w:r>
+      <w:r>
+        <w:tab/>
+      </w:r>
+      <w:r>
+        <w:t xml:space="preserve">used R libraries</w:t>
+      </w:r>
+    </w:p>
+    <w:p>
+      <w:pPr>
+        <w:pStyle w:val="FirstParagraph"/>
+      </w:pPr>
+      <w:r>
+        <w:t xml:space="preserve">We used R [Version 4.1.2;</w:t>
+      </w:r>
+      <w:r>
+        <w:t xml:space="preserve"> </w:t>
+      </w:r>
+      <w:r>
+        <w:t xml:space="preserve">R Core Team (2021)</w:t>
+      </w:r>
+      <w:r>
+        <w:t xml:space="preserve">] and the R-packages</w:t>
       </w:r>
       <w:r>
         <w:t xml:space="preserve"> </w:t>
@@ -3933,19 +4465,19 @@
           <w:iCs/>
           <w:i/>
         </w:rPr>
-        <w:t xml:space="preserve">lattice</w:t>
-      </w:r>
-      <w:r>
-        <w:t xml:space="preserve"> </w:t>
-      </w:r>
-      <w:r>
-        <w:t xml:space="preserve">[Version 0.20.45;</w:t>
-      </w:r>
-      <w:r>
-        <w:t xml:space="preserve"> </w:t>
-      </w:r>
-      <w:r>
-        <w:t xml:space="preserve">Sarkar (2008)</w:t>
+        <w:t xml:space="preserve">dplyr</w:t>
+      </w:r>
+      <w:r>
+        <w:t xml:space="preserve"> </w:t>
+      </w:r>
+      <w:r>
+        <w:t xml:space="preserve">[Version 1.0.7;</w:t>
+      </w:r>
+      <w:r>
+        <w:t xml:space="preserve"> </w:t>
+      </w:r>
+      <w:r>
+        <w:t xml:space="preserve">Wickham, François, Henry, and Müller (2021)</w:t>
       </w:r>
       <w:r>
         <w:t xml:space="preserve">],</w:t>
@@ -3958,19 +4490,19 @@
           <w:iCs/>
           <w:i/>
         </w:rPr>
-        <w:t xml:space="preserve">lubridate</w:t>
-      </w:r>
-      <w:r>
-        <w:t xml:space="preserve"> </w:t>
-      </w:r>
-      <w:r>
-        <w:t xml:space="preserve">[Version 1.8.0;</w:t>
-      </w:r>
-      <w:r>
-        <w:t xml:space="preserve"> </w:t>
-      </w:r>
-      <w:r>
-        <w:t xml:space="preserve">Grolemund and Wickham (2011)</w:t>
+        <w:t xml:space="preserve">forcats</w:t>
+      </w:r>
+      <w:r>
+        <w:t xml:space="preserve"> </w:t>
+      </w:r>
+      <w:r>
+        <w:t xml:space="preserve">[Version 0.5.1;</w:t>
+      </w:r>
+      <w:r>
+        <w:t xml:space="preserve"> </w:t>
+      </w:r>
+      <w:r>
+        <w:t xml:space="preserve">Wickham (2021a)</w:t>
       </w:r>
       <w:r>
         <w:t xml:space="preserve">],</w:t>
@@ -3983,19 +4515,19 @@
           <w:iCs/>
           <w:i/>
         </w:rPr>
-        <w:t xml:space="preserve">papaja</w:t>
-      </w:r>
-      <w:r>
-        <w:t xml:space="preserve"> </w:t>
-      </w:r>
-      <w:r>
-        <w:t xml:space="preserve">[Version 0.1.0.9997;</w:t>
-      </w:r>
-      <w:r>
-        <w:t xml:space="preserve"> </w:t>
-      </w:r>
-      <w:r>
-        <w:t xml:space="preserve">Aust and Barth (2020)</w:t>
+        <w:t xml:space="preserve">ggplot2</w:t>
+      </w:r>
+      <w:r>
+        <w:t xml:space="preserve"> </w:t>
+      </w:r>
+      <w:r>
+        <w:t xml:space="preserve">[Version 3.3.5;</w:t>
+      </w:r>
+      <w:r>
+        <w:t xml:space="preserve"> </w:t>
+      </w:r>
+      <w:r>
+        <w:t xml:space="preserve">Wickham (2016)</w:t>
       </w:r>
       <w:r>
         <w:t xml:space="preserve">],</w:t>
@@ -4008,19 +4540,19 @@
           <w:iCs/>
           <w:i/>
         </w:rPr>
-        <w:t xml:space="preserve">purrr</w:t>
-      </w:r>
-      <w:r>
-        <w:t xml:space="preserve"> </w:t>
-      </w:r>
-      <w:r>
-        <w:t xml:space="preserve">[Version 0.3.4;</w:t>
-      </w:r>
-      <w:r>
-        <w:t xml:space="preserve"> </w:t>
-      </w:r>
-      <w:r>
-        <w:t xml:space="preserve">Henry and Wickham (2020)</w:t>
+        <w:t xml:space="preserve">ggpubr</w:t>
+      </w:r>
+      <w:r>
+        <w:t xml:space="preserve"> </w:t>
+      </w:r>
+      <w:r>
+        <w:t xml:space="preserve">[Version 0.4.0;</w:t>
+      </w:r>
+      <w:r>
+        <w:t xml:space="preserve"> </w:t>
+      </w:r>
+      <w:r>
+        <w:t xml:space="preserve">Kassambara (2020)</w:t>
       </w:r>
       <w:r>
         <w:t xml:space="preserve">],</w:t>
@@ -4033,28 +4565,19 @@
           <w:iCs/>
           <w:i/>
         </w:rPr>
-        <w:t xml:space="preserve">raster</w:t>
-      </w:r>
-      <w:r>
-        <w:t xml:space="preserve"> </w:t>
-      </w:r>
-      <w:r>
-        <w:t xml:space="preserve">[Version 3.5.2;</w:t>
-      </w:r>
-      <w:r>
-        <w:t xml:space="preserve"> </w:t>
-      </w:r>
-      <w:r>
-        <w:t xml:space="preserve">Hijmans (2021)</w:t>
-      </w:r>
-      <w:r>
-        <w:t xml:space="preserve">;</w:t>
-      </w:r>
-      <w:r>
-        <w:t xml:space="preserve"> </w:t>
-      </w:r>
-      <w:r>
-        <w:t xml:space="preserve">Perpiñán and Hijmans (2021)</w:t>
+        <w:t xml:space="preserve">ggspatial</w:t>
+      </w:r>
+      <w:r>
+        <w:t xml:space="preserve"> </w:t>
+      </w:r>
+      <w:r>
+        <w:t xml:space="preserve">[Version 1.1.5;</w:t>
+      </w:r>
+      <w:r>
+        <w:t xml:space="preserve"> </w:t>
+      </w:r>
+      <w:r>
+        <w:t xml:space="preserve">Dunnington (2021)</w:t>
       </w:r>
       <w:r>
         <w:t xml:space="preserve">],</w:t>
@@ -4067,19 +4590,19 @@
           <w:iCs/>
           <w:i/>
         </w:rPr>
-        <w:t xml:space="preserve">rasterVis</w:t>
-      </w:r>
-      <w:r>
-        <w:t xml:space="preserve"> </w:t>
-      </w:r>
-      <w:r>
-        <w:t xml:space="preserve">[Version 0.51.0;</w:t>
-      </w:r>
-      <w:r>
-        <w:t xml:space="preserve"> </w:t>
-      </w:r>
-      <w:r>
-        <w:t xml:space="preserve">Perpiñán and Hijmans (2021)</w:t>
+        <w:t xml:space="preserve">gridExtra</w:t>
+      </w:r>
+      <w:r>
+        <w:t xml:space="preserve"> </w:t>
+      </w:r>
+      <w:r>
+        <w:t xml:space="preserve">[Version 2.3;</w:t>
+      </w:r>
+      <w:r>
+        <w:t xml:space="preserve"> </w:t>
+      </w:r>
+      <w:r>
+        <w:t xml:space="preserve">Auguie (2017)</w:t>
       </w:r>
       <w:r>
         <w:t xml:space="preserve">],</w:t>
@@ -4092,19 +4615,19 @@
           <w:iCs/>
           <w:i/>
         </w:rPr>
-        <w:t xml:space="preserve">readr</w:t>
-      </w:r>
-      <w:r>
-        <w:t xml:space="preserve"> </w:t>
-      </w:r>
-      <w:r>
-        <w:t xml:space="preserve">[Version 2.0.2;</w:t>
-      </w:r>
-      <w:r>
-        <w:t xml:space="preserve"> </w:t>
-      </w:r>
-      <w:r>
-        <w:t xml:space="preserve">Wickham and Hester (2021)</w:t>
+        <w:t xml:space="preserve">lattice</w:t>
+      </w:r>
+      <w:r>
+        <w:t xml:space="preserve"> </w:t>
+      </w:r>
+      <w:r>
+        <w:t xml:space="preserve">[Version 0.20.45;</w:t>
+      </w:r>
+      <w:r>
+        <w:t xml:space="preserve"> </w:t>
+      </w:r>
+      <w:r>
+        <w:t xml:space="preserve">Sarkar (2008)</w:t>
       </w:r>
       <w:r>
         <w:t xml:space="preserve">],</w:t>
@@ -4117,19 +4640,19 @@
           <w:iCs/>
           <w:i/>
         </w:rPr>
-        <w:t xml:space="preserve">rgdal</w:t>
-      </w:r>
-      <w:r>
-        <w:t xml:space="preserve"> </w:t>
-      </w:r>
-      <w:r>
-        <w:t xml:space="preserve">[Version 1.5.27;</w:t>
-      </w:r>
-      <w:r>
-        <w:t xml:space="preserve"> </w:t>
-      </w:r>
-      <w:r>
-        <w:t xml:space="preserve">Bivand, Keitt, and Rowlingson (2021)</w:t>
+        <w:t xml:space="preserve">lubridate</w:t>
+      </w:r>
+      <w:r>
+        <w:t xml:space="preserve"> </w:t>
+      </w:r>
+      <w:r>
+        <w:t xml:space="preserve">[Version 1.8.0;</w:t>
+      </w:r>
+      <w:r>
+        <w:t xml:space="preserve"> </w:t>
+      </w:r>
+      <w:r>
+        <w:t xml:space="preserve">Grolemund and Wickham (2011)</w:t>
       </w:r>
       <w:r>
         <w:t xml:space="preserve">],</w:t>
@@ -4142,19 +4665,19 @@
           <w:iCs/>
           <w:i/>
         </w:rPr>
-        <w:t xml:space="preserve">RStoolbox</w:t>
-      </w:r>
-      <w:r>
-        <w:t xml:space="preserve"> </w:t>
-      </w:r>
-      <w:r>
-        <w:t xml:space="preserve">[Version 0.3.0;</w:t>
-      </w:r>
-      <w:r>
-        <w:t xml:space="preserve"> </w:t>
-      </w:r>
-      <w:r>
-        <w:t xml:space="preserve">Leutner, Horning, and Schwalb-Willmann (2019)</w:t>
+        <w:t xml:space="preserve">papaja</w:t>
+      </w:r>
+      <w:r>
+        <w:t xml:space="preserve"> </w:t>
+      </w:r>
+      <w:r>
+        <w:t xml:space="preserve">[Version 0.1.0.9997;</w:t>
+      </w:r>
+      <w:r>
+        <w:t xml:space="preserve"> </w:t>
+      </w:r>
+      <w:r>
+        <w:t xml:space="preserve">Aust and Barth (2020)</w:t>
       </w:r>
       <w:r>
         <w:t xml:space="preserve">],</w:t>
@@ -4167,19 +4690,19 @@
           <w:iCs/>
           <w:i/>
         </w:rPr>
-        <w:t xml:space="preserve">sp</w:t>
-      </w:r>
-      <w:r>
-        <w:t xml:space="preserve"> </w:t>
-      </w:r>
-      <w:r>
-        <w:t xml:space="preserve">[Version 1.4.5;</w:t>
-      </w:r>
-      <w:r>
-        <w:t xml:space="preserve"> </w:t>
-      </w:r>
-      <w:r>
-        <w:t xml:space="preserve">Pebesma and Bivand (2005)</w:t>
+        <w:t xml:space="preserve">purrr</w:t>
+      </w:r>
+      <w:r>
+        <w:t xml:space="preserve"> </w:t>
+      </w:r>
+      <w:r>
+        <w:t xml:space="preserve">[Version 0.3.4;</w:t>
+      </w:r>
+      <w:r>
+        <w:t xml:space="preserve"> </w:t>
+      </w:r>
+      <w:r>
+        <w:t xml:space="preserve">Henry and Wickham (2020)</w:t>
       </w:r>
       <w:r>
         <w:t xml:space="preserve">],</w:t>
@@ -4192,19 +4715,28 @@
           <w:iCs/>
           <w:i/>
         </w:rPr>
-        <w:t xml:space="preserve">stringr</w:t>
-      </w:r>
-      <w:r>
-        <w:t xml:space="preserve"> </w:t>
-      </w:r>
-      <w:r>
-        <w:t xml:space="preserve">[Version 1.4.0;</w:t>
-      </w:r>
-      <w:r>
-        <w:t xml:space="preserve"> </w:t>
-      </w:r>
-      <w:r>
-        <w:t xml:space="preserve">Wickham (2019)</w:t>
+        <w:t xml:space="preserve">raster</w:t>
+      </w:r>
+      <w:r>
+        <w:t xml:space="preserve"> </w:t>
+      </w:r>
+      <w:r>
+        <w:t xml:space="preserve">[Version 3.5.2;</w:t>
+      </w:r>
+      <w:r>
+        <w:t xml:space="preserve"> </w:t>
+      </w:r>
+      <w:r>
+        <w:t xml:space="preserve">Hijmans (2021)</w:t>
+      </w:r>
+      <w:r>
+        <w:t xml:space="preserve">;</w:t>
+      </w:r>
+      <w:r>
+        <w:t xml:space="preserve"> </w:t>
+      </w:r>
+      <w:r>
+        <w:t xml:space="preserve">Perpiñán and Hijmans (2021)</w:t>
       </w:r>
       <w:r>
         <w:t xml:space="preserve">],</w:t>
@@ -4217,19 +4749,19 @@
           <w:iCs/>
           <w:i/>
         </w:rPr>
-        <w:t xml:space="preserve">tibble</w:t>
-      </w:r>
-      <w:r>
-        <w:t xml:space="preserve"> </w:t>
-      </w:r>
-      <w:r>
-        <w:t xml:space="preserve">[Version 3.1.5;</w:t>
-      </w:r>
-      <w:r>
-        <w:t xml:space="preserve"> </w:t>
-      </w:r>
-      <w:r>
-        <w:t xml:space="preserve">Müller and Wickham (2021)</w:t>
+        <w:t xml:space="preserve">rasterVis</w:t>
+      </w:r>
+      <w:r>
+        <w:t xml:space="preserve"> </w:t>
+      </w:r>
+      <w:r>
+        <w:t xml:space="preserve">[Version 0.51.0;</w:t>
+      </w:r>
+      <w:r>
+        <w:t xml:space="preserve"> </w:t>
+      </w:r>
+      <w:r>
+        <w:t xml:space="preserve">Perpiñán and Hijmans (2021)</w:t>
       </w:r>
       <w:r>
         <w:t xml:space="preserve">],</w:t>
@@ -4242,22 +4774,22 @@
           <w:iCs/>
           <w:i/>
         </w:rPr>
-        <w:t xml:space="preserve">tidyr</w:t>
-      </w:r>
-      <w:r>
-        <w:t xml:space="preserve"> </w:t>
-      </w:r>
-      <w:r>
-        <w:t xml:space="preserve">[Version 1.1.4;</w:t>
-      </w:r>
-      <w:r>
-        <w:t xml:space="preserve"> </w:t>
-      </w:r>
-      <w:r>
-        <w:t xml:space="preserve">Wickham (2021b)</w:t>
-      </w:r>
-      <w:r>
-        <w:t xml:space="preserve">], and</w:t>
+        <w:t xml:space="preserve">readr</w:t>
+      </w:r>
+      <w:r>
+        <w:t xml:space="preserve"> </w:t>
+      </w:r>
+      <w:r>
+        <w:t xml:space="preserve">[Version 2.0.2;</w:t>
+      </w:r>
+      <w:r>
+        <w:t xml:space="preserve"> </w:t>
+      </w:r>
+      <w:r>
+        <w:t xml:space="preserve">Wickham and Hester (2021)</w:t>
+      </w:r>
+      <w:r>
+        <w:t xml:space="preserve">],</w:t>
       </w:r>
       <w:r>
         <w:t xml:space="preserve"> </w:t>
@@ -4267,51 +4799,22 @@
           <w:iCs/>
           <w:i/>
         </w:rPr>
-        <w:t xml:space="preserve">tidyverse</w:t>
-      </w:r>
-      <w:r>
-        <w:t xml:space="preserve"> </w:t>
-      </w:r>
-      <w:r>
-        <w:t xml:space="preserve">[Version 1.3.1;</w:t>
-      </w:r>
-      <w:r>
-        <w:t xml:space="preserve"> </w:t>
-      </w:r>
-      <w:r>
-        <w:t xml:space="preserve">Wickham et al. (2019)</w:t>
-      </w:r>
-      <w:r>
-        <w:t xml:space="preserve">] for all our analyses.</w:t>
-      </w:r>
-    </w:p>
-    <w:bookmarkEnd w:id="40"/>
-    <w:bookmarkStart w:id="86" w:name="references"/>
-    <w:p>
-      <w:pPr>
-        <w:pStyle w:val="berschrift1"/>
-      </w:pPr>
-      <w:r>
-        <w:rPr>
-          <w:rStyle w:val="SectionNumber"/>
-        </w:rPr>
-        <w:t xml:space="preserve">6</w:t>
-      </w:r>
-      <w:r>
-        <w:tab/>
-      </w:r>
-      <w:r>
-        <w:t xml:space="preserve">References</w:t>
-      </w:r>
-    </w:p>
-    <w:bookmarkStart w:id="85" w:name="refs"/>
-    <w:bookmarkStart w:id="42" w:name="ref-R-gridExtra"/>
-    <w:p>
-      <w:pPr>
-        <w:pStyle w:val="Literaturverzeichnis"/>
-      </w:pPr>
-      <w:r>
-        <w:t xml:space="preserve">Auguie, B. (2017).</w:t>
+        <w:t xml:space="preserve">rgdal</w:t>
+      </w:r>
+      <w:r>
+        <w:t xml:space="preserve"> </w:t>
+      </w:r>
+      <w:r>
+        <w:t xml:space="preserve">[Version 1.5.27;</w:t>
+      </w:r>
+      <w:r>
+        <w:t xml:space="preserve"> </w:t>
+      </w:r>
+      <w:r>
+        <w:t xml:space="preserve">Bivand, Keitt, and Rowlingson (2021)</w:t>
+      </w:r>
+      <w:r>
+        <w:t xml:space="preserve">],</w:t>
       </w:r>
       <w:r>
         <w:t xml:space="preserve"> </w:t>
@@ -4321,6 +4824,219 @@
           <w:iCs/>
           <w:i/>
         </w:rPr>
+        <w:t xml:space="preserve">RStoolbox</w:t>
+      </w:r>
+      <w:r>
+        <w:t xml:space="preserve"> </w:t>
+      </w:r>
+      <w:r>
+        <w:t xml:space="preserve">[Version 0.3.0;</w:t>
+      </w:r>
+      <w:r>
+        <w:t xml:space="preserve"> </w:t>
+      </w:r>
+      <w:r>
+        <w:t xml:space="preserve">Leutner, Horning, and Schwalb-Willmann (2019)</w:t>
+      </w:r>
+      <w:r>
+        <w:t xml:space="preserve">],</w:t>
+      </w:r>
+      <w:r>
+        <w:t xml:space="preserve"> </w:t>
+      </w:r>
+      <w:r>
+        <w:rPr>
+          <w:iCs/>
+          <w:i/>
+        </w:rPr>
+        <w:t xml:space="preserve">shiny</w:t>
+      </w:r>
+      <w:r>
+        <w:t xml:space="preserve"> </w:t>
+      </w:r>
+      <w:r>
+        <w:t xml:space="preserve">[Version 1.7.1;</w:t>
+      </w:r>
+      <w:r>
+        <w:t xml:space="preserve"> </w:t>
+      </w:r>
+      <w:r>
+        <w:t xml:space="preserve">Chang et al. (2021)</w:t>
+      </w:r>
+      <w:r>
+        <w:t xml:space="preserve">],</w:t>
+      </w:r>
+      <w:r>
+        <w:t xml:space="preserve"> </w:t>
+      </w:r>
+      <w:r>
+        <w:rPr>
+          <w:iCs/>
+          <w:i/>
+        </w:rPr>
+        <w:t xml:space="preserve">sp</w:t>
+      </w:r>
+      <w:r>
+        <w:t xml:space="preserve"> </w:t>
+      </w:r>
+      <w:r>
+        <w:t xml:space="preserve">[Version 1.4.5;</w:t>
+      </w:r>
+      <w:r>
+        <w:t xml:space="preserve"> </w:t>
+      </w:r>
+      <w:r>
+        <w:t xml:space="preserve">Dunnington (2021)</w:t>
+      </w:r>
+      <w:r>
+        <w:t xml:space="preserve">;</w:t>
+      </w:r>
+      <w:r>
+        <w:t xml:space="preserve"> </w:t>
+      </w:r>
+      <w:r>
+        <w:t xml:space="preserve">Pebesma and Bivand (2005)</w:t>
+      </w:r>
+      <w:r>
+        <w:t xml:space="preserve">],</w:t>
+      </w:r>
+      <w:r>
+        <w:t xml:space="preserve"> </w:t>
+      </w:r>
+      <w:r>
+        <w:rPr>
+          <w:iCs/>
+          <w:i/>
+        </w:rPr>
+        <w:t xml:space="preserve">stringr</w:t>
+      </w:r>
+      <w:r>
+        <w:t xml:space="preserve"> </w:t>
+      </w:r>
+      <w:r>
+        <w:t xml:space="preserve">[Version 1.4.0;</w:t>
+      </w:r>
+      <w:r>
+        <w:t xml:space="preserve"> </w:t>
+      </w:r>
+      <w:r>
+        <w:t xml:space="preserve">Wickham (2019)</w:t>
+      </w:r>
+      <w:r>
+        <w:t xml:space="preserve">],</w:t>
+      </w:r>
+      <w:r>
+        <w:t xml:space="preserve"> </w:t>
+      </w:r>
+      <w:r>
+        <w:rPr>
+          <w:iCs/>
+          <w:i/>
+        </w:rPr>
+        <w:t xml:space="preserve">tibble</w:t>
+      </w:r>
+      <w:r>
+        <w:t xml:space="preserve"> </w:t>
+      </w:r>
+      <w:r>
+        <w:t xml:space="preserve">[Version 3.1.5;</w:t>
+      </w:r>
+      <w:r>
+        <w:t xml:space="preserve"> </w:t>
+      </w:r>
+      <w:r>
+        <w:t xml:space="preserve">Müller and Wickham (2021)</w:t>
+      </w:r>
+      <w:r>
+        <w:t xml:space="preserve">],</w:t>
+      </w:r>
+      <w:r>
+        <w:t xml:space="preserve"> </w:t>
+      </w:r>
+      <w:r>
+        <w:rPr>
+          <w:iCs/>
+          <w:i/>
+        </w:rPr>
+        <w:t xml:space="preserve">tidyr</w:t>
+      </w:r>
+      <w:r>
+        <w:t xml:space="preserve"> </w:t>
+      </w:r>
+      <w:r>
+        <w:t xml:space="preserve">[Version 1.1.4;</w:t>
+      </w:r>
+      <w:r>
+        <w:t xml:space="preserve"> </w:t>
+      </w:r>
+      <w:r>
+        <w:t xml:space="preserve">Wickham (2021b)</w:t>
+      </w:r>
+      <w:r>
+        <w:t xml:space="preserve">], and</w:t>
+      </w:r>
+      <w:r>
+        <w:t xml:space="preserve"> </w:t>
+      </w:r>
+      <w:r>
+        <w:rPr>
+          <w:iCs/>
+          <w:i/>
+        </w:rPr>
+        <w:t xml:space="preserve">tidyverse</w:t>
+      </w:r>
+      <w:r>
+        <w:t xml:space="preserve"> </w:t>
+      </w:r>
+      <w:r>
+        <w:t xml:space="preserve">[Version 1.3.1;</w:t>
+      </w:r>
+      <w:r>
+        <w:t xml:space="preserve"> </w:t>
+      </w:r>
+      <w:r>
+        <w:t xml:space="preserve">Wickham et al. (2019)</w:t>
+      </w:r>
+      <w:r>
+        <w:t xml:space="preserve">] for all our analyses.</w:t>
+      </w:r>
+    </w:p>
+    <w:bookmarkEnd w:id="42"/>
+    <w:bookmarkStart w:id="97" w:name="references"/>
+    <w:p>
+      <w:pPr>
+        <w:pStyle w:val="berschrift1"/>
+      </w:pPr>
+      <w:r>
+        <w:rPr>
+          <w:rStyle w:val="SectionNumber"/>
+        </w:rPr>
+        <w:t xml:space="preserve">6</w:t>
+      </w:r>
+      <w:r>
+        <w:tab/>
+      </w:r>
+      <w:r>
+        <w:t xml:space="preserve">References</w:t>
+      </w:r>
+    </w:p>
+    <w:bookmarkStart w:id="96" w:name="refs"/>
+    <w:bookmarkStart w:id="44" w:name="ref-R-gridExtra"/>
+    <w:p>
+      <w:pPr>
+        <w:pStyle w:val="Literaturverzeichnis"/>
+      </w:pPr>
+      <w:r>
+        <w:t xml:space="preserve">Auguie, B. (2017).</w:t>
+      </w:r>
+      <w:r>
+        <w:t xml:space="preserve"> </w:t>
+      </w:r>
+      <w:r>
+        <w:rPr>
+          <w:iCs/>
+          <w:i/>
+        </w:rPr>
         <w:t xml:space="preserve">gridExtra: Miscellaneous functions for "grid" graphics</w:t>
       </w:r>
       <w:r>
@@ -4329,7 +5045,7 @@
       <w:r>
         <w:t xml:space="preserve"> </w:t>
       </w:r>
-      <w:hyperlink r:id="rId41">
+      <w:hyperlink r:id="rId43">
         <w:r>
           <w:rPr>
             <w:rStyle w:val="Hyperlink"/>
@@ -4338,8 +5054,8 @@
         </w:r>
       </w:hyperlink>
     </w:p>
-    <w:bookmarkEnd w:id="42"/>
-    <w:bookmarkStart w:id="44" w:name="ref-R-papaja"/>
+    <w:bookmarkEnd w:id="44"/>
+    <w:bookmarkStart w:id="46" w:name="ref-R-papaja"/>
     <w:p>
       <w:pPr>
         <w:pStyle w:val="Literaturverzeichnis"/>
@@ -4426,7 +5142,7 @@
       <w:r>
         <w:t xml:space="preserve"> </w:t>
       </w:r>
-      <w:hyperlink r:id="rId43">
+      <w:hyperlink r:id="rId45">
         <w:r>
           <w:rPr>
             <w:rStyle w:val="Hyperlink"/>
@@ -4435,8 +5151,8 @@
         </w:r>
       </w:hyperlink>
     </w:p>
-    <w:bookmarkEnd w:id="44"/>
-    <w:bookmarkStart w:id="45" w:name="ref-berlanga2002land"/>
+    <w:bookmarkEnd w:id="46"/>
+    <w:bookmarkStart w:id="47" w:name="ref-berlanga2002land"/>
     <w:p>
       <w:pPr>
         <w:pStyle w:val="Literaturverzeichnis"/>
@@ -4458,8 +5174,8 @@
         <w:t xml:space="preserve">, 514–522.</w:t>
       </w:r>
     </w:p>
-    <w:bookmarkEnd w:id="45"/>
-    <w:bookmarkStart w:id="47" w:name="ref-R-rgdal"/>
+    <w:bookmarkEnd w:id="47"/>
+    <w:bookmarkStart w:id="49" w:name="ref-R-rgdal"/>
     <w:p>
       <w:pPr>
         <w:pStyle w:val="Literaturverzeichnis"/>
@@ -4483,7 +5199,7 @@
       <w:r>
         <w:t xml:space="preserve"> </w:t>
       </w:r>
-      <w:hyperlink r:id="rId46">
+      <w:hyperlink r:id="rId48">
         <w:r>
           <w:rPr>
             <w:rStyle w:val="Hyperlink"/>
@@ -4492,14 +5208,14 @@
         </w:r>
       </w:hyperlink>
     </w:p>
-    <w:bookmarkEnd w:id="47"/>
-    <w:bookmarkStart w:id="48" w:name="ref-fonji2014using"/>
+    <w:bookmarkEnd w:id="49"/>
+    <w:bookmarkStart w:id="51" w:name="ref-R-shiny"/>
     <w:p>
       <w:pPr>
         <w:pStyle w:val="Literaturverzeichnis"/>
       </w:pPr>
       <w:r>
-        <w:t xml:space="preserve">Fonji, S. F., &amp; Taff, G. N. (2014). Using satellite data to monitor land-use land-cover change in north-eastern latvia.</w:t>
+        <w:t xml:space="preserve">Chang, W., Cheng, J., Allaire, J., Sievert, C., Schloerke, B., Xie, Y., … Borges, B. (2021).</w:t>
       </w:r>
       <w:r>
         <w:t xml:space="preserve"> </w:t>
@@ -4509,10 +5225,31 @@
           <w:iCs/>
           <w:i/>
         </w:rPr>
-        <w:t xml:space="preserve">Springerplus</w:t>
-      </w:r>
-      <w:r>
-        <w:t xml:space="preserve">,</w:t>
+        <w:t xml:space="preserve">Shiny: Web application framework for r</w:t>
+      </w:r>
+      <w:r>
+        <w:t xml:space="preserve">. Retrieved from</w:t>
+      </w:r>
+      <w:r>
+        <w:t xml:space="preserve"> </w:t>
+      </w:r>
+      <w:hyperlink r:id="rId50">
+        <w:r>
+          <w:rPr>
+            <w:rStyle w:val="Hyperlink"/>
+          </w:rPr>
+          <w:t xml:space="preserve">https://CRAN.R-project.org/package=shiny</w:t>
+        </w:r>
+      </w:hyperlink>
+    </w:p>
+    <w:bookmarkEnd w:id="51"/>
+    <w:bookmarkStart w:id="53" w:name="ref-R-ggspatial"/>
+    <w:p>
+      <w:pPr>
+        <w:pStyle w:val="Literaturverzeichnis"/>
+      </w:pPr>
+      <w:r>
+        <w:t xml:space="preserve">Dunnington, D. (2021).</w:t>
       </w:r>
       <w:r>
         <w:t xml:space="preserve"> </w:t>
@@ -4522,20 +5259,31 @@
           <w:iCs/>
           <w:i/>
         </w:rPr>
-        <w:t xml:space="preserve">3</w:t>
-      </w:r>
-      <w:r>
-        <w:t xml:space="preserve">(1), 1–15.</w:t>
-      </w:r>
-    </w:p>
-    <w:bookmarkEnd w:id="48"/>
-    <w:bookmarkStart w:id="49" w:name="ref-gannett1902origin"/>
+        <w:t xml:space="preserve">Ggspatial: Spatial data framework for ggplot2</w:t>
+      </w:r>
+      <w:r>
+        <w:t xml:space="preserve">. Retrieved from</w:t>
+      </w:r>
+      <w:r>
+        <w:t xml:space="preserve"> </w:t>
+      </w:r>
+      <w:hyperlink r:id="rId52">
+        <w:r>
+          <w:rPr>
+            <w:rStyle w:val="Hyperlink"/>
+          </w:rPr>
+          <w:t xml:space="preserve">https://CRAN.R-project.org/package=ggspatial</w:t>
+        </w:r>
+      </w:hyperlink>
+    </w:p>
+    <w:bookmarkEnd w:id="53"/>
+    <w:bookmarkStart w:id="54" w:name="ref-fonji2014using"/>
     <w:p>
       <w:pPr>
         <w:pStyle w:val="Literaturverzeichnis"/>
       </w:pPr>
       <w:r>
-        <w:t xml:space="preserve">Gannett, H. (1902). The origin of certain place names in the state of mississippi.</w:t>
+        <w:t xml:space="preserve">Fonji, S. F., &amp; Taff, G. N. (2014). Using satellite data to monitor land-use land-cover change in north-eastern latvia.</w:t>
       </w:r>
       <w:r>
         <w:t xml:space="preserve"> </w:t>
@@ -4545,7 +5293,7 @@
           <w:iCs/>
           <w:i/>
         </w:rPr>
-        <w:t xml:space="preserve">Publications of the Mississippi Historical Society</w:t>
+        <w:t xml:space="preserve">Springerplus</w:t>
       </w:r>
       <w:r>
         <w:t xml:space="preserve">,</w:t>
@@ -4558,29 +5306,20 @@
           <w:iCs/>
           <w:i/>
         </w:rPr>
-        <w:t xml:space="preserve">6</w:t>
-      </w:r>
-      <w:r>
-        <w:t xml:space="preserve">, 339–349.</w:t>
-      </w:r>
-    </w:p>
-    <w:bookmarkEnd w:id="49"/>
-    <w:bookmarkStart w:id="51" w:name="ref-R-lubridate"/>
+        <w:t xml:space="preserve">3</w:t>
+      </w:r>
+      <w:r>
+        <w:t xml:space="preserve">(1), 1–15.</w:t>
+      </w:r>
+    </w:p>
+    <w:bookmarkEnd w:id="54"/>
+    <w:bookmarkStart w:id="55" w:name="ref-gannett1902origin"/>
     <w:p>
       <w:pPr>
         <w:pStyle w:val="Literaturverzeichnis"/>
       </w:pPr>
       <w:r>
-        <w:t xml:space="preserve">Grolemund, G., &amp; Wickham, H. (2011). Dates and times made easy with</w:t>
-      </w:r>
-      <w:r>
-        <w:t xml:space="preserve"> </w:t>
-      </w:r>
-      <w:r>
-        <w:t xml:space="preserve">lubridate</w:t>
-      </w:r>
-      <w:r>
-        <w:t xml:space="preserve">.</w:t>
+        <w:t xml:space="preserve">Gannett, H. (1902). The origin of certain place names in the state of mississippi.</w:t>
       </w:r>
       <w:r>
         <w:t xml:space="preserve"> </w:t>
@@ -4590,7 +5329,7 @@
           <w:iCs/>
           <w:i/>
         </w:rPr>
-        <w:t xml:space="preserve">Journal of Statistical Software</w:t>
+        <w:t xml:space="preserve">Publications of the Mississippi Historical Society</w:t>
       </w:r>
       <w:r>
         <w:t xml:space="preserve">,</w:t>
@@ -4603,6 +5342,51 @@
           <w:iCs/>
           <w:i/>
         </w:rPr>
+        <w:t xml:space="preserve">6</w:t>
+      </w:r>
+      <w:r>
+        <w:t xml:space="preserve">, 339–349.</w:t>
+      </w:r>
+    </w:p>
+    <w:bookmarkEnd w:id="55"/>
+    <w:bookmarkStart w:id="57" w:name="ref-R-lubridate"/>
+    <w:p>
+      <w:pPr>
+        <w:pStyle w:val="Literaturverzeichnis"/>
+      </w:pPr>
+      <w:r>
+        <w:t xml:space="preserve">Grolemund, G., &amp; Wickham, H. (2011). Dates and times made easy with</w:t>
+      </w:r>
+      <w:r>
+        <w:t xml:space="preserve"> </w:t>
+      </w:r>
+      <w:r>
+        <w:t xml:space="preserve">lubridate</w:t>
+      </w:r>
+      <w:r>
+        <w:t xml:space="preserve">.</w:t>
+      </w:r>
+      <w:r>
+        <w:t xml:space="preserve"> </w:t>
+      </w:r>
+      <w:r>
+        <w:rPr>
+          <w:iCs/>
+          <w:i/>
+        </w:rPr>
+        <w:t xml:space="preserve">Journal of Statistical Software</w:t>
+      </w:r>
+      <w:r>
+        <w:t xml:space="preserve">,</w:t>
+      </w:r>
+      <w:r>
+        <w:t xml:space="preserve"> </w:t>
+      </w:r>
+      <w:r>
+        <w:rPr>
+          <w:iCs/>
+          <w:i/>
+        </w:rPr>
         <w:t xml:space="preserve">40</w:t>
       </w:r>
       <w:r>
@@ -4611,7 +5395,7 @@
       <w:r>
         <w:t xml:space="preserve"> </w:t>
       </w:r>
-      <w:hyperlink r:id="rId50">
+      <w:hyperlink r:id="rId56">
         <w:r>
           <w:rPr>
             <w:rStyle w:val="Hyperlink"/>
@@ -4620,14 +5404,14 @@
         </w:r>
       </w:hyperlink>
     </w:p>
-    <w:bookmarkEnd w:id="51"/>
-    <w:bookmarkStart w:id="53" w:name="ref-R-purrr"/>
+    <w:bookmarkEnd w:id="57"/>
+    <w:bookmarkStart w:id="58" w:name="ref-hale2006land"/>
     <w:p>
       <w:pPr>
         <w:pStyle w:val="Literaturverzeichnis"/>
       </w:pPr>
       <w:r>
-        <w:t xml:space="preserve">Henry, L., &amp; Wickham, H. (2020).</w:t>
+        <w:t xml:space="preserve">Hale, R. C., Gallo, K. P., Owen, T. W., &amp; Loveland, T. R. (2006). Land use/land cover change effects on temperature trends at US climate normals stations.</w:t>
       </w:r>
       <w:r>
         <w:t xml:space="preserve"> </w:t>
@@ -4637,6 +5421,42 @@
           <w:iCs/>
           <w:i/>
         </w:rPr>
+        <w:t xml:space="preserve">Geophysical Research Letters</w:t>
+      </w:r>
+      <w:r>
+        <w:t xml:space="preserve">,</w:t>
+      </w:r>
+      <w:r>
+        <w:t xml:space="preserve"> </w:t>
+      </w:r>
+      <w:r>
+        <w:rPr>
+          <w:iCs/>
+          <w:i/>
+        </w:rPr>
+        <w:t xml:space="preserve">33</w:t>
+      </w:r>
+      <w:r>
+        <w:t xml:space="preserve">(11).</w:t>
+      </w:r>
+    </w:p>
+    <w:bookmarkEnd w:id="58"/>
+    <w:bookmarkStart w:id="60" w:name="ref-R-purrr"/>
+    <w:p>
+      <w:pPr>
+        <w:pStyle w:val="Literaturverzeichnis"/>
+      </w:pPr>
+      <w:r>
+        <w:t xml:space="preserve">Henry, L., &amp; Wickham, H. (2020).</w:t>
+      </w:r>
+      <w:r>
+        <w:t xml:space="preserve"> </w:t>
+      </w:r>
+      <w:r>
+        <w:rPr>
+          <w:iCs/>
+          <w:i/>
+        </w:rPr>
         <w:t xml:space="preserve">Purrr: Functional programming tools</w:t>
       </w:r>
       <w:r>
@@ -4645,7 +5465,7 @@
       <w:r>
         <w:t xml:space="preserve"> </w:t>
       </w:r>
-      <w:hyperlink r:id="rId52">
+      <w:hyperlink r:id="rId59">
         <w:r>
           <w:rPr>
             <w:rStyle w:val="Hyperlink"/>
@@ -4654,8 +5474,8 @@
         </w:r>
       </w:hyperlink>
     </w:p>
-    <w:bookmarkEnd w:id="53"/>
-    <w:bookmarkStart w:id="55" w:name="ref-R-raster"/>
+    <w:bookmarkEnd w:id="60"/>
+    <w:bookmarkStart w:id="62" w:name="ref-R-raster"/>
     <w:p>
       <w:pPr>
         <w:pStyle w:val="Literaturverzeichnis"/>
@@ -4679,7 +5499,7 @@
       <w:r>
         <w:t xml:space="preserve"> </w:t>
       </w:r>
-      <w:hyperlink r:id="rId54">
+      <w:hyperlink r:id="rId61">
         <w:r>
           <w:rPr>
             <w:rStyle w:val="Hyperlink"/>
@@ -4688,8 +5508,8 @@
         </w:r>
       </w:hyperlink>
     </w:p>
-    <w:bookmarkEnd w:id="55"/>
-    <w:bookmarkStart w:id="56" w:name="ref-im2008hyperspectral"/>
+    <w:bookmarkEnd w:id="62"/>
+    <w:bookmarkStart w:id="63" w:name="ref-im2008hyperspectral"/>
     <w:p>
       <w:pPr>
         <w:pStyle w:val="Literaturverzeichnis"/>
@@ -4724,8 +5544,8 @@
         <w:t xml:space="preserve">(6), 1943–1961.</w:t>
       </w:r>
     </w:p>
-    <w:bookmarkEnd w:id="56"/>
-    <w:bookmarkStart w:id="57" w:name="ref-jensen1986introductory"/>
+    <w:bookmarkEnd w:id="63"/>
+    <w:bookmarkStart w:id="64" w:name="ref-jensen1986introductory"/>
     <w:p>
       <w:pPr>
         <w:pStyle w:val="Literaturverzeichnis"/>
@@ -4747,14 +5567,14 @@
         <w:t xml:space="preserve">. Univ. of South Carolina, Columbus.</w:t>
       </w:r>
     </w:p>
-    <w:bookmarkEnd w:id="57"/>
-    <w:bookmarkStart w:id="59" w:name="ref-R-RStoolbox"/>
+    <w:bookmarkEnd w:id="64"/>
+    <w:bookmarkStart w:id="66" w:name="ref-R-ggpubr"/>
     <w:p>
       <w:pPr>
         <w:pStyle w:val="Literaturverzeichnis"/>
       </w:pPr>
       <w:r>
-        <w:t xml:space="preserve">Leutner, B., Horning, N., &amp; Schwalb-Willmann, J. (2019).</w:t>
+        <w:t xml:space="preserve">Kassambara, A. (2020).</w:t>
       </w:r>
       <w:r>
         <w:t xml:space="preserve"> </w:t>
@@ -4764,6 +5584,40 @@
           <w:iCs/>
           <w:i/>
         </w:rPr>
+        <w:t xml:space="preserve">Ggpubr: ’ggplot2’ based publication ready plots</w:t>
+      </w:r>
+      <w:r>
+        <w:t xml:space="preserve">. Retrieved from</w:t>
+      </w:r>
+      <w:r>
+        <w:t xml:space="preserve"> </w:t>
+      </w:r>
+      <w:hyperlink r:id="rId65">
+        <w:r>
+          <w:rPr>
+            <w:rStyle w:val="Hyperlink"/>
+          </w:rPr>
+          <w:t xml:space="preserve">https://CRAN.R-project.org/package=ggpubr</w:t>
+        </w:r>
+      </w:hyperlink>
+    </w:p>
+    <w:bookmarkEnd w:id="66"/>
+    <w:bookmarkStart w:id="68" w:name="ref-R-RStoolbox"/>
+    <w:p>
+      <w:pPr>
+        <w:pStyle w:val="Literaturverzeichnis"/>
+      </w:pPr>
+      <w:r>
+        <w:t xml:space="preserve">Leutner, B., Horning, N., &amp; Schwalb-Willmann, J. (2019).</w:t>
+      </w:r>
+      <w:r>
+        <w:t xml:space="preserve"> </w:t>
+      </w:r>
+      <w:r>
+        <w:rPr>
+          <w:iCs/>
+          <w:i/>
+        </w:rPr>
         <w:t xml:space="preserve">RStoolbox: Tools for remote sensing data analysis</w:t>
       </w:r>
       <w:r>
@@ -4772,7 +5626,7 @@
       <w:r>
         <w:t xml:space="preserve"> </w:t>
       </w:r>
-      <w:hyperlink r:id="rId58">
+      <w:hyperlink r:id="rId67">
         <w:r>
           <w:rPr>
             <w:rStyle w:val="Hyperlink"/>
@@ -4781,8 +5635,8 @@
         </w:r>
       </w:hyperlink>
     </w:p>
-    <w:bookmarkEnd w:id="59"/>
-    <w:bookmarkStart w:id="61" w:name="ref-R-tibble"/>
+    <w:bookmarkEnd w:id="68"/>
+    <w:bookmarkStart w:id="70" w:name="ref-R-tibble"/>
     <w:p>
       <w:pPr>
         <w:pStyle w:val="Literaturverzeichnis"/>
@@ -4806,7 +5660,7 @@
       <w:r>
         <w:t xml:space="preserve"> </w:t>
       </w:r>
-      <w:hyperlink r:id="rId60">
+      <w:hyperlink r:id="rId69">
         <w:r>
           <w:rPr>
             <w:rStyle w:val="Hyperlink"/>
@@ -4815,8 +5669,8 @@
         </w:r>
       </w:hyperlink>
     </w:p>
-    <w:bookmarkEnd w:id="61"/>
-    <w:bookmarkStart w:id="63" w:name="ref-R-sp"/>
+    <w:bookmarkEnd w:id="70"/>
+    <w:bookmarkStart w:id="72" w:name="ref-R-sp"/>
     <w:p>
       <w:pPr>
         <w:pStyle w:val="Literaturverzeichnis"/>
@@ -4862,7 +5716,7 @@
       <w:r>
         <w:t xml:space="preserve"> </w:t>
       </w:r>
-      <w:hyperlink r:id="rId62">
+      <w:hyperlink r:id="rId71">
         <w:r>
           <w:rPr>
             <w:rStyle w:val="Hyperlink"/>
@@ -4871,8 +5725,8 @@
         </w:r>
       </w:hyperlink>
     </w:p>
-    <w:bookmarkEnd w:id="63"/>
-    <w:bookmarkStart w:id="65" w:name="ref-R-rasterVis"/>
+    <w:bookmarkEnd w:id="72"/>
+    <w:bookmarkStart w:id="74" w:name="ref-R-rasterVis"/>
     <w:p>
       <w:pPr>
         <w:pStyle w:val="Literaturverzeichnis"/>
@@ -4896,7 +5750,7 @@
       <w:r>
         <w:t xml:space="preserve"> </w:t>
       </w:r>
-      <w:hyperlink r:id="rId64">
+      <w:hyperlink r:id="rId73">
         <w:r>
           <w:rPr>
             <w:rStyle w:val="Hyperlink"/>
@@ -4905,14 +5759,14 @@
         </w:r>
       </w:hyperlink>
     </w:p>
-    <w:bookmarkEnd w:id="65"/>
-    <w:bookmarkStart w:id="67" w:name="ref-R-base"/>
+    <w:bookmarkEnd w:id="74"/>
+    <w:bookmarkStart w:id="75" w:name="ref-pielke2007overview"/>
     <w:p>
       <w:pPr>
         <w:pStyle w:val="Literaturverzeichnis"/>
       </w:pPr>
       <w:r>
-        <w:t xml:space="preserve">R Core Team. (2021).</w:t>
+        <w:t xml:space="preserve">Pielke Sr, R. A., Adegoke, J., BeltraáN-Przekurat, A., Hiemstra, C. A., Lin, J., Nair, U. S., … Nobis, T. E. (2007). An overview of regional land-use and land-cover impacts on rainfall.</w:t>
       </w:r>
       <w:r>
         <w:t xml:space="preserve"> </w:t>
@@ -4922,6 +5776,42 @@
           <w:iCs/>
           <w:i/>
         </w:rPr>
+        <w:t xml:space="preserve">Tellus B: Chemical and Physical Meteorology</w:t>
+      </w:r>
+      <w:r>
+        <w:t xml:space="preserve">,</w:t>
+      </w:r>
+      <w:r>
+        <w:t xml:space="preserve"> </w:t>
+      </w:r>
+      <w:r>
+        <w:rPr>
+          <w:iCs/>
+          <w:i/>
+        </w:rPr>
+        <w:t xml:space="preserve">59</w:t>
+      </w:r>
+      <w:r>
+        <w:t xml:space="preserve">(3), 587–601.</w:t>
+      </w:r>
+    </w:p>
+    <w:bookmarkEnd w:id="75"/>
+    <w:bookmarkStart w:id="77" w:name="ref-R-base"/>
+    <w:p>
+      <w:pPr>
+        <w:pStyle w:val="Literaturverzeichnis"/>
+      </w:pPr>
+      <w:r>
+        <w:t xml:space="preserve">R Core Team. (2021).</w:t>
+      </w:r>
+      <w:r>
+        <w:t xml:space="preserve"> </w:t>
+      </w:r>
+      <w:r>
+        <w:rPr>
+          <w:iCs/>
+          <w:i/>
+        </w:rPr>
         <w:t xml:space="preserve">R: A language and environment for statistical computing</w:t>
       </w:r>
       <w:r>
@@ -4930,7 +5820,7 @@
       <w:r>
         <w:t xml:space="preserve"> </w:t>
       </w:r>
-      <w:hyperlink r:id="rId66">
+      <w:hyperlink r:id="rId76">
         <w:r>
           <w:rPr>
             <w:rStyle w:val="Hyperlink"/>
@@ -4939,14 +5829,14 @@
         </w:r>
       </w:hyperlink>
     </w:p>
-    <w:bookmarkEnd w:id="67"/>
-    <w:bookmarkStart w:id="69" w:name="ref-R-lattice"/>
+    <w:bookmarkEnd w:id="77"/>
+    <w:bookmarkStart w:id="78" w:name="ref-reidmiller2019fourth"/>
     <w:p>
       <w:pPr>
         <w:pStyle w:val="Literaturverzeichnis"/>
       </w:pPr>
       <w:r>
-        <w:t xml:space="preserve">Sarkar, D. (2008).</w:t>
+        <w:t xml:space="preserve">Reidmiller, D., Avery, C., Easterling, D., Kunkel, K., Lewis, K., Maycock, T., &amp; Stewart, B. (2019). Fourth national climate assessment.</w:t>
       </w:r>
       <w:r>
         <w:t xml:space="preserve"> </w:t>
@@ -4956,6 +5846,29 @@
           <w:iCs/>
           <w:i/>
         </w:rPr>
+        <w:t xml:space="preserve">Volume II: Impacts, Risks, and Adaptation in the United States</w:t>
+      </w:r>
+      <w:r>
+        <w:t xml:space="preserve">.</w:t>
+      </w:r>
+    </w:p>
+    <w:bookmarkEnd w:id="78"/>
+    <w:bookmarkStart w:id="80" w:name="ref-R-lattice"/>
+    <w:p>
+      <w:pPr>
+        <w:pStyle w:val="Literaturverzeichnis"/>
+      </w:pPr>
+      <w:r>
+        <w:t xml:space="preserve">Sarkar, D. (2008).</w:t>
+      </w:r>
+      <w:r>
+        <w:t xml:space="preserve"> </w:t>
+      </w:r>
+      <w:r>
+        <w:rPr>
+          <w:iCs/>
+          <w:i/>
+        </w:rPr>
         <w:t xml:space="preserve">Lattice: Multivariate data visualization with r</w:t>
       </w:r>
       <w:r>
@@ -4964,7 +5877,7 @@
       <w:r>
         <w:t xml:space="preserve"> </w:t>
       </w:r>
-      <w:hyperlink r:id="rId68">
+      <w:hyperlink r:id="rId79">
         <w:r>
           <w:rPr>
             <w:rStyle w:val="Hyperlink"/>
@@ -4973,8 +5886,8 @@
         </w:r>
       </w:hyperlink>
     </w:p>
-    <w:bookmarkEnd w:id="69"/>
-    <w:bookmarkStart w:id="70" w:name="ref-tucker2001higher"/>
+    <w:bookmarkEnd w:id="80"/>
+    <w:bookmarkStart w:id="81" w:name="ref-tucker2001higher"/>
     <w:p>
       <w:pPr>
         <w:pStyle w:val="Literaturverzeichnis"/>
@@ -5009,8 +5922,8 @@
         <w:t xml:space="preserve">(4), 184–190.</w:t>
       </w:r>
     </w:p>
-    <w:bookmarkEnd w:id="70"/>
-    <w:bookmarkStart w:id="72" w:name="ref-R-ggplot2"/>
+    <w:bookmarkEnd w:id="81"/>
+    <w:bookmarkStart w:id="83" w:name="ref-R-ggplot2"/>
     <w:p>
       <w:pPr>
         <w:pStyle w:val="Literaturverzeichnis"/>
@@ -5034,7 +5947,7 @@
       <w:r>
         <w:t xml:space="preserve"> </w:t>
       </w:r>
-      <w:hyperlink r:id="rId71">
+      <w:hyperlink r:id="rId82">
         <w:r>
           <w:rPr>
             <w:rStyle w:val="Hyperlink"/>
@@ -5043,8 +5956,8 @@
         </w:r>
       </w:hyperlink>
     </w:p>
-    <w:bookmarkEnd w:id="72"/>
-    <w:bookmarkStart w:id="74" w:name="ref-R-stringr"/>
+    <w:bookmarkEnd w:id="83"/>
+    <w:bookmarkStart w:id="85" w:name="ref-R-stringr"/>
     <w:p>
       <w:pPr>
         <w:pStyle w:val="Literaturverzeichnis"/>
@@ -5068,7 +5981,7 @@
       <w:r>
         <w:t xml:space="preserve"> </w:t>
       </w:r>
-      <w:hyperlink r:id="rId73">
+      <w:hyperlink r:id="rId84">
         <w:r>
           <w:rPr>
             <w:rStyle w:val="Hyperlink"/>
@@ -5077,8 +5990,8 @@
         </w:r>
       </w:hyperlink>
     </w:p>
-    <w:bookmarkEnd w:id="74"/>
-    <w:bookmarkStart w:id="76" w:name="ref-R-forcats"/>
+    <w:bookmarkEnd w:id="85"/>
+    <w:bookmarkStart w:id="87" w:name="ref-R-forcats"/>
     <w:p>
       <w:pPr>
         <w:pStyle w:val="Literaturverzeichnis"/>
@@ -5102,7 +6015,7 @@
       <w:r>
         <w:t xml:space="preserve"> </w:t>
       </w:r>
-      <w:hyperlink r:id="rId75">
+      <w:hyperlink r:id="rId86">
         <w:r>
           <w:rPr>
             <w:rStyle w:val="Hyperlink"/>
@@ -5111,8 +6024,8 @@
         </w:r>
       </w:hyperlink>
     </w:p>
-    <w:bookmarkEnd w:id="76"/>
-    <w:bookmarkStart w:id="78" w:name="ref-R-tidyr"/>
+    <w:bookmarkEnd w:id="87"/>
+    <w:bookmarkStart w:id="89" w:name="ref-R-tidyr"/>
     <w:p>
       <w:pPr>
         <w:pStyle w:val="Literaturverzeichnis"/>
@@ -5136,7 +6049,7 @@
       <w:r>
         <w:t xml:space="preserve"> </w:t>
       </w:r>
-      <w:hyperlink r:id="rId77">
+      <w:hyperlink r:id="rId88">
         <w:r>
           <w:rPr>
             <w:rStyle w:val="Hyperlink"/>
@@ -5145,8 +6058,8 @@
         </w:r>
       </w:hyperlink>
     </w:p>
-    <w:bookmarkEnd w:id="78"/>
-    <w:bookmarkStart w:id="80" w:name="ref-R-tidyverse"/>
+    <w:bookmarkEnd w:id="89"/>
+    <w:bookmarkStart w:id="91" w:name="ref-R-tidyverse"/>
     <w:p>
       <w:pPr>
         <w:pStyle w:val="Literaturverzeichnis"/>
@@ -5192,7 +6105,7 @@
       <w:r>
         <w:t xml:space="preserve"> </w:t>
       </w:r>
-      <w:hyperlink r:id="rId79">
+      <w:hyperlink r:id="rId90">
         <w:r>
           <w:rPr>
             <w:rStyle w:val="Hyperlink"/>
@@ -5201,8 +6114,8 @@
         </w:r>
       </w:hyperlink>
     </w:p>
-    <w:bookmarkEnd w:id="80"/>
-    <w:bookmarkStart w:id="82" w:name="ref-R-dplyr"/>
+    <w:bookmarkEnd w:id="91"/>
+    <w:bookmarkStart w:id="93" w:name="ref-R-dplyr"/>
     <w:p>
       <w:pPr>
         <w:pStyle w:val="Literaturverzeichnis"/>
@@ -5226,7 +6139,7 @@
       <w:r>
         <w:t xml:space="preserve"> </w:t>
       </w:r>
-      <w:hyperlink r:id="rId81">
+      <w:hyperlink r:id="rId92">
         <w:r>
           <w:rPr>
             <w:rStyle w:val="Hyperlink"/>
@@ -5235,8 +6148,8 @@
         </w:r>
       </w:hyperlink>
     </w:p>
-    <w:bookmarkEnd w:id="82"/>
-    <w:bookmarkStart w:id="84" w:name="ref-R-readr"/>
+    <w:bookmarkEnd w:id="93"/>
+    <w:bookmarkStart w:id="95" w:name="ref-R-readr"/>
     <w:p>
       <w:pPr>
         <w:pStyle w:val="Literaturverzeichnis"/>
@@ -5260,7 +6173,7 @@
       <w:r>
         <w:t xml:space="preserve"> </w:t>
       </w:r>
-      <w:hyperlink r:id="rId83">
+      <w:hyperlink r:id="rId94">
         <w:r>
           <w:rPr>
             <w:rStyle w:val="Hyperlink"/>
@@ -5269,9 +6182,9 @@
         </w:r>
       </w:hyperlink>
     </w:p>
-    <w:bookmarkEnd w:id="84"/>
-    <w:bookmarkEnd w:id="85"/>
-    <w:bookmarkEnd w:id="86"/>
+    <w:bookmarkEnd w:id="95"/>
+    <w:bookmarkEnd w:id="96"/>
+    <w:bookmarkEnd w:id="97"/>
     <w:sectPr>
       <w:headerReference r:id="rId10" w:type="even"/>
       <w:headerReference r:id="rId9" w:type="default"/>

</xml_diff>